<commit_message>
Version 0.1.7: Visual Elements
I created visual elements throughout the player's guide.
I simplified buying rolls for the GM.
I halved the Health pool for enemies.
</commit_message>
<xml_diff>
--- a/DevLog.docx
+++ b/DevLog.docx
@@ -65,27 +65,7 @@
           <w:kern w:val="0"/>
           <w14:ligatures w14:val="none"/>
         </w:rPr>
-        <w:t xml:space="preserve">I reorganized the player pages to </w:t>
-      </w:r>
-      <w:proofErr w:type="gramStart"/>
-      <w:r>
-        <w:rPr>
-          <w:rFonts w:ascii="Arial" w:eastAsia="Times New Roman" w:hAnsi="Arial" w:cs="Arial"/>
-          <w:color w:val="000000"/>
-          <w:kern w:val="0"/>
-          <w14:ligatures w14:val="none"/>
-        </w:rPr>
-        <w:t>more easily find information</w:t>
-      </w:r>
-      <w:proofErr w:type="gramEnd"/>
-      <w:r>
-        <w:rPr>
-          <w:rFonts w:ascii="Arial" w:eastAsia="Times New Roman" w:hAnsi="Arial" w:cs="Arial"/>
-          <w:color w:val="000000"/>
-          <w:kern w:val="0"/>
-          <w14:ligatures w14:val="none"/>
-        </w:rPr>
-        <w:t>. </w:t>
+        <w:t>I reorganized the player pages to more easily find information. </w:t>
       </w:r>
     </w:p>
     <w:p>
@@ -106,27 +86,7 @@
           <w:kern w:val="0"/>
           <w14:ligatures w14:val="none"/>
         </w:rPr>
-        <w:t xml:space="preserve">I renamed Speed to </w:t>
-      </w:r>
-      <w:proofErr w:type="gramStart"/>
-      <w:r>
-        <w:rPr>
-          <w:rFonts w:ascii="Arial" w:eastAsia="Times New Roman" w:hAnsi="Arial" w:cs="Arial"/>
-          <w:color w:val="000000"/>
-          <w:kern w:val="0"/>
-          <w14:ligatures w14:val="none"/>
-        </w:rPr>
-        <w:t>Skill, and</w:t>
-      </w:r>
-      <w:proofErr w:type="gramEnd"/>
-      <w:r>
-        <w:rPr>
-          <w:rFonts w:ascii="Arial" w:eastAsia="Times New Roman" w:hAnsi="Arial" w:cs="Arial"/>
-          <w:color w:val="000000"/>
-          <w:kern w:val="0"/>
-          <w14:ligatures w14:val="none"/>
-        </w:rPr>
-        <w:t xml:space="preserve"> renamed Shelter to Support (I thought of Skill being used for RP, like lockpicking), and Shelter didn’t seem to have any RP use, but Support could with teamwork checks. </w:t>
+        <w:t>I renamed Speed to Skill, and renamed Shelter to Support (I thought of Skill being used for RP, like lockpicking), and Shelter didn’t seem to have any RP use, but Support could with teamwork checks. </w:t>
       </w:r>
     </w:p>
     <w:p>
@@ -276,27 +236,7 @@
           <w:kern w:val="0"/>
           <w14:ligatures w14:val="none"/>
         </w:rPr>
-        <w:t xml:space="preserve">I adjusted the formatting of the player section of the book, and I refined the information to represent the most recent ruleset. I changed some wording for clarity, and I utilized bolding to point out the </w:t>
-      </w:r>
-      <w:proofErr w:type="gramStart"/>
-      <w:r>
-        <w:rPr>
-          <w:rFonts w:ascii="Arial" w:eastAsia="Times New Roman" w:hAnsi="Arial" w:cs="Arial"/>
-          <w:color w:val="000000"/>
-          <w:kern w:val="0"/>
-          <w14:ligatures w14:val="none"/>
-        </w:rPr>
-        <w:t>TL;</w:t>
-      </w:r>
-      <w:proofErr w:type="gramEnd"/>
-      <w:r>
-        <w:rPr>
-          <w:rFonts w:ascii="Arial" w:eastAsia="Times New Roman" w:hAnsi="Arial" w:cs="Arial"/>
-          <w:color w:val="000000"/>
-          <w:kern w:val="0"/>
-          <w14:ligatures w14:val="none"/>
-        </w:rPr>
-        <w:t xml:space="preserve">DR information in sections. </w:t>
+        <w:t xml:space="preserve">I adjusted the formatting of the player section of the book, and I refined the information to represent the most recent ruleset. I changed some wording for clarity, and I utilized bolding to point out the TL;DR information in sections. </w:t>
       </w:r>
     </w:p>
     <w:p>
@@ -375,9 +315,23 @@
     <w:p/>
     <w:p>
       <w:pPr>
+        <w:rPr>
+          <w:rFonts w:asciiTheme="majorHAnsi" w:eastAsiaTheme="majorEastAsia" w:hAnsiTheme="majorHAnsi" w:cstheme="majorBidi"/>
+          <w:color w:val="2F5496" w:themeColor="accent1" w:themeShade="BF"/>
+          <w:sz w:val="32"/>
+          <w:szCs w:val="32"/>
+        </w:rPr>
+      </w:pPr>
+      <w:r>
+        <w:br w:type="page"/>
+      </w:r>
+    </w:p>
+    <w:p>
+      <w:pPr>
         <w:pStyle w:val="Heading1"/>
       </w:pPr>
       <w:r>
+        <w:lastRenderedPageBreak/>
         <w:t>Version 0.1.</w:t>
       </w:r>
       <w:r>
@@ -420,15 +374,7 @@
         <w:t>bold</w:t>
       </w:r>
       <w:r>
-        <w:t xml:space="preserve"> to highlight important phrases in each section of the rulebook </w:t>
-      </w:r>
-      <w:proofErr w:type="gramStart"/>
-      <w:r>
-        <w:t>in an attempt to</w:t>
-      </w:r>
-      <w:proofErr w:type="gramEnd"/>
-      <w:r>
-        <w:t xml:space="preserve"> make it </w:t>
+        <w:t xml:space="preserve"> to highlight important phrases in each section of the rulebook in an attempt to make it </w:t>
       </w:r>
       <w:proofErr w:type="spellStart"/>
       <w:r>
@@ -441,15 +387,156 @@
     </w:p>
     <w:p>
       <w:r>
-        <w:t xml:space="preserve">I also updated the Enemies in the Sample Content section to </w:t>
-      </w:r>
-      <w:proofErr w:type="gramStart"/>
-      <w:r>
-        <w:t>more accurately reflect the current rules</w:t>
-      </w:r>
-      <w:proofErr w:type="gramEnd"/>
-      <w:r>
-        <w:t xml:space="preserve">. </w:t>
+        <w:t xml:space="preserve">I also updated the Enemies in the Sample Content section to more accurately reflect the current rules. </w:t>
+      </w:r>
+    </w:p>
+    <w:p/>
+    <w:p>
+      <w:pPr>
+        <w:pStyle w:val="Heading2"/>
+      </w:pPr>
+      <w:r>
+        <w:t>6/1</w:t>
+      </w:r>
+      <w:r>
+        <w:t>8</w:t>
+      </w:r>
+      <w:r>
+        <w:t>/23</w:t>
+      </w:r>
+    </w:p>
+    <w:p>
+      <w:r>
+        <w:tab/>
+        <w:t xml:space="preserve">I worked on adding visual guides throughout the rulebook to aid in readability and help create a consistent visual language. </w:t>
+      </w:r>
+      <w:r>
+        <w:br/>
+        <w:t xml:space="preserve">Callout boxes that are part of another section use thin borders, while callout boxes that are self-contained use thick borders. </w:t>
+      </w:r>
+      <w:r>
+        <w:br/>
+        <w:t xml:space="preserve">All boxes use shades of gray to avoid needing colored ink for printing (for accessibility). </w:t>
+      </w:r>
+      <w:r>
+        <w:br/>
+        <w:t xml:space="preserve">I added some icons to the stats from game-icons.net, and provided attribution. </w:t>
+      </w:r>
+    </w:p>
+    <w:p>
+      <w:r>
+        <w:t xml:space="preserve">I also changed Bonus Action to Auxiliary Action, to try and clear up confusion about having multiple types of Actions. </w:t>
+      </w:r>
+      <w:r>
+        <w:br/>
+        <w:t xml:space="preserve">I also asked players about Actions and Quick Actions when doing vague actions, and players assumed Quick Actions would be used for quick tasks; mechanically, I want players to be able to interact with the environment using either their main action or bonus action, with the bonus action simply halving the roll. </w:t>
+      </w:r>
+      <w:r>
+        <w:br/>
+        <w:t xml:space="preserve">This renaming will hopefully prevent association between the types of actions and time an action would take. </w:t>
+      </w:r>
+      <w:r>
+        <w:br/>
+        <w:t xml:space="preserve">I also refer to vague actions as “Interactions,” to hopefully provide a name players can ask about, instead of a vague idea. </w:t>
+      </w:r>
+    </w:p>
+    <w:p>
+      <w:r>
+        <w:t xml:space="preserve">I halved the amount of Health enemies have to help make combat shorter, but I also made it easier to buy higher damage rolls, to increase the stakes of combat. </w:t>
+      </w:r>
+      <w:r>
+        <w:br/>
+        <w:t xml:space="preserve">Instead of adding a cost to “combine” half rolls, I simply made a higher cost for a full roll to make it easier for the GM to create combat encounters. </w:t>
+      </w:r>
+    </w:p>
+    <w:p>
+      <w:r>
+        <w:t xml:space="preserve">I removed the healing effect from Quick Help because players still forget it exists, and even after being reminded, they rarely </w:t>
+      </w:r>
+      <w:r>
+        <w:rPr>
+          <w:i/>
+          <w:iCs/>
+        </w:rPr>
+        <w:t>want</w:t>
+      </w:r>
+      <w:r>
+        <w:t xml:space="preserve"> to use it. </w:t>
+      </w:r>
+    </w:p>
+    <w:p>
+      <w:pPr>
+        <w:pStyle w:val="Heading2"/>
+      </w:pPr>
+      <w:r>
+        <w:t>Playtest Data</w:t>
+      </w:r>
+    </w:p>
+    <w:p>
+      <w:pPr>
+        <w:pStyle w:val="Heading3"/>
+      </w:pPr>
+      <w:r>
+        <w:t>6/17/23</w:t>
+      </w:r>
+    </w:p>
+    <w:p>
+      <w:pPr>
+        <w:pStyle w:val="ListParagraph"/>
+        <w:numPr>
+          <w:ilvl w:val="0"/>
+          <w:numId w:val="1"/>
+        </w:numPr>
+      </w:pPr>
+      <w:r>
+        <w:t xml:space="preserve">Players </w:t>
+      </w:r>
+      <w:r>
+        <w:rPr>
+          <w:i/>
+          <w:iCs/>
+        </w:rPr>
+        <w:t>never</w:t>
+      </w:r>
+      <w:r>
+        <w:t xml:space="preserve"> used Quick Help to heal anyone</w:t>
+      </w:r>
+    </w:p>
+    <w:p>
+      <w:pPr>
+        <w:pStyle w:val="ListParagraph"/>
+        <w:numPr>
+          <w:ilvl w:val="0"/>
+          <w:numId w:val="1"/>
+        </w:numPr>
+      </w:pPr>
+      <w:r>
+        <w:t>Players tried to use ranged attacks, but did not inherently understand that range doesn’t matter for attacks (this may need to be called out specifically)</w:t>
+      </w:r>
+    </w:p>
+    <w:p>
+      <w:pPr>
+        <w:pStyle w:val="ListParagraph"/>
+        <w:numPr>
+          <w:ilvl w:val="0"/>
+          <w:numId w:val="1"/>
+        </w:numPr>
+      </w:pPr>
+      <w:r>
+        <w:t>5/6 Players filled out character details in the empty space to the right of the Who, What, Where, When, Why text. The 1 player that didn’t instead wrote a blurb explaining that their character is “as depicted in [movie]</w:t>
+      </w:r>
+    </w:p>
+    <w:p>
+      <w:pPr>
+        <w:pStyle w:val="ListParagraph"/>
+        <w:numPr>
+          <w:ilvl w:val="0"/>
+          <w:numId w:val="1"/>
+        </w:numPr>
+      </w:pPr>
+      <w:r>
+        <w:lastRenderedPageBreak/>
+        <w:t xml:space="preserve">4/6 players drew their character on the bottom-left of the character sheet, 1/6 player did not draw a character portrait, and 1/6 player drew their character portrait directly underneath their character details. </w:t>
       </w:r>
     </w:p>
     <w:sectPr>
@@ -460,6 +547,127 @@
     </w:sectPr>
   </w:body>
 </w:document>
+</file>
+
+<file path=word/numbering.xml><?xml version="1.0" encoding="utf-8"?>
+<w:numbering xmlns:wpc="http://schemas.microsoft.com/office/word/2010/wordprocessingCanvas" xmlns:cx="http://schemas.microsoft.com/office/drawing/2014/chartex" xmlns:cx1="http://schemas.microsoft.com/office/drawing/2015/9/8/chartex" xmlns:cx2="http://schemas.microsoft.com/office/drawing/2015/10/21/chartex" xmlns:cx3="http://schemas.microsoft.com/office/drawing/2016/5/9/chartex" xmlns:cx4="http://schemas.microsoft.com/office/drawing/2016/5/10/chartex" xmlns:cx5="http://schemas.microsoft.com/office/drawing/2016/5/11/chartex" xmlns:cx6="http://schemas.microsoft.com/office/drawing/2016/5/12/chartex" xmlns:cx7="http://schemas.microsoft.com/office/drawing/2016/5/13/chartex" xmlns:cx8="http://schemas.microsoft.com/office/drawing/2016/5/14/chartex" xmlns:mc="http://schemas.openxmlformats.org/markup-compatibility/2006" xmlns:aink="http://schemas.microsoft.com/office/drawing/2016/ink" xmlns:am3d="http://schemas.microsoft.com/office/drawing/2017/model3d" xmlns:o="urn:schemas-microsoft-com:office:office" xmlns:oel="http://schemas.microsoft.com/office/2019/extlst" xmlns:r="http://schemas.openxmlformats.org/officeDocument/2006/relationships" xmlns:m="http://schemas.openxmlformats.org/officeDocument/2006/math" xmlns:v="urn:schemas-microsoft-com:vml" xmlns:wp14="http://schemas.microsoft.com/office/word/2010/wordprocessingDrawing" xmlns:wp="http://schemas.openxmlformats.org/drawingml/2006/wordprocessingDrawing" xmlns:w10="urn:schemas-microsoft-com:office:word" xmlns:w="http://schemas.openxmlformats.org/wordprocessingml/2006/main" xmlns:w14="http://schemas.microsoft.com/office/word/2010/wordml" xmlns:w15="http://schemas.microsoft.com/office/word/2012/wordml" xmlns:w16cex="http://schemas.microsoft.com/office/word/2018/wordml/cex" xmlns:w16cid="http://schemas.microsoft.com/office/word/2016/wordml/cid" xmlns:w16="http://schemas.microsoft.com/office/word/2018/wordml" xmlns:w16sdtdh="http://schemas.microsoft.com/office/word/2020/wordml/sdtdatahash" xmlns:w16se="http://schemas.microsoft.com/office/word/2015/wordml/symex" xmlns:wpg="http://schemas.microsoft.com/office/word/2010/wordprocessingGroup" xmlns:wpi="http://schemas.microsoft.com/office/word/2010/wordprocessingInk" xmlns:wne="http://schemas.microsoft.com/office/word/2006/wordml" xmlns:wps="http://schemas.microsoft.com/office/word/2010/wordprocessingShape" mc:Ignorable="w14 w15 w16se w16cid w16 w16cex w16sdtdh wp14">
+  <w:abstractNum w:abstractNumId="0" w15:restartNumberingAfterBreak="0">
+    <w:nsid w:val="2FC3791D"/>
+    <w:multiLevelType w:val="hybridMultilevel"/>
+    <w:tmpl w:val="63844F64"/>
+    <w:lvl w:ilvl="0" w:tplc="04090001">
+      <w:start w:val="1"/>
+      <w:numFmt w:val="bullet"/>
+      <w:lvlText w:val=""/>
+      <w:lvlJc w:val="left"/>
+      <w:pPr>
+        <w:ind w:left="720" w:hanging="360"/>
+      </w:pPr>
+      <w:rPr>
+        <w:rFonts w:ascii="Symbol" w:hAnsi="Symbol" w:hint="default"/>
+      </w:rPr>
+    </w:lvl>
+    <w:lvl w:ilvl="1" w:tplc="04090003" w:tentative="1">
+      <w:start w:val="1"/>
+      <w:numFmt w:val="bullet"/>
+      <w:lvlText w:val="o"/>
+      <w:lvlJc w:val="left"/>
+      <w:pPr>
+        <w:ind w:left="1440" w:hanging="360"/>
+      </w:pPr>
+      <w:rPr>
+        <w:rFonts w:ascii="Courier New" w:hAnsi="Courier New" w:cs="Courier New" w:hint="default"/>
+      </w:rPr>
+    </w:lvl>
+    <w:lvl w:ilvl="2" w:tplc="04090005" w:tentative="1">
+      <w:start w:val="1"/>
+      <w:numFmt w:val="bullet"/>
+      <w:lvlText w:val=""/>
+      <w:lvlJc w:val="left"/>
+      <w:pPr>
+        <w:ind w:left="2160" w:hanging="360"/>
+      </w:pPr>
+      <w:rPr>
+        <w:rFonts w:ascii="Wingdings" w:hAnsi="Wingdings" w:hint="default"/>
+      </w:rPr>
+    </w:lvl>
+    <w:lvl w:ilvl="3" w:tplc="04090001" w:tentative="1">
+      <w:start w:val="1"/>
+      <w:numFmt w:val="bullet"/>
+      <w:lvlText w:val=""/>
+      <w:lvlJc w:val="left"/>
+      <w:pPr>
+        <w:ind w:left="2880" w:hanging="360"/>
+      </w:pPr>
+      <w:rPr>
+        <w:rFonts w:ascii="Symbol" w:hAnsi="Symbol" w:hint="default"/>
+      </w:rPr>
+    </w:lvl>
+    <w:lvl w:ilvl="4" w:tplc="04090003" w:tentative="1">
+      <w:start w:val="1"/>
+      <w:numFmt w:val="bullet"/>
+      <w:lvlText w:val="o"/>
+      <w:lvlJc w:val="left"/>
+      <w:pPr>
+        <w:ind w:left="3600" w:hanging="360"/>
+      </w:pPr>
+      <w:rPr>
+        <w:rFonts w:ascii="Courier New" w:hAnsi="Courier New" w:cs="Courier New" w:hint="default"/>
+      </w:rPr>
+    </w:lvl>
+    <w:lvl w:ilvl="5" w:tplc="04090005" w:tentative="1">
+      <w:start w:val="1"/>
+      <w:numFmt w:val="bullet"/>
+      <w:lvlText w:val=""/>
+      <w:lvlJc w:val="left"/>
+      <w:pPr>
+        <w:ind w:left="4320" w:hanging="360"/>
+      </w:pPr>
+      <w:rPr>
+        <w:rFonts w:ascii="Wingdings" w:hAnsi="Wingdings" w:hint="default"/>
+      </w:rPr>
+    </w:lvl>
+    <w:lvl w:ilvl="6" w:tplc="04090001" w:tentative="1">
+      <w:start w:val="1"/>
+      <w:numFmt w:val="bullet"/>
+      <w:lvlText w:val=""/>
+      <w:lvlJc w:val="left"/>
+      <w:pPr>
+        <w:ind w:left="5040" w:hanging="360"/>
+      </w:pPr>
+      <w:rPr>
+        <w:rFonts w:ascii="Symbol" w:hAnsi="Symbol" w:hint="default"/>
+      </w:rPr>
+    </w:lvl>
+    <w:lvl w:ilvl="7" w:tplc="04090003" w:tentative="1">
+      <w:start w:val="1"/>
+      <w:numFmt w:val="bullet"/>
+      <w:lvlText w:val="o"/>
+      <w:lvlJc w:val="left"/>
+      <w:pPr>
+        <w:ind w:left="5760" w:hanging="360"/>
+      </w:pPr>
+      <w:rPr>
+        <w:rFonts w:ascii="Courier New" w:hAnsi="Courier New" w:cs="Courier New" w:hint="default"/>
+      </w:rPr>
+    </w:lvl>
+    <w:lvl w:ilvl="8" w:tplc="04090005" w:tentative="1">
+      <w:start w:val="1"/>
+      <w:numFmt w:val="bullet"/>
+      <w:lvlText w:val=""/>
+      <w:lvlJc w:val="left"/>
+      <w:pPr>
+        <w:ind w:left="6480" w:hanging="360"/>
+      </w:pPr>
+      <w:rPr>
+        <w:rFonts w:ascii="Wingdings" w:hAnsi="Wingdings" w:hint="default"/>
+      </w:rPr>
+    </w:lvl>
+  </w:abstractNum>
+  <w:num w:numId="1" w16cid:durableId="793596807">
+    <w:abstractNumId w:val="0"/>
+  </w:num>
+</w:numbering>
 </file>
 
 <file path=word/styles.xml><?xml version="1.0" encoding="utf-8"?>
@@ -862,6 +1070,7 @@
   <w:style w:type="paragraph" w:default="1" w:styleId="Normal">
     <w:name w:val="Normal"/>
     <w:qFormat/>
+    <w:rsid w:val="0091572B"/>
   </w:style>
   <w:style w:type="paragraph" w:styleId="Heading1">
     <w:name w:val="heading 1"/>
@@ -904,6 +1113,28 @@
       <w:color w:val="2F5496" w:themeColor="accent1" w:themeShade="BF"/>
       <w:sz w:val="26"/>
       <w:szCs w:val="26"/>
+    </w:rPr>
+  </w:style>
+  <w:style w:type="paragraph" w:styleId="Heading3">
+    <w:name w:val="heading 3"/>
+    <w:basedOn w:val="Normal"/>
+    <w:next w:val="Normal"/>
+    <w:link w:val="Heading3Char"/>
+    <w:uiPriority w:val="9"/>
+    <w:unhideWhenUsed/>
+    <w:qFormat/>
+    <w:rsid w:val="0091572B"/>
+    <w:pPr>
+      <w:keepNext/>
+      <w:keepLines/>
+      <w:spacing w:before="40" w:after="0"/>
+      <w:outlineLvl w:val="2"/>
+    </w:pPr>
+    <w:rPr>
+      <w:rFonts w:asciiTheme="majorHAnsi" w:eastAsiaTheme="majorEastAsia" w:hAnsiTheme="majorHAnsi" w:cstheme="majorBidi"/>
+      <w:color w:val="1F3763" w:themeColor="accent1" w:themeShade="7F"/>
+      <w:sz w:val="24"/>
+      <w:szCs w:val="24"/>
     </w:rPr>
   </w:style>
   <w:style w:type="character" w:default="1" w:styleId="DefaultParagraphFont">
@@ -958,6 +1189,30 @@
       <w:sz w:val="26"/>
       <w:szCs w:val="26"/>
     </w:rPr>
+  </w:style>
+  <w:style w:type="character" w:customStyle="1" w:styleId="Heading3Char">
+    <w:name w:val="Heading 3 Char"/>
+    <w:basedOn w:val="DefaultParagraphFont"/>
+    <w:link w:val="Heading3"/>
+    <w:uiPriority w:val="9"/>
+    <w:rsid w:val="0091572B"/>
+    <w:rPr>
+      <w:rFonts w:asciiTheme="majorHAnsi" w:eastAsiaTheme="majorEastAsia" w:hAnsiTheme="majorHAnsi" w:cstheme="majorBidi"/>
+      <w:color w:val="1F3763" w:themeColor="accent1" w:themeShade="7F"/>
+      <w:sz w:val="24"/>
+      <w:szCs w:val="24"/>
+    </w:rPr>
+  </w:style>
+  <w:style w:type="paragraph" w:styleId="ListParagraph">
+    <w:name w:val="List Paragraph"/>
+    <w:basedOn w:val="Normal"/>
+    <w:uiPriority w:val="34"/>
+    <w:qFormat/>
+    <w:rsid w:val="0091572B"/>
+    <w:pPr>
+      <w:ind w:left="720"/>
+      <w:contextualSpacing/>
+    </w:pPr>
   </w:style>
 </w:styles>
 </file>
@@ -1255,4 +1510,16 @@
     </a:ext>
   </a:extLst>
 </a:theme>
+</file>
+
+<file path=customXml/item1.xml><?xml version="1.0" encoding="utf-8"?>
+<b:Sources xmlns:b="http://schemas.openxmlformats.org/officeDocument/2006/bibliography" xmlns="http://schemas.openxmlformats.org/officeDocument/2006/bibliography" SelectedStyle="\APASixthEditionOfficeOnline.xsl" StyleName="APA" Version="6"/>
+</file>
+
+<file path=customXml/itemProps1.xml><?xml version="1.0" encoding="utf-8"?>
+<ds:datastoreItem xmlns:ds="http://schemas.openxmlformats.org/officeDocument/2006/customXml" ds:itemID="{E310C61D-ACE7-4D9F-A59E-3073D41239D8}">
+  <ds:schemaRefs>
+    <ds:schemaRef ds:uri="http://schemas.openxmlformats.org/officeDocument/2006/bibliography"/>
+  </ds:schemaRefs>
+</ds:datastoreItem>
 </file>
</xml_diff>

<commit_message>
0.1.7 Action Point Update
I added Devlog and Timelog notes regarding Action Points.
I removed the txt note because it's no longer needed and I made some minor updates to the character sheet and GM's guide
</commit_message>
<xml_diff>
--- a/DevLog.docx
+++ b/DevLog.docx
@@ -5,30 +5,216 @@
     <w:p>
       <w:pPr>
         <w:pStyle w:val="Heading1"/>
-      </w:pPr>
-      <w:r>
-        <w:t>Version 0.1.5</w:t>
-      </w:r>
-    </w:p>
-    <w:p>
-      <w:pPr>
-        <w:pStyle w:val="Heading1"/>
         <w:rPr>
           <w:rFonts w:ascii="Times New Roman" w:eastAsia="Times New Roman" w:hAnsi="Times New Roman" w:cs="Times New Roman"/>
+          <w:b/>
+          <w:bCs/>
+          <w:sz w:val="48"/>
+          <w:szCs w:val="48"/>
+        </w:rPr>
+      </w:pPr>
+      <w:r>
+        <w:rPr>
+          <w:rFonts w:eastAsia="Times New Roman"/>
+        </w:rPr>
+        <w:t>Version 0.1.7 Playtest Data</w:t>
+      </w:r>
+    </w:p>
+    <w:p>
+      <w:pPr>
+        <w:spacing w:before="320" w:after="80" w:line="240" w:lineRule="auto"/>
+        <w:outlineLvl w:val="2"/>
+        <w:rPr>
+          <w:rFonts w:ascii="Times New Roman" w:eastAsia="Times New Roman" w:hAnsi="Times New Roman" w:cs="Times New Roman"/>
+          <w:b/>
+          <w:bCs/>
+          <w:kern w:val="0"/>
+          <w:sz w:val="27"/>
+          <w:szCs w:val="27"/>
+          <w14:ligatures w14:val="none"/>
+        </w:rPr>
+      </w:pPr>
+      <w:r>
+        <w:rPr>
+          <w:rFonts w:ascii="Arial" w:eastAsia="Times New Roman" w:hAnsi="Arial" w:cs="Arial"/>
+          <w:color w:val="434343"/>
+          <w:kern w:val="0"/>
+          <w:sz w:val="28"/>
+          <w:szCs w:val="28"/>
+          <w14:ligatures w14:val="none"/>
+        </w:rPr>
+        <w:t>Playtest Ideas</w:t>
+      </w:r>
+    </w:p>
+    <w:p>
+      <w:pPr>
+        <w:pStyle w:val="ListParagraph"/>
+        <w:numPr>
+          <w:ilvl w:val="0"/>
+          <w:numId w:val="2"/>
+        </w:numPr>
+        <w:spacing w:after="0" w:line="240" w:lineRule="auto"/>
+        <w:rPr>
+          <w:rFonts w:ascii="Arial" w:eastAsia="Times New Roman" w:hAnsi="Arial" w:cs="Arial"/>
+          <w:color w:val="000000"/>
+          <w:kern w:val="0"/>
+          <w14:ligatures w14:val="none"/>
+        </w:rPr>
+      </w:pPr>
+      <w:r>
+        <w:rPr>
+          <w:rFonts w:ascii="Arial" w:eastAsia="Times New Roman" w:hAnsi="Arial" w:cs="Arial"/>
+          <w:color w:val="000000"/>
+          <w:kern w:val="0"/>
+          <w14:ligatures w14:val="none"/>
+        </w:rPr>
+        <w:t xml:space="preserve">Test </w:t>
+      </w:r>
+      <w:proofErr w:type="spellStart"/>
+      <w:r>
+        <w:rPr>
+          <w:rFonts w:ascii="Arial" w:eastAsia="Times New Roman" w:hAnsi="Arial" w:cs="Arial"/>
+          <w:color w:val="000000"/>
+          <w:kern w:val="0"/>
+          <w14:ligatures w14:val="none"/>
+        </w:rPr>
+        <w:t>skimmability</w:t>
+      </w:r>
+      <w:proofErr w:type="spellEnd"/>
+      <w:r>
+        <w:rPr>
+          <w:rFonts w:ascii="Arial" w:eastAsia="Times New Roman" w:hAnsi="Arial" w:cs="Arial"/>
+          <w:color w:val="000000"/>
+          <w:kern w:val="0"/>
+          <w14:ligatures w14:val="none"/>
+        </w:rPr>
+        <w:t xml:space="preserve"> of rulebook: give to unfamiliar GM, quiz them, time how long it takes to find the answer (regardless of correctness).</w:t>
+      </w:r>
+    </w:p>
+    <w:p>
+      <w:pPr>
+        <w:pStyle w:val="ListParagraph"/>
+        <w:numPr>
+          <w:ilvl w:val="0"/>
+          <w:numId w:val="2"/>
+        </w:numPr>
+        <w:spacing w:after="0" w:line="240" w:lineRule="auto"/>
+        <w:rPr>
+          <w:rFonts w:ascii="Arial" w:eastAsia="Times New Roman" w:hAnsi="Arial" w:cs="Arial"/>
+          <w:color w:val="000000"/>
+          <w:kern w:val="0"/>
+          <w14:ligatures w14:val="none"/>
+        </w:rPr>
+      </w:pPr>
+      <w:r>
+        <w:rPr>
+          <w:rFonts w:ascii="Arial" w:eastAsia="Times New Roman" w:hAnsi="Arial" w:cs="Arial"/>
+          <w:color w:val="000000"/>
+          <w:kern w:val="0"/>
+          <w14:ligatures w14:val="none"/>
+        </w:rPr>
+        <w:t xml:space="preserve">Start players at tier 2, then level up between combat rounds. </w:t>
+      </w:r>
+    </w:p>
+    <w:p>
+      <w:pPr>
+        <w:pStyle w:val="ListParagraph"/>
+        <w:numPr>
+          <w:ilvl w:val="0"/>
+          <w:numId w:val="2"/>
+        </w:numPr>
+        <w:spacing w:after="0" w:line="240" w:lineRule="auto"/>
+        <w:rPr>
+          <w:rFonts w:ascii="Arial" w:eastAsia="Times New Roman" w:hAnsi="Arial" w:cs="Arial"/>
+          <w:color w:val="000000"/>
+          <w:kern w:val="0"/>
+          <w14:ligatures w14:val="none"/>
+        </w:rPr>
+      </w:pPr>
+      <w:r>
+        <w:rPr>
+          <w:rFonts w:ascii="Arial" w:eastAsia="Times New Roman" w:hAnsi="Arial" w:cs="Arial"/>
+          <w:color w:val="000000"/>
+          <w:kern w:val="0"/>
+          <w14:ligatures w14:val="none"/>
+        </w:rPr>
+        <w:t>Playtest Action Point system</w:t>
+      </w:r>
+    </w:p>
+    <w:p>
+      <w:pPr>
+        <w:pStyle w:val="ListParagraph"/>
+        <w:numPr>
+          <w:ilvl w:val="0"/>
+          <w:numId w:val="2"/>
+        </w:numPr>
+        <w:spacing w:after="0" w:line="240" w:lineRule="auto"/>
+        <w:rPr>
+          <w:rFonts w:ascii="Arial" w:eastAsia="Times New Roman" w:hAnsi="Arial" w:cs="Arial"/>
+          <w:color w:val="000000"/>
+          <w:kern w:val="0"/>
+          <w14:ligatures w14:val="none"/>
+        </w:rPr>
+      </w:pPr>
+      <w:r>
+        <w:rPr>
+          <w:rFonts w:ascii="Arial" w:eastAsia="Times New Roman" w:hAnsi="Arial" w:cs="Arial"/>
+          <w:color w:val="000000"/>
+          <w:kern w:val="0"/>
+          <w14:ligatures w14:val="none"/>
+        </w:rPr>
+        <w:t xml:space="preserve">Ask players to track their Action Points however they want (tell them they currently have 9 that refill at the start of each Player Phase and that their max can be upgraded to 12, then 16), look for common trends to see what players naturally prefer. </w:t>
+      </w:r>
+    </w:p>
+    <w:p>
+      <w:pPr>
+        <w:spacing w:after="0" w:line="240" w:lineRule="auto"/>
+        <w:rPr>
+          <w:rFonts w:ascii="Arial" w:eastAsia="Times New Roman" w:hAnsi="Arial" w:cs="Arial"/>
+          <w:color w:val="000000"/>
+          <w:kern w:val="0"/>
+          <w14:ligatures w14:val="none"/>
+        </w:rPr>
+      </w:pPr>
+    </w:p>
+    <w:p>
+      <w:pPr>
+        <w:spacing w:before="320" w:after="80" w:line="240" w:lineRule="auto"/>
+        <w:outlineLvl w:val="2"/>
+        <w:rPr>
+          <w:rFonts w:ascii="Times New Roman" w:eastAsia="Times New Roman" w:hAnsi="Times New Roman" w:cs="Times New Roman"/>
+          <w:b/>
+          <w:bCs/>
+          <w:kern w:val="0"/>
+          <w:sz w:val="27"/>
+          <w:szCs w:val="27"/>
+          <w14:ligatures w14:val="none"/>
+        </w:rPr>
+      </w:pPr>
+      <w:r>
+        <w:rPr>
+          <w:rFonts w:ascii="Arial" w:eastAsia="Times New Roman" w:hAnsi="Arial" w:cs="Arial"/>
+          <w:color w:val="434343"/>
+          <w:kern w:val="0"/>
+          <w:sz w:val="28"/>
+          <w:szCs w:val="28"/>
+          <w14:ligatures w14:val="none"/>
+        </w:rPr>
+        <w:t>Feedback Quotes</w:t>
+      </w:r>
+    </w:p>
+    <w:p>
+      <w:pPr>
+        <w:spacing w:after="240" w:line="240" w:lineRule="auto"/>
+        <w:rPr>
+          <w:rFonts w:ascii="Times New Roman" w:eastAsia="Times New Roman" w:hAnsi="Times New Roman" w:cs="Times New Roman"/>
+          <w:kern w:val="0"/>
           <w:sz w:val="24"/>
           <w:szCs w:val="24"/>
-        </w:rPr>
-      </w:pPr>
-      <w:r>
-        <w:rPr>
-          <w:rFonts w:eastAsia="Times New Roman"/>
-        </w:rPr>
-        <w:t>6/3/23</w:t>
-      </w:r>
-    </w:p>
-    <w:p>
-      <w:pPr>
-        <w:spacing w:after="0" w:line="240" w:lineRule="auto"/>
+          <w14:ligatures w14:val="none"/>
+        </w:rPr>
+      </w:pPr>
+      <w:r>
         <w:rPr>
           <w:rFonts w:ascii="Times New Roman" w:eastAsia="Times New Roman" w:hAnsi="Times New Roman" w:cs="Times New Roman"/>
           <w:kern w:val="0"/>
@@ -36,15 +222,33 @@
           <w:szCs w:val="24"/>
           <w14:ligatures w14:val="none"/>
         </w:rPr>
-      </w:pPr>
-      <w:r>
-        <w:rPr>
-          <w:rFonts w:ascii="Arial" w:eastAsia="Times New Roman" w:hAnsi="Arial" w:cs="Arial"/>
-          <w:color w:val="000000"/>
-          <w:kern w:val="0"/>
-          <w14:ligatures w14:val="none"/>
-        </w:rPr>
-        <w:t>I created version 0.1.5.</w:t>
+        <w:t>*</w:t>
+      </w:r>
+    </w:p>
+    <w:p>
+      <w:pPr>
+        <w:spacing w:before="320" w:after="80" w:line="240" w:lineRule="auto"/>
+        <w:outlineLvl w:val="2"/>
+        <w:rPr>
+          <w:rFonts w:ascii="Times New Roman" w:eastAsia="Times New Roman" w:hAnsi="Times New Roman" w:cs="Times New Roman"/>
+          <w:b/>
+          <w:bCs/>
+          <w:kern w:val="0"/>
+          <w:sz w:val="27"/>
+          <w:szCs w:val="27"/>
+          <w14:ligatures w14:val="none"/>
+        </w:rPr>
+      </w:pPr>
+      <w:r>
+        <w:rPr>
+          <w:rFonts w:ascii="Arial" w:eastAsia="Times New Roman" w:hAnsi="Arial" w:cs="Arial"/>
+          <w:color w:val="434343"/>
+          <w:kern w:val="0"/>
+          <w:sz w:val="28"/>
+          <w:szCs w:val="28"/>
+          <w14:ligatures w14:val="none"/>
+        </w:rPr>
+        <w:t>Combat</w:t>
       </w:r>
     </w:p>
     <w:p>
@@ -65,7 +269,33 @@
           <w:kern w:val="0"/>
           <w14:ligatures w14:val="none"/>
         </w:rPr>
-        <w:t>I reorganized the player pages to more easily find information. </w:t>
+        <w:t>*</w:t>
+      </w:r>
+    </w:p>
+    <w:p>
+      <w:pPr>
+        <w:spacing w:before="320" w:after="80" w:line="240" w:lineRule="auto"/>
+        <w:outlineLvl w:val="2"/>
+        <w:rPr>
+          <w:rFonts w:ascii="Times New Roman" w:eastAsia="Times New Roman" w:hAnsi="Times New Roman" w:cs="Times New Roman"/>
+          <w:b/>
+          <w:bCs/>
+          <w:kern w:val="0"/>
+          <w:sz w:val="27"/>
+          <w:szCs w:val="27"/>
+          <w14:ligatures w14:val="none"/>
+        </w:rPr>
+      </w:pPr>
+      <w:r>
+        <w:rPr>
+          <w:rFonts w:ascii="Arial" w:eastAsia="Times New Roman" w:hAnsi="Arial" w:cs="Arial"/>
+          <w:color w:val="434343"/>
+          <w:kern w:val="0"/>
+          <w:sz w:val="28"/>
+          <w:szCs w:val="28"/>
+          <w14:ligatures w14:val="none"/>
+        </w:rPr>
+        <w:t>Rules</w:t>
       </w:r>
     </w:p>
     <w:p>
@@ -86,233 +316,21 @@
           <w:kern w:val="0"/>
           <w14:ligatures w14:val="none"/>
         </w:rPr>
-        <w:t>I renamed Speed to Skill, and renamed Shelter to Support (I thought of Skill being used for RP, like lockpicking), and Shelter didn’t seem to have any RP use, but Support could with teamwork checks. </w:t>
+        <w:t>*</w:t>
       </w:r>
     </w:p>
     <w:p>
       <w:pPr>
         <w:spacing w:after="0" w:line="240" w:lineRule="auto"/>
         <w:rPr>
-          <w:rFonts w:ascii="Arial" w:eastAsia="Times New Roman" w:hAnsi="Arial" w:cs="Arial"/>
-          <w:color w:val="000000"/>
-          <w:kern w:val="0"/>
-          <w14:ligatures w14:val="none"/>
-        </w:rPr>
-      </w:pPr>
-      <w:r>
-        <w:rPr>
-          <w:rFonts w:ascii="Arial" w:eastAsia="Times New Roman" w:hAnsi="Arial" w:cs="Arial"/>
-          <w:color w:val="000000"/>
-          <w:kern w:val="0"/>
-          <w14:ligatures w14:val="none"/>
-        </w:rPr>
-        <w:t>I added colored-in checkboxes Tier 1 in each Stat, so players don’t get confused at the starting stats.</w:t>
-      </w:r>
-    </w:p>
-    <w:p>
-      <w:pPr>
-        <w:spacing w:after="0" w:line="240" w:lineRule="auto"/>
-        <w:rPr>
-          <w:rFonts w:ascii="Arial" w:eastAsia="Times New Roman" w:hAnsi="Arial" w:cs="Arial"/>
-          <w:color w:val="000000"/>
-          <w:kern w:val="0"/>
-          <w14:ligatures w14:val="none"/>
-        </w:rPr>
-      </w:pPr>
-    </w:p>
-    <w:p>
-      <w:pPr>
-        <w:pStyle w:val="Heading2"/>
-        <w:rPr>
-          <w:rFonts w:eastAsia="Times New Roman"/>
-        </w:rPr>
-      </w:pPr>
-      <w:r>
-        <w:rPr>
-          <w:rFonts w:eastAsia="Times New Roman"/>
-        </w:rPr>
-        <w:t>6/11/23</w:t>
-      </w:r>
-    </w:p>
-    <w:p>
-      <w:pPr>
-        <w:spacing w:after="0" w:line="240" w:lineRule="auto"/>
-        <w:rPr>
-          <w:rFonts w:ascii="Arial" w:eastAsia="Times New Roman" w:hAnsi="Arial" w:cs="Arial"/>
-          <w:color w:val="000000"/>
-          <w:kern w:val="0"/>
-          <w14:ligatures w14:val="none"/>
-        </w:rPr>
-      </w:pPr>
-      <w:r>
-        <w:rPr>
-          <w:rFonts w:ascii="Arial" w:eastAsia="Times New Roman" w:hAnsi="Arial" w:cs="Arial"/>
-          <w:color w:val="000000"/>
-          <w:kern w:val="0"/>
-          <w14:ligatures w14:val="none"/>
-        </w:rPr>
-        <w:t xml:space="preserve">I moved the character sheet onto Figma so I could more easily work on formatting. </w:t>
-      </w:r>
-    </w:p>
-    <w:p>
-      <w:pPr>
-        <w:spacing w:after="0" w:line="240" w:lineRule="auto"/>
-        <w:rPr>
-          <w:rFonts w:ascii="Arial" w:eastAsia="Times New Roman" w:hAnsi="Arial" w:cs="Arial"/>
-          <w:color w:val="000000"/>
-          <w:kern w:val="0"/>
-          <w14:ligatures w14:val="none"/>
-        </w:rPr>
-      </w:pPr>
-      <w:r>
-        <w:rPr>
-          <w:rFonts w:ascii="Arial" w:eastAsia="Times New Roman" w:hAnsi="Arial" w:cs="Arial"/>
-          <w:color w:val="000000"/>
-          <w:kern w:val="0"/>
-          <w14:ligatures w14:val="none"/>
-        </w:rPr>
-        <w:t xml:space="preserve">Progression checkboxes are now vertical and sectioned off to show a better sense of progression. </w:t>
-      </w:r>
-    </w:p>
-    <w:p>
-      <w:pPr>
-        <w:spacing w:after="0" w:line="240" w:lineRule="auto"/>
-        <w:rPr>
-          <w:rFonts w:ascii="Arial" w:eastAsia="Times New Roman" w:hAnsi="Arial" w:cs="Arial"/>
-          <w:color w:val="000000"/>
-          <w:kern w:val="0"/>
-          <w14:ligatures w14:val="none"/>
-        </w:rPr>
-      </w:pPr>
-      <w:r>
-        <w:rPr>
-          <w:rFonts w:ascii="Arial" w:eastAsia="Times New Roman" w:hAnsi="Arial" w:cs="Arial"/>
-          <w:color w:val="000000"/>
-          <w:kern w:val="0"/>
-          <w14:ligatures w14:val="none"/>
-        </w:rPr>
-        <w:t xml:space="preserve">I’ve also moved some tier 4 abilities into tier 3 to provide a more even levelling experience. </w:t>
-      </w:r>
-    </w:p>
-    <w:p>
-      <w:pPr>
-        <w:spacing w:after="0" w:line="240" w:lineRule="auto"/>
-        <w:rPr>
-          <w:rFonts w:ascii="Arial" w:eastAsia="Times New Roman" w:hAnsi="Arial" w:cs="Arial"/>
-          <w:color w:val="000000"/>
-          <w:kern w:val="0"/>
-          <w14:ligatures w14:val="none"/>
-        </w:rPr>
-      </w:pPr>
-    </w:p>
-    <w:p>
-      <w:pPr>
-        <w:pStyle w:val="Heading2"/>
-        <w:rPr>
-          <w:rFonts w:eastAsia="Times New Roman"/>
-        </w:rPr>
-      </w:pPr>
-      <w:r>
-        <w:rPr>
-          <w:rFonts w:eastAsia="Times New Roman"/>
-        </w:rPr>
-        <w:t xml:space="preserve">6/11/23 </w:t>
-      </w:r>
-    </w:p>
-    <w:p>
-      <w:pPr>
-        <w:spacing w:after="0" w:line="240" w:lineRule="auto"/>
-        <w:rPr>
-          <w:rFonts w:ascii="Arial" w:eastAsia="Times New Roman" w:hAnsi="Arial" w:cs="Arial"/>
-          <w:color w:val="000000"/>
-          <w:kern w:val="0"/>
-          <w14:ligatures w14:val="none"/>
-        </w:rPr>
-      </w:pPr>
-      <w:r>
-        <w:rPr>
-          <w:rFonts w:ascii="Arial" w:eastAsia="Times New Roman" w:hAnsi="Arial" w:cs="Arial"/>
-          <w:color w:val="000000"/>
-          <w:kern w:val="0"/>
-          <w14:ligatures w14:val="none"/>
-        </w:rPr>
-        <w:t xml:space="preserve">I adjusted the formatting of the player section of the book, and I refined the information to represent the most recent ruleset. I changed some wording for clarity, and I utilized bolding to point out the TL;DR information in sections. </w:t>
-      </w:r>
-    </w:p>
-    <w:p>
-      <w:pPr>
-        <w:spacing w:after="0" w:line="240" w:lineRule="auto"/>
-        <w:rPr>
-          <w:rFonts w:ascii="Arial" w:eastAsia="Times New Roman" w:hAnsi="Arial" w:cs="Arial"/>
-          <w:color w:val="000000"/>
-          <w:kern w:val="0"/>
-          <w14:ligatures w14:val="none"/>
-        </w:rPr>
-      </w:pPr>
-      <w:r>
-        <w:rPr>
-          <w:rFonts w:ascii="Arial" w:eastAsia="Times New Roman" w:hAnsi="Arial" w:cs="Arial"/>
-          <w:color w:val="000000"/>
-          <w:kern w:val="0"/>
-          <w14:ligatures w14:val="none"/>
-        </w:rPr>
-        <w:t xml:space="preserve">I adjusted the </w:t>
-      </w:r>
-      <w:r>
-        <w:rPr>
-          <w:rFonts w:ascii="Arial" w:eastAsia="Times New Roman" w:hAnsi="Arial" w:cs="Arial"/>
-          <w:b/>
-          <w:bCs/>
-          <w:i/>
-          <w:iCs/>
-          <w:color w:val="000000"/>
-          <w:kern w:val="0"/>
-          <w14:ligatures w14:val="none"/>
-        </w:rPr>
-        <w:t>Help for the GM</w:t>
-      </w:r>
-      <w:r>
-        <w:rPr>
-          <w:rFonts w:ascii="Arial" w:eastAsia="Times New Roman" w:hAnsi="Arial" w:cs="Arial"/>
-          <w:color w:val="000000"/>
-          <w:kern w:val="0"/>
-          <w14:ligatures w14:val="none"/>
-        </w:rPr>
-        <w:t xml:space="preserve"> section to remove out of date content and teach the most recent ruleset. </w:t>
-      </w:r>
-    </w:p>
-    <w:p>
-      <w:pPr>
-        <w:rPr>
-          <w:rFonts w:ascii="Times New Roman" w:hAnsi="Times New Roman" w:cs="Times New Roman"/>
+          <w:rFonts w:ascii="Times New Roman" w:eastAsia="Times New Roman" w:hAnsi="Times New Roman" w:cs="Times New Roman"/>
+          <w:kern w:val="0"/>
           <w:sz w:val="24"/>
           <w:szCs w:val="24"/>
-        </w:rPr>
-      </w:pPr>
-    </w:p>
-    <w:p>
-      <w:pPr>
-        <w:rPr>
-          <w:rFonts w:ascii="Times New Roman" w:hAnsi="Times New Roman" w:cs="Times New Roman"/>
-          <w:sz w:val="24"/>
-          <w:szCs w:val="24"/>
-        </w:rPr>
-      </w:pPr>
-    </w:p>
-    <w:p>
-      <w:pPr>
-        <w:pStyle w:val="Heading2"/>
-      </w:pPr>
-      <w:r>
-        <w:t>Playtest Data</w:t>
-      </w:r>
-    </w:p>
-    <w:p>
-      <w:r>
-        <w:t xml:space="preserve">No playtesting sessions have been held with sufficient data. </w:t>
-      </w:r>
-    </w:p>
-    <w:p/>
+          <w14:ligatures w14:val="none"/>
+        </w:rPr>
+      </w:pPr>
+    </w:p>
     <w:p>
       <w:pPr>
         <w:rPr>
@@ -332,10 +350,7 @@
       </w:pPr>
       <w:r>
         <w:lastRenderedPageBreak/>
-        <w:t>Version 0.1.</w:t>
-      </w:r>
-      <w:r>
-        <w:t>6</w:t>
+        <w:t>Version 0.1.7</w:t>
       </w:r>
     </w:p>
     <w:p>
@@ -343,34 +358,179 @@
         <w:pStyle w:val="Heading2"/>
       </w:pPr>
       <w:r>
-        <w:t>6/12/23</w:t>
-      </w:r>
-    </w:p>
-    <w:p>
-      <w:pPr>
-        <w:ind w:firstLine="720"/>
-      </w:pPr>
-      <w:r>
-        <w:t xml:space="preserve">I </w:t>
-      </w:r>
-      <w:r>
-        <w:t xml:space="preserve">worked on formatting throughout the entire document. I started using more consistent visual language; game terms are now all Capitalized and </w:t>
+        <w:t>6/21/2023</w:t>
+      </w:r>
+    </w:p>
+    <w:p>
+      <w:r>
+        <w:t xml:space="preserve">I’ve began working on formatting, since </w:t>
+      </w:r>
+      <w:r>
+        <w:t>most</w:t>
+      </w:r>
+      <w:r>
+        <w:t xml:space="preserve"> rules seem pretty solid. </w:t>
+      </w:r>
+    </w:p>
+    <w:p>
+      <w:r>
+        <w:t xml:space="preserve">Speaking of solid rules, I decided to completely overhaul the action economy. </w:t>
+      </w:r>
+      <w:r>
+        <w:br/>
+        <w:t xml:space="preserve">Instead of having action categories, players can use actions by spending Action Points. </w:t>
+      </w:r>
+    </w:p>
+    <w:p>
+      <w:r>
+        <w:t xml:space="preserve">I made a starting point for AP values by giving the existing action categories AP values </w:t>
+      </w:r>
+      <w:r>
+        <w:br/>
+        <w:t xml:space="preserve">(Reactions were 1 AP, Movement was 1AP per move, Bonus Actions were 2 AP, and Actions were 3 AP). </w:t>
+      </w:r>
+      <w:r>
+        <w:br/>
+        <w:t xml:space="preserve">I initially thought that reactions should have a separate currency, or that abilities should have text saying they can be used during the Enemy Phase, but I decided to keep it simpler and allow more flexibility for player behavior by implementing a rule that any action can be used on the Enemy Phase for double the AP cost. </w:t>
+      </w:r>
+      <w:r>
+        <w:br/>
+      </w:r>
+      <w:r>
+        <w:t xml:space="preserve">I also increased the cost of previously-actions to 4 AP, so they don’t get overused. </w:t>
+      </w:r>
+      <w:r>
+        <w:br/>
+        <w:t xml:space="preserve">I wanted to give players enough AP to do 1 Movement, 1 Action, 1 Bonus Action during the player phase and 1 reaction during the enemy phase, so players start with 9 AP. These does mean that players can attack multiple times at level 1, but they can’t do much else, so it seems like a good starting point for balancing this economy. </w:t>
+      </w:r>
+    </w:p>
+    <w:p>
+      <w:r>
+        <w:t xml:space="preserve">I definitely want to involve a systems designer (or few) and get them to tear my numbers apart. </w:t>
+      </w:r>
+    </w:p>
+    <w:p>
+      <w:r>
+        <w:t>To improve UX, I added some abilities to the character sheet.</w:t>
+      </w:r>
+      <w:r>
+        <w:br/>
+        <w:t xml:space="preserve">I added </w:t>
+      </w:r>
+      <w:r>
+        <w:rPr>
+          <w:b/>
+          <w:bCs/>
+        </w:rPr>
+        <w:t>Hold</w:t>
+      </w:r>
+      <w:r>
+        <w:t xml:space="preserve"> to the Strength action list as an example </w:t>
       </w:r>
       <w:r>
         <w:rPr>
           <w:i/>
           <w:iCs/>
         </w:rPr>
-        <w:t>italicized</w:t>
-      </w:r>
-      <w:r>
-        <w:t xml:space="preserve">. I also used </w:t>
+        <w:t>Interaction</w:t>
+      </w:r>
+      <w:r>
+        <w:t>.</w:t>
+      </w:r>
+      <w:r>
+        <w:br/>
+        <w:t xml:space="preserve">I added </w:t>
       </w:r>
       <w:r>
         <w:rPr>
           <w:b/>
           <w:bCs/>
         </w:rPr>
+        <w:t>Movement</w:t>
+      </w:r>
+      <w:r>
+        <w:t xml:space="preserve"> to the Skill action list so players can remember how movement works without having to reference the Player’s Guide. </w:t>
+      </w:r>
+      <w:r>
+        <w:br/>
+        <w:t xml:space="preserve">Players often forget that </w:t>
+      </w:r>
+      <w:r>
+        <w:rPr>
+          <w:i/>
+          <w:iCs/>
+        </w:rPr>
+        <w:t>damage rolls</w:t>
+      </w:r>
+      <w:r>
+        <w:t xml:space="preserve"> count as a </w:t>
+      </w:r>
+      <w:r>
+        <w:rPr>
+          <w:i/>
+          <w:iCs/>
+        </w:rPr>
+        <w:t>roll</w:t>
+      </w:r>
+      <w:r>
+        <w:t xml:space="preserve"> that can be reduced by React, so I simply added </w:t>
+      </w:r>
+      <w:r>
+        <w:rPr>
+          <w:b/>
+          <w:bCs/>
+        </w:rPr>
+        <w:t>Block</w:t>
+      </w:r>
+      <w:r>
+        <w:t xml:space="preserve"> to reduce the damage a player takes. It’s functionally the same, but hopefully this helps players remember that they can reduce damage. This also allowed me to keep both React and Quick Help to Scharisma, to better represent how this skill can affect dice rolls. </w:t>
+      </w:r>
+      <w:r>
+        <w:br w:type="page"/>
+      </w:r>
+    </w:p>
+    <w:p>
+      <w:pPr>
+        <w:pStyle w:val="Heading1"/>
+      </w:pPr>
+      <w:r>
+        <w:lastRenderedPageBreak/>
+        <w:t>Version 0.1.</w:t>
+      </w:r>
+      <w:r>
+        <w:t>6</w:t>
+      </w:r>
+    </w:p>
+    <w:p>
+      <w:pPr>
+        <w:pStyle w:val="Heading2"/>
+      </w:pPr>
+      <w:r>
+        <w:t>6/12/23</w:t>
+      </w:r>
+    </w:p>
+    <w:p>
+      <w:pPr>
+        <w:ind w:firstLine="720"/>
+      </w:pPr>
+      <w:r>
+        <w:t xml:space="preserve">I worked on formatting throughout the entire document. I started using more consistent visual language; game terms are now all Capitalized and </w:t>
+      </w:r>
+      <w:r>
+        <w:rPr>
+          <w:i/>
+          <w:iCs/>
+        </w:rPr>
+        <w:t>italicized</w:t>
+      </w:r>
+      <w:r>
+        <w:t xml:space="preserve">. I also used </w:t>
+      </w:r>
+      <w:r>
+        <w:rPr>
+          <w:b/>
+          <w:bCs/>
+        </w:rPr>
         <w:t>bold</w:t>
       </w:r>
       <w:r>
@@ -396,13 +556,7 @@
         <w:pStyle w:val="Heading2"/>
       </w:pPr>
       <w:r>
-        <w:t>6/1</w:t>
-      </w:r>
-      <w:r>
-        <w:t>8</w:t>
-      </w:r>
-      <w:r>
-        <w:t>/23</w:t>
+        <w:t>6/18/23</w:t>
       </w:r>
     </w:p>
     <w:p>
@@ -538,6 +692,341 @@
         <w:lastRenderedPageBreak/>
         <w:t xml:space="preserve">4/6 players drew their character on the bottom-left of the character sheet, 1/6 player did not draw a character portrait, and 1/6 player drew their character portrait directly underneath their character details. </w:t>
       </w:r>
+    </w:p>
+    <w:p>
+      <w:pPr>
+        <w:rPr>
+          <w:rFonts w:asciiTheme="majorHAnsi" w:eastAsiaTheme="majorEastAsia" w:hAnsiTheme="majorHAnsi" w:cstheme="majorBidi"/>
+          <w:color w:val="2F5496" w:themeColor="accent1" w:themeShade="BF"/>
+          <w:sz w:val="32"/>
+          <w:szCs w:val="32"/>
+        </w:rPr>
+      </w:pPr>
+      <w:r>
+        <w:br w:type="page"/>
+      </w:r>
+    </w:p>
+    <w:p>
+      <w:pPr>
+        <w:pStyle w:val="Heading1"/>
+      </w:pPr>
+      <w:r>
+        <w:lastRenderedPageBreak/>
+        <w:t>Version 0.1.5</w:t>
+      </w:r>
+    </w:p>
+    <w:p>
+      <w:pPr>
+        <w:pStyle w:val="Heading2"/>
+        <w:rPr>
+          <w:rFonts w:ascii="Times New Roman" w:eastAsia="Times New Roman" w:hAnsi="Times New Roman" w:cs="Times New Roman"/>
+          <w:sz w:val="24"/>
+          <w:szCs w:val="24"/>
+        </w:rPr>
+      </w:pPr>
+      <w:r>
+        <w:rPr>
+          <w:rFonts w:eastAsia="Times New Roman"/>
+        </w:rPr>
+        <w:t>6/3/23</w:t>
+      </w:r>
+    </w:p>
+    <w:p>
+      <w:pPr>
+        <w:spacing w:after="0" w:line="240" w:lineRule="auto"/>
+        <w:rPr>
+          <w:rFonts w:ascii="Times New Roman" w:eastAsia="Times New Roman" w:hAnsi="Times New Roman" w:cs="Times New Roman"/>
+          <w:kern w:val="0"/>
+          <w:sz w:val="24"/>
+          <w:szCs w:val="24"/>
+          <w14:ligatures w14:val="none"/>
+        </w:rPr>
+      </w:pPr>
+      <w:r>
+        <w:rPr>
+          <w:rFonts w:ascii="Arial" w:eastAsia="Times New Roman" w:hAnsi="Arial" w:cs="Arial"/>
+          <w:color w:val="000000"/>
+          <w:kern w:val="0"/>
+          <w14:ligatures w14:val="none"/>
+        </w:rPr>
+        <w:t>I created version 0.1.5.</w:t>
+      </w:r>
+    </w:p>
+    <w:p>
+      <w:pPr>
+        <w:spacing w:after="0" w:line="240" w:lineRule="auto"/>
+        <w:rPr>
+          <w:rFonts w:ascii="Times New Roman" w:eastAsia="Times New Roman" w:hAnsi="Times New Roman" w:cs="Times New Roman"/>
+          <w:kern w:val="0"/>
+          <w:sz w:val="24"/>
+          <w:szCs w:val="24"/>
+          <w14:ligatures w14:val="none"/>
+        </w:rPr>
+      </w:pPr>
+      <w:r>
+        <w:rPr>
+          <w:rFonts w:ascii="Arial" w:eastAsia="Times New Roman" w:hAnsi="Arial" w:cs="Arial"/>
+          <w:color w:val="000000"/>
+          <w:kern w:val="0"/>
+          <w14:ligatures w14:val="none"/>
+        </w:rPr>
+        <w:t>I reorganized the player pages to more easily find information. </w:t>
+      </w:r>
+    </w:p>
+    <w:p>
+      <w:pPr>
+        <w:spacing w:after="0" w:line="240" w:lineRule="auto"/>
+        <w:rPr>
+          <w:rFonts w:ascii="Times New Roman" w:eastAsia="Times New Roman" w:hAnsi="Times New Roman" w:cs="Times New Roman"/>
+          <w:kern w:val="0"/>
+          <w:sz w:val="24"/>
+          <w:szCs w:val="24"/>
+          <w14:ligatures w14:val="none"/>
+        </w:rPr>
+      </w:pPr>
+      <w:r>
+        <w:rPr>
+          <w:rFonts w:ascii="Arial" w:eastAsia="Times New Roman" w:hAnsi="Arial" w:cs="Arial"/>
+          <w:color w:val="000000"/>
+          <w:kern w:val="0"/>
+          <w14:ligatures w14:val="none"/>
+        </w:rPr>
+        <w:t>I renamed Speed to Skill, and renamed Shelter to Support (I thought of Skill being used for RP, like lockpicking), and Shelter didn’t seem to have any RP use, but Support could with teamwork checks. </w:t>
+      </w:r>
+    </w:p>
+    <w:p>
+      <w:pPr>
+        <w:spacing w:after="0" w:line="240" w:lineRule="auto"/>
+        <w:rPr>
+          <w:rFonts w:ascii="Arial" w:eastAsia="Times New Roman" w:hAnsi="Arial" w:cs="Arial"/>
+          <w:color w:val="000000"/>
+          <w:kern w:val="0"/>
+          <w14:ligatures w14:val="none"/>
+        </w:rPr>
+      </w:pPr>
+      <w:r>
+        <w:rPr>
+          <w:rFonts w:ascii="Arial" w:eastAsia="Times New Roman" w:hAnsi="Arial" w:cs="Arial"/>
+          <w:color w:val="000000"/>
+          <w:kern w:val="0"/>
+          <w14:ligatures w14:val="none"/>
+        </w:rPr>
+        <w:t>I added colored-in checkboxes Tier 1 in each Stat, so players don’t get confused at the starting stats.</w:t>
+      </w:r>
+    </w:p>
+    <w:p>
+      <w:pPr>
+        <w:spacing w:after="0" w:line="240" w:lineRule="auto"/>
+        <w:rPr>
+          <w:rFonts w:ascii="Arial" w:eastAsia="Times New Roman" w:hAnsi="Arial" w:cs="Arial"/>
+          <w:color w:val="000000"/>
+          <w:kern w:val="0"/>
+          <w14:ligatures w14:val="none"/>
+        </w:rPr>
+      </w:pPr>
+    </w:p>
+    <w:p>
+      <w:pPr>
+        <w:pStyle w:val="Heading2"/>
+        <w:rPr>
+          <w:rFonts w:eastAsia="Times New Roman"/>
+        </w:rPr>
+      </w:pPr>
+      <w:r>
+        <w:rPr>
+          <w:rFonts w:eastAsia="Times New Roman"/>
+        </w:rPr>
+        <w:t>6/11/23</w:t>
+      </w:r>
+    </w:p>
+    <w:p>
+      <w:pPr>
+        <w:spacing w:after="0" w:line="240" w:lineRule="auto"/>
+        <w:rPr>
+          <w:rFonts w:ascii="Arial" w:eastAsia="Times New Roman" w:hAnsi="Arial" w:cs="Arial"/>
+          <w:color w:val="000000"/>
+          <w:kern w:val="0"/>
+          <w14:ligatures w14:val="none"/>
+        </w:rPr>
+      </w:pPr>
+      <w:r>
+        <w:rPr>
+          <w:rFonts w:ascii="Arial" w:eastAsia="Times New Roman" w:hAnsi="Arial" w:cs="Arial"/>
+          <w:color w:val="000000"/>
+          <w:kern w:val="0"/>
+          <w14:ligatures w14:val="none"/>
+        </w:rPr>
+        <w:t xml:space="preserve">I moved the character sheet onto Figma so I could more easily work on formatting. </w:t>
+      </w:r>
+    </w:p>
+    <w:p>
+      <w:pPr>
+        <w:spacing w:after="0" w:line="240" w:lineRule="auto"/>
+        <w:rPr>
+          <w:rFonts w:ascii="Arial" w:eastAsia="Times New Roman" w:hAnsi="Arial" w:cs="Arial"/>
+          <w:color w:val="000000"/>
+          <w:kern w:val="0"/>
+          <w14:ligatures w14:val="none"/>
+        </w:rPr>
+      </w:pPr>
+      <w:r>
+        <w:rPr>
+          <w:rFonts w:ascii="Arial" w:eastAsia="Times New Roman" w:hAnsi="Arial" w:cs="Arial"/>
+          <w:color w:val="000000"/>
+          <w:kern w:val="0"/>
+          <w14:ligatures w14:val="none"/>
+        </w:rPr>
+        <w:t xml:space="preserve">Progression checkboxes are now vertical and sectioned off to show a better sense of progression. </w:t>
+      </w:r>
+    </w:p>
+    <w:p>
+      <w:pPr>
+        <w:spacing w:after="0" w:line="240" w:lineRule="auto"/>
+        <w:rPr>
+          <w:rFonts w:ascii="Arial" w:eastAsia="Times New Roman" w:hAnsi="Arial" w:cs="Arial"/>
+          <w:color w:val="000000"/>
+          <w:kern w:val="0"/>
+          <w14:ligatures w14:val="none"/>
+        </w:rPr>
+      </w:pPr>
+      <w:r>
+        <w:rPr>
+          <w:rFonts w:ascii="Arial" w:eastAsia="Times New Roman" w:hAnsi="Arial" w:cs="Arial"/>
+          <w:color w:val="000000"/>
+          <w:kern w:val="0"/>
+          <w14:ligatures w14:val="none"/>
+        </w:rPr>
+        <w:t xml:space="preserve">I’ve also moved some tier 4 abilities into tier 3 to provide a more even levelling experience. </w:t>
+      </w:r>
+    </w:p>
+    <w:p>
+      <w:pPr>
+        <w:spacing w:after="0" w:line="240" w:lineRule="auto"/>
+        <w:rPr>
+          <w:rFonts w:ascii="Arial" w:eastAsia="Times New Roman" w:hAnsi="Arial" w:cs="Arial"/>
+          <w:color w:val="000000"/>
+          <w:kern w:val="0"/>
+          <w14:ligatures w14:val="none"/>
+        </w:rPr>
+      </w:pPr>
+    </w:p>
+    <w:p>
+      <w:pPr>
+        <w:pStyle w:val="Heading2"/>
+        <w:rPr>
+          <w:rFonts w:eastAsia="Times New Roman"/>
+        </w:rPr>
+      </w:pPr>
+      <w:r>
+        <w:rPr>
+          <w:rFonts w:eastAsia="Times New Roman"/>
+        </w:rPr>
+        <w:t xml:space="preserve">6/11/23 </w:t>
+      </w:r>
+    </w:p>
+    <w:p>
+      <w:pPr>
+        <w:spacing w:after="0" w:line="240" w:lineRule="auto"/>
+        <w:rPr>
+          <w:rFonts w:ascii="Arial" w:eastAsia="Times New Roman" w:hAnsi="Arial" w:cs="Arial"/>
+          <w:color w:val="000000"/>
+          <w:kern w:val="0"/>
+          <w14:ligatures w14:val="none"/>
+        </w:rPr>
+      </w:pPr>
+      <w:r>
+        <w:rPr>
+          <w:rFonts w:ascii="Arial" w:eastAsia="Times New Roman" w:hAnsi="Arial" w:cs="Arial"/>
+          <w:color w:val="000000"/>
+          <w:kern w:val="0"/>
+          <w14:ligatures w14:val="none"/>
+        </w:rPr>
+        <w:t xml:space="preserve">I adjusted the formatting of the player section of the book, and I refined the information to represent the most recent ruleset. I changed some wording for clarity, and I utilized bolding to point out the TL;DR information in sections. </w:t>
+      </w:r>
+    </w:p>
+    <w:p>
+      <w:pPr>
+        <w:spacing w:after="0" w:line="240" w:lineRule="auto"/>
+        <w:rPr>
+          <w:rFonts w:ascii="Arial" w:eastAsia="Times New Roman" w:hAnsi="Arial" w:cs="Arial"/>
+          <w:color w:val="000000"/>
+          <w:kern w:val="0"/>
+          <w14:ligatures w14:val="none"/>
+        </w:rPr>
+      </w:pPr>
+      <w:r>
+        <w:rPr>
+          <w:rFonts w:ascii="Arial" w:eastAsia="Times New Roman" w:hAnsi="Arial" w:cs="Arial"/>
+          <w:color w:val="000000"/>
+          <w:kern w:val="0"/>
+          <w14:ligatures w14:val="none"/>
+        </w:rPr>
+        <w:t xml:space="preserve">I adjusted the </w:t>
+      </w:r>
+      <w:r>
+        <w:rPr>
+          <w:rFonts w:ascii="Arial" w:eastAsia="Times New Roman" w:hAnsi="Arial" w:cs="Arial"/>
+          <w:b/>
+          <w:bCs/>
+          <w:i/>
+          <w:iCs/>
+          <w:color w:val="000000"/>
+          <w:kern w:val="0"/>
+          <w14:ligatures w14:val="none"/>
+        </w:rPr>
+        <w:t>Help for the GM</w:t>
+      </w:r>
+      <w:r>
+        <w:rPr>
+          <w:rFonts w:ascii="Arial" w:eastAsia="Times New Roman" w:hAnsi="Arial" w:cs="Arial"/>
+          <w:color w:val="000000"/>
+          <w:kern w:val="0"/>
+          <w14:ligatures w14:val="none"/>
+        </w:rPr>
+        <w:t xml:space="preserve"> section to remove out of date content and teach the most recent ruleset. </w:t>
+      </w:r>
+    </w:p>
+    <w:p>
+      <w:pPr>
+        <w:rPr>
+          <w:rFonts w:ascii="Times New Roman" w:hAnsi="Times New Roman" w:cs="Times New Roman"/>
+          <w:sz w:val="24"/>
+          <w:szCs w:val="24"/>
+        </w:rPr>
+      </w:pPr>
+    </w:p>
+    <w:p>
+      <w:pPr>
+        <w:rPr>
+          <w:rFonts w:ascii="Times New Roman" w:hAnsi="Times New Roman" w:cs="Times New Roman"/>
+          <w:sz w:val="24"/>
+          <w:szCs w:val="24"/>
+        </w:rPr>
+      </w:pPr>
+    </w:p>
+    <w:p>
+      <w:pPr>
+        <w:pStyle w:val="Heading2"/>
+      </w:pPr>
+      <w:r>
+        <w:t>Playtest Data</w:t>
+      </w:r>
+    </w:p>
+    <w:p>
+      <w:r>
+        <w:t xml:space="preserve">No playtesting sessions have been held with sufficient data. </w:t>
+      </w:r>
+    </w:p>
+    <w:p/>
+    <w:p>
+      <w:pPr>
+        <w:rPr>
+          <w:rFonts w:asciiTheme="majorHAnsi" w:eastAsiaTheme="majorEastAsia" w:hAnsiTheme="majorHAnsi" w:cstheme="majorBidi"/>
+          <w:color w:val="2F5496" w:themeColor="accent1" w:themeShade="BF"/>
+          <w:sz w:val="32"/>
+          <w:szCs w:val="32"/>
+        </w:rPr>
+      </w:pPr>
     </w:p>
     <w:sectPr>
       <w:pgSz w:w="12240" w:h="15840"/>
@@ -664,8 +1153,124 @@
       </w:rPr>
     </w:lvl>
   </w:abstractNum>
+  <w:abstractNum w:abstractNumId="1" w15:restartNumberingAfterBreak="0">
+    <w:nsid w:val="3028264C"/>
+    <w:multiLevelType w:val="hybridMultilevel"/>
+    <w:tmpl w:val="B8341C3C"/>
+    <w:lvl w:ilvl="0" w:tplc="04090001">
+      <w:start w:val="1"/>
+      <w:numFmt w:val="bullet"/>
+      <w:lvlText w:val=""/>
+      <w:lvlJc w:val="left"/>
+      <w:pPr>
+        <w:ind w:left="720" w:hanging="360"/>
+      </w:pPr>
+      <w:rPr>
+        <w:rFonts w:ascii="Symbol" w:hAnsi="Symbol" w:hint="default"/>
+      </w:rPr>
+    </w:lvl>
+    <w:lvl w:ilvl="1" w:tplc="04090003">
+      <w:start w:val="1"/>
+      <w:numFmt w:val="bullet"/>
+      <w:lvlText w:val="o"/>
+      <w:lvlJc w:val="left"/>
+      <w:pPr>
+        <w:ind w:left="1440" w:hanging="360"/>
+      </w:pPr>
+      <w:rPr>
+        <w:rFonts w:ascii="Courier New" w:hAnsi="Courier New" w:cs="Courier New" w:hint="default"/>
+      </w:rPr>
+    </w:lvl>
+    <w:lvl w:ilvl="2" w:tplc="04090005">
+      <w:start w:val="1"/>
+      <w:numFmt w:val="bullet"/>
+      <w:lvlText w:val=""/>
+      <w:lvlJc w:val="left"/>
+      <w:pPr>
+        <w:ind w:left="2160" w:hanging="360"/>
+      </w:pPr>
+      <w:rPr>
+        <w:rFonts w:ascii="Wingdings" w:hAnsi="Wingdings" w:hint="default"/>
+      </w:rPr>
+    </w:lvl>
+    <w:lvl w:ilvl="3" w:tplc="04090001">
+      <w:start w:val="1"/>
+      <w:numFmt w:val="bullet"/>
+      <w:lvlText w:val=""/>
+      <w:lvlJc w:val="left"/>
+      <w:pPr>
+        <w:ind w:left="2880" w:hanging="360"/>
+      </w:pPr>
+      <w:rPr>
+        <w:rFonts w:ascii="Symbol" w:hAnsi="Symbol" w:hint="default"/>
+      </w:rPr>
+    </w:lvl>
+    <w:lvl w:ilvl="4" w:tplc="04090003">
+      <w:start w:val="1"/>
+      <w:numFmt w:val="bullet"/>
+      <w:lvlText w:val="o"/>
+      <w:lvlJc w:val="left"/>
+      <w:pPr>
+        <w:ind w:left="3600" w:hanging="360"/>
+      </w:pPr>
+      <w:rPr>
+        <w:rFonts w:ascii="Courier New" w:hAnsi="Courier New" w:cs="Courier New" w:hint="default"/>
+      </w:rPr>
+    </w:lvl>
+    <w:lvl w:ilvl="5" w:tplc="04090005">
+      <w:start w:val="1"/>
+      <w:numFmt w:val="bullet"/>
+      <w:lvlText w:val=""/>
+      <w:lvlJc w:val="left"/>
+      <w:pPr>
+        <w:ind w:left="4320" w:hanging="360"/>
+      </w:pPr>
+      <w:rPr>
+        <w:rFonts w:ascii="Wingdings" w:hAnsi="Wingdings" w:hint="default"/>
+      </w:rPr>
+    </w:lvl>
+    <w:lvl w:ilvl="6" w:tplc="04090001">
+      <w:start w:val="1"/>
+      <w:numFmt w:val="bullet"/>
+      <w:lvlText w:val=""/>
+      <w:lvlJc w:val="left"/>
+      <w:pPr>
+        <w:ind w:left="5040" w:hanging="360"/>
+      </w:pPr>
+      <w:rPr>
+        <w:rFonts w:ascii="Symbol" w:hAnsi="Symbol" w:hint="default"/>
+      </w:rPr>
+    </w:lvl>
+    <w:lvl w:ilvl="7" w:tplc="04090003">
+      <w:start w:val="1"/>
+      <w:numFmt w:val="bullet"/>
+      <w:lvlText w:val="o"/>
+      <w:lvlJc w:val="left"/>
+      <w:pPr>
+        <w:ind w:left="5760" w:hanging="360"/>
+      </w:pPr>
+      <w:rPr>
+        <w:rFonts w:ascii="Courier New" w:hAnsi="Courier New" w:cs="Courier New" w:hint="default"/>
+      </w:rPr>
+    </w:lvl>
+    <w:lvl w:ilvl="8" w:tplc="04090005">
+      <w:start w:val="1"/>
+      <w:numFmt w:val="bullet"/>
+      <w:lvlText w:val=""/>
+      <w:lvlJc w:val="left"/>
+      <w:pPr>
+        <w:ind w:left="6480" w:hanging="360"/>
+      </w:pPr>
+      <w:rPr>
+        <w:rFonts w:ascii="Wingdings" w:hAnsi="Wingdings" w:hint="default"/>
+      </w:rPr>
+    </w:lvl>
+  </w:abstractNum>
   <w:num w:numId="1" w16cid:durableId="793596807">
     <w:abstractNumId w:val="0"/>
+  </w:num>
+  <w:num w:numId="2" w16cid:durableId="693924905">
+    <w:abstractNumId w:val="1"/>
   </w:num>
 </w:numbering>
 </file>

</xml_diff>

<commit_message>
0.1.7 AP Simplification and Item categories
I removed the ruling to double AP costs during Enemy Phase (now clarifying in an action's description if it can be used during the enemy phase).
I added categories for Items to relate suggested AP costs.
I did some general reworking of some phrases for clarity.
</commit_message>
<xml_diff>
--- a/DevLog.docx
+++ b/DevLog.docx
@@ -163,7 +163,45 @@
           <w:kern w:val="0"/>
           <w14:ligatures w14:val="none"/>
         </w:rPr>
-        <w:t xml:space="preserve">Ask players to track their Action Points however they want (tell them they currently have 9 that refill at the start of each Player Phase and that their max can be upgraded to 12, then 16), look for common trends to see what players naturally prefer. </w:t>
+        <w:t xml:space="preserve">Ask players to track their Action Points however they want (tell them they currently have </w:t>
+      </w:r>
+      <w:r>
+        <w:rPr>
+          <w:rFonts w:ascii="Arial" w:eastAsia="Times New Roman" w:hAnsi="Arial" w:cs="Arial"/>
+          <w:color w:val="000000"/>
+          <w:kern w:val="0"/>
+          <w14:ligatures w14:val="none"/>
+        </w:rPr>
+        <w:t>8</w:t>
+      </w:r>
+      <w:r>
+        <w:rPr>
+          <w:rFonts w:ascii="Arial" w:eastAsia="Times New Roman" w:hAnsi="Arial" w:cs="Arial"/>
+          <w:color w:val="000000"/>
+          <w:kern w:val="0"/>
+          <w14:ligatures w14:val="none"/>
+        </w:rPr>
+        <w:t xml:space="preserve"> that </w:t>
+      </w:r>
+      <w:proofErr w:type="gramStart"/>
+      <w:r>
+        <w:rPr>
+          <w:rFonts w:ascii="Arial" w:eastAsia="Times New Roman" w:hAnsi="Arial" w:cs="Arial"/>
+          <w:color w:val="000000"/>
+          <w:kern w:val="0"/>
+          <w14:ligatures w14:val="none"/>
+        </w:rPr>
+        <w:t>refill</w:t>
+      </w:r>
+      <w:proofErr w:type="gramEnd"/>
+      <w:r>
+        <w:rPr>
+          <w:rFonts w:ascii="Arial" w:eastAsia="Times New Roman" w:hAnsi="Arial" w:cs="Arial"/>
+          <w:color w:val="000000"/>
+          <w:kern w:val="0"/>
+          <w14:ligatures w14:val="none"/>
+        </w:rPr>
+        <w:t xml:space="preserve"> at the start of each Player Phase and that their max can be upgraded to 12, then 16), look for common trends to see what players naturally prefer. </w:t>
       </w:r>
     </w:p>
     <w:p>
@@ -363,13 +401,29 @@
     </w:p>
     <w:p>
       <w:r>
-        <w:t xml:space="preserve">I’ve began working on formatting, since </w:t>
+        <w:t xml:space="preserve">I’ve </w:t>
+      </w:r>
+      <w:proofErr w:type="gramStart"/>
+      <w:r>
+        <w:t>began</w:t>
+      </w:r>
+      <w:proofErr w:type="gramEnd"/>
+      <w:r>
+        <w:t xml:space="preserve"> working on formatting, since </w:t>
       </w:r>
       <w:r>
         <w:t>most</w:t>
       </w:r>
       <w:r>
-        <w:t xml:space="preserve"> rules seem pretty solid. </w:t>
+        <w:t xml:space="preserve"> rules seem </w:t>
+      </w:r>
+      <w:proofErr w:type="gramStart"/>
+      <w:r>
+        <w:t>pretty solid</w:t>
+      </w:r>
+      <w:proofErr w:type="gramEnd"/>
+      <w:r>
+        <w:t xml:space="preserve">. </w:t>
       </w:r>
     </w:p>
     <w:p>
@@ -401,12 +455,26 @@
       </w:r>
       <w:r>
         <w:br/>
-        <w:t xml:space="preserve">I wanted to give players enough AP to do 1 Movement, 1 Action, 1 Bonus Action during the player phase and 1 reaction during the enemy phase, so players start with 9 AP. These does mean that players can attack multiple times at level 1, but they can’t do much else, so it seems like a good starting point for balancing this economy. </w:t>
-      </w:r>
-    </w:p>
-    <w:p>
-      <w:r>
-        <w:t xml:space="preserve">I definitely want to involve a systems designer (or few) and get them to tear my numbers apart. </w:t>
+        <w:t xml:space="preserve">I wanted to give players enough AP to do 1 Movement, 1 Action, 1 Bonus Action during the player phase and 1 reaction during the enemy phase, so players start with 9 AP. </w:t>
+      </w:r>
+      <w:r>
+        <w:t>This means</w:t>
+      </w:r>
+      <w:r>
+        <w:t xml:space="preserve"> that players can attack multiple times at level 1, but they can’t do much else, so it seems like a good starting point for balancing this economy. </w:t>
+      </w:r>
+    </w:p>
+    <w:p>
+      <w:r>
+        <w:t xml:space="preserve">I </w:t>
+      </w:r>
+      <w:proofErr w:type="gramStart"/>
+      <w:r>
+        <w:t>definitely want</w:t>
+      </w:r>
+      <w:proofErr w:type="gramEnd"/>
+      <w:r>
+        <w:t xml:space="preserve"> to involve a systems designer (or few) and get them to tear my numbers apart. </w:t>
       </w:r>
     </w:p>
     <w:p>
@@ -485,6 +553,98 @@
       <w:r>
         <w:t xml:space="preserve"> to reduce the damage a player takes. It’s functionally the same, but hopefully this helps players remember that they can reduce damage. This also allowed me to keep both React and Quick Help to Scharisma, to better represent how this skill can affect dice rolls. </w:t>
       </w:r>
+    </w:p>
+    <w:p/>
+    <w:p>
+      <w:pPr>
+        <w:pStyle w:val="Heading2"/>
+      </w:pPr>
+      <w:r>
+        <w:t>6/22/2023</w:t>
+      </w:r>
+    </w:p>
+    <w:p>
+      <w:r>
+        <w:t xml:space="preserve">I conducted a “quiz” playtest with Michael </w:t>
+      </w:r>
+      <w:proofErr w:type="spellStart"/>
+      <w:r>
+        <w:t>Lesaca</w:t>
+      </w:r>
+      <w:proofErr w:type="spellEnd"/>
+      <w:r>
+        <w:t xml:space="preserve"> (NOT a First-Time User, he also looked over the book for a bit before the playtest). </w:t>
+      </w:r>
+    </w:p>
+    <w:p>
+      <w:r>
+        <w:t xml:space="preserve">I asked various questions and timed how long it took him to </w:t>
+      </w:r>
+      <w:r>
+        <w:rPr>
+          <w:i/>
+          <w:iCs/>
+        </w:rPr>
+        <w:t>find</w:t>
+      </w:r>
+      <w:r>
+        <w:t xml:space="preserve"> the answers (even if he knew the answer immediately, I asked him to search for proof within the rules). </w:t>
+      </w:r>
+      <w:r>
+        <w:br/>
+        <w:t xml:space="preserve">On average, he found answers in 15-25 seconds. </w:t>
+      </w:r>
+      <w:r>
+        <w:br/>
+        <w:t>He took about 1 minute and a half to find out that he could increase his AP to a max of 16 (this longer time is okay, since I don’t specifically call this out in the rules; I asked this to see how one could figure out how to min-max their characters).</w:t>
+      </w:r>
+    </w:p>
+    <w:p/>
+    <w:p/>
+    <w:p/>
+    <w:p>
+      <w:r>
+        <w:lastRenderedPageBreak/>
+        <w:t>Michael also gave some general feedback, which resulted in some iterative changes.</w:t>
+      </w:r>
+    </w:p>
+    <w:p>
+      <w:r>
+        <w:t xml:space="preserve">I added Item categories with suggested AP cost, to replace the previous rule where GMs had to clarify AP cost in every Item’s description. This hopefully makes it much easier for GMs to prep. </w:t>
+      </w:r>
+      <w:r>
+        <w:br/>
+        <w:t xml:space="preserve">I also removed the rule of doubling AP cost during Enemy Phase in favor of adding “This can be done during the Enemy Phase” to specific Action descriptions. </w:t>
+      </w:r>
+      <w:r>
+        <w:br/>
+        <w:t xml:space="preserve">This was done to prevent confusing/overwhelming players. </w:t>
+      </w:r>
+      <w:r>
+        <w:br/>
+        <w:t xml:space="preserve">I reduced </w:t>
+      </w:r>
+      <w:proofErr w:type="gramStart"/>
+      <w:r>
+        <w:t>players</w:t>
+      </w:r>
+      <w:proofErr w:type="gramEnd"/>
+      <w:r>
+        <w:t xml:space="preserve">’ starting AP to 8 </w:t>
+      </w:r>
+      <w:proofErr w:type="gramStart"/>
+      <w:r>
+        <w:t>as a result of</w:t>
+      </w:r>
+      <w:proofErr w:type="gramEnd"/>
+      <w:r>
+        <w:t xml:space="preserve"> this. </w:t>
+      </w:r>
+    </w:p>
+    <w:p>
+      <w:r>
+        <w:t xml:space="preserve">As a result of Michael’s feedback, I also reworded some phrases for clarity, like Movement’s description. </w:t>
+      </w:r>
       <w:r>
         <w:br w:type="page"/>
       </w:r>
@@ -534,7 +694,15 @@
         <w:t>bold</w:t>
       </w:r>
       <w:r>
-        <w:t xml:space="preserve"> to highlight important phrases in each section of the rulebook in an attempt to make it </w:t>
+        <w:t xml:space="preserve"> to highlight important phrases in each section of the rulebook </w:t>
+      </w:r>
+      <w:proofErr w:type="gramStart"/>
+      <w:r>
+        <w:t>in an attempt to</w:t>
+      </w:r>
+      <w:proofErr w:type="gramEnd"/>
+      <w:r>
+        <w:t xml:space="preserve"> make it </w:t>
       </w:r>
       <w:proofErr w:type="spellStart"/>
       <w:r>
@@ -547,7 +715,15 @@
     </w:p>
     <w:p>
       <w:r>
-        <w:t xml:space="preserve">I also updated the Enemies in the Sample Content section to more accurately reflect the current rules. </w:t>
+        <w:t xml:space="preserve">I also updated the Enemies in the Sample Content section to </w:t>
+      </w:r>
+      <w:proofErr w:type="gramStart"/>
+      <w:r>
+        <w:t>more accurately reflect the current rules</w:t>
+      </w:r>
+      <w:proofErr w:type="gramEnd"/>
+      <w:r>
+        <w:t xml:space="preserve">. </w:t>
       </w:r>
     </w:p>
     <w:p/>
@@ -574,7 +750,15 @@
       </w:r>
       <w:r>
         <w:br/>
-        <w:t xml:space="preserve">I added some icons to the stats from game-icons.net, and provided attribution. </w:t>
+        <w:t xml:space="preserve">I added some icons to the stats from </w:t>
+      </w:r>
+      <w:proofErr w:type="gramStart"/>
+      <w:r>
+        <w:t>game-icons.net, and</w:t>
+      </w:r>
+      <w:proofErr w:type="gramEnd"/>
+      <w:r>
+        <w:t xml:space="preserve"> provided attribution. </w:t>
       </w:r>
     </w:p>
     <w:p>
@@ -596,7 +780,15 @@
     </w:p>
     <w:p>
       <w:r>
-        <w:t xml:space="preserve">I halved the amount of Health enemies have to help make combat shorter, but I also made it easier to buy higher damage rolls, to increase the stakes of combat. </w:t>
+        <w:t xml:space="preserve">I halved the amount of Health enemies </w:t>
+      </w:r>
+      <w:proofErr w:type="gramStart"/>
+      <w:r>
+        <w:t>have to</w:t>
+      </w:r>
+      <w:proofErr w:type="gramEnd"/>
+      <w:r>
+        <w:t xml:space="preserve"> help make combat shorter, but I also made it easier to buy higher damage rolls, to increase the stakes of combat. </w:t>
       </w:r>
       <w:r>
         <w:br/>
@@ -653,8 +845,13 @@
         <w:t>never</w:t>
       </w:r>
       <w:r>
-        <w:t xml:space="preserve"> used Quick Help to heal anyone</w:t>
-      </w:r>
+        <w:t xml:space="preserve"> used Quick Help to heal </w:t>
+      </w:r>
+      <w:proofErr w:type="gramStart"/>
+      <w:r>
+        <w:t>anyone</w:t>
+      </w:r>
+      <w:proofErr w:type="gramEnd"/>
     </w:p>
     <w:p>
       <w:pPr>
@@ -677,7 +874,15 @@
         </w:numPr>
       </w:pPr>
       <w:r>
-        <w:t>5/6 Players filled out character details in the empty space to the right of the Who, What, Where, When, Why text. The 1 player that didn’t instead wrote a blurb explaining that their character is “as depicted in [movie]</w:t>
+        <w:t xml:space="preserve">5/6 Players filled out character details in the empty space to the right of the Who, What, Where, </w:t>
+      </w:r>
+      <w:proofErr w:type="gramStart"/>
+      <w:r>
+        <w:t>When,</w:t>
+      </w:r>
+      <w:proofErr w:type="gramEnd"/>
+      <w:r>
+        <w:t xml:space="preserve"> Why text. The 1 player that didn’t instead wrote a blurb explaining that their character is “as depicted in [movie]</w:t>
       </w:r>
     </w:p>
     <w:p>
@@ -770,7 +975,27 @@
           <w:kern w:val="0"/>
           <w14:ligatures w14:val="none"/>
         </w:rPr>
-        <w:t>I reorganized the player pages to more easily find information. </w:t>
+        <w:t xml:space="preserve">I reorganized the player pages to </w:t>
+      </w:r>
+      <w:proofErr w:type="gramStart"/>
+      <w:r>
+        <w:rPr>
+          <w:rFonts w:ascii="Arial" w:eastAsia="Times New Roman" w:hAnsi="Arial" w:cs="Arial"/>
+          <w:color w:val="000000"/>
+          <w:kern w:val="0"/>
+          <w14:ligatures w14:val="none"/>
+        </w:rPr>
+        <w:t>more easily find information</w:t>
+      </w:r>
+      <w:proofErr w:type="gramEnd"/>
+      <w:r>
+        <w:rPr>
+          <w:rFonts w:ascii="Arial" w:eastAsia="Times New Roman" w:hAnsi="Arial" w:cs="Arial"/>
+          <w:color w:val="000000"/>
+          <w:kern w:val="0"/>
+          <w14:ligatures w14:val="none"/>
+        </w:rPr>
+        <w:t>. </w:t>
       </w:r>
     </w:p>
     <w:p>
@@ -791,7 +1016,27 @@
           <w:kern w:val="0"/>
           <w14:ligatures w14:val="none"/>
         </w:rPr>
-        <w:t>I renamed Speed to Skill, and renamed Shelter to Support (I thought of Skill being used for RP, like lockpicking), and Shelter didn’t seem to have any RP use, but Support could with teamwork checks. </w:t>
+        <w:t xml:space="preserve">I renamed Speed to </w:t>
+      </w:r>
+      <w:proofErr w:type="gramStart"/>
+      <w:r>
+        <w:rPr>
+          <w:rFonts w:ascii="Arial" w:eastAsia="Times New Roman" w:hAnsi="Arial" w:cs="Arial"/>
+          <w:color w:val="000000"/>
+          <w:kern w:val="0"/>
+          <w14:ligatures w14:val="none"/>
+        </w:rPr>
+        <w:t>Skill, and</w:t>
+      </w:r>
+      <w:proofErr w:type="gramEnd"/>
+      <w:r>
+        <w:rPr>
+          <w:rFonts w:ascii="Arial" w:eastAsia="Times New Roman" w:hAnsi="Arial" w:cs="Arial"/>
+          <w:color w:val="000000"/>
+          <w:kern w:val="0"/>
+          <w14:ligatures w14:val="none"/>
+        </w:rPr>
+        <w:t xml:space="preserve"> renamed Shelter to Support (I thought of Skill being used for RP, like lockpicking), and Shelter didn’t seem to have any RP use, but Support could with teamwork checks. </w:t>
       </w:r>
     </w:p>
     <w:p>
@@ -941,7 +1186,27 @@
           <w:kern w:val="0"/>
           <w14:ligatures w14:val="none"/>
         </w:rPr>
-        <w:t xml:space="preserve">I adjusted the formatting of the player section of the book, and I refined the information to represent the most recent ruleset. I changed some wording for clarity, and I utilized bolding to point out the TL;DR information in sections. </w:t>
+        <w:t xml:space="preserve">I adjusted the formatting of the player section of the book, and I refined the information to represent the most recent ruleset. I changed some wording for clarity, and I utilized bolding to point out the </w:t>
+      </w:r>
+      <w:proofErr w:type="gramStart"/>
+      <w:r>
+        <w:rPr>
+          <w:rFonts w:ascii="Arial" w:eastAsia="Times New Roman" w:hAnsi="Arial" w:cs="Arial"/>
+          <w:color w:val="000000"/>
+          <w:kern w:val="0"/>
+          <w14:ligatures w14:val="none"/>
+        </w:rPr>
+        <w:t>TL;</w:t>
+      </w:r>
+      <w:proofErr w:type="gramEnd"/>
+      <w:r>
+        <w:rPr>
+          <w:rFonts w:ascii="Arial" w:eastAsia="Times New Roman" w:hAnsi="Arial" w:cs="Arial"/>
+          <w:color w:val="000000"/>
+          <w:kern w:val="0"/>
+          <w14:ligatures w14:val="none"/>
+        </w:rPr>
+        <w:t xml:space="preserve">DR information in sections. </w:t>
       </w:r>
     </w:p>
     <w:p>

</xml_diff>

<commit_message>
0.1.7 Pocket Book Update
I created new formats to support a 5x8 sized printed book.

A book of character sheets (CSB) would be printed with 10 character sheets.

The player's guide introduces a change in formatting and some text placement, as well as some extra blank space to accommodate note taking for the GM.

I created very simple covers for this book, which are just black pages with white text of the title and version number.
</commit_message>
<xml_diff>
--- a/DevLog.docx
+++ b/DevLog.docx
@@ -15,7 +15,7 @@
       </w:pPr>
       <w:r>
         <w:rPr>
-          <w:rFonts w:eastAsia="Times New Roman"/>
+          <w:rFonts w:ascii="Times New Roman" w:eastAsia="Times New Roman" w:hAnsi="Times New Roman" w:cs="Times New Roman"/>
         </w:rPr>
         <w:t>Version 0.1.7 Playtest Data</w:t>
       </w:r>
@@ -36,7 +36,7 @@
       </w:pPr>
       <w:r>
         <w:rPr>
-          <w:rFonts w:ascii="Arial" w:eastAsia="Times New Roman" w:hAnsi="Arial" w:cs="Arial"/>
+          <w:rFonts w:ascii="Times New Roman" w:eastAsia="Times New Roman" w:hAnsi="Times New Roman" w:cs="Times New Roman"/>
           <w:color w:val="434343"/>
           <w:kern w:val="0"/>
           <w:sz w:val="28"/>
@@ -55,15 +55,15 @@
         </w:numPr>
         <w:spacing w:after="0" w:line="240" w:lineRule="auto"/>
         <w:rPr>
-          <w:rFonts w:ascii="Arial" w:eastAsia="Times New Roman" w:hAnsi="Arial" w:cs="Arial"/>
-          <w:color w:val="000000"/>
-          <w:kern w:val="0"/>
-          <w14:ligatures w14:val="none"/>
-        </w:rPr>
-      </w:pPr>
-      <w:r>
-        <w:rPr>
-          <w:rFonts w:ascii="Arial" w:eastAsia="Times New Roman" w:hAnsi="Arial" w:cs="Arial"/>
+          <w:rFonts w:ascii="Times New Roman" w:eastAsia="Times New Roman" w:hAnsi="Times New Roman" w:cs="Times New Roman"/>
+          <w:color w:val="000000"/>
+          <w:kern w:val="0"/>
+          <w14:ligatures w14:val="none"/>
+        </w:rPr>
+      </w:pPr>
+      <w:r>
+        <w:rPr>
+          <w:rFonts w:ascii="Times New Roman" w:eastAsia="Times New Roman" w:hAnsi="Times New Roman" w:cs="Times New Roman"/>
           <w:color w:val="000000"/>
           <w:kern w:val="0"/>
           <w14:ligatures w14:val="none"/>
@@ -73,7 +73,7 @@
       <w:proofErr w:type="spellStart"/>
       <w:r>
         <w:rPr>
-          <w:rFonts w:ascii="Arial" w:eastAsia="Times New Roman" w:hAnsi="Arial" w:cs="Arial"/>
+          <w:rFonts w:ascii="Times New Roman" w:eastAsia="Times New Roman" w:hAnsi="Times New Roman" w:cs="Times New Roman"/>
           <w:color w:val="000000"/>
           <w:kern w:val="0"/>
           <w14:ligatures w14:val="none"/>
@@ -83,7 +83,7 @@
       <w:proofErr w:type="spellEnd"/>
       <w:r>
         <w:rPr>
-          <w:rFonts w:ascii="Arial" w:eastAsia="Times New Roman" w:hAnsi="Arial" w:cs="Arial"/>
+          <w:rFonts w:ascii="Times New Roman" w:eastAsia="Times New Roman" w:hAnsi="Times New Roman" w:cs="Times New Roman"/>
           <w:color w:val="000000"/>
           <w:kern w:val="0"/>
           <w14:ligatures w14:val="none"/>
@@ -100,15 +100,15 @@
         </w:numPr>
         <w:spacing w:after="0" w:line="240" w:lineRule="auto"/>
         <w:rPr>
-          <w:rFonts w:ascii="Arial" w:eastAsia="Times New Roman" w:hAnsi="Arial" w:cs="Arial"/>
-          <w:color w:val="000000"/>
-          <w:kern w:val="0"/>
-          <w14:ligatures w14:val="none"/>
-        </w:rPr>
-      </w:pPr>
-      <w:r>
-        <w:rPr>
-          <w:rFonts w:ascii="Arial" w:eastAsia="Times New Roman" w:hAnsi="Arial" w:cs="Arial"/>
+          <w:rFonts w:ascii="Times New Roman" w:eastAsia="Times New Roman" w:hAnsi="Times New Roman" w:cs="Times New Roman"/>
+          <w:color w:val="000000"/>
+          <w:kern w:val="0"/>
+          <w14:ligatures w14:val="none"/>
+        </w:rPr>
+      </w:pPr>
+      <w:r>
+        <w:rPr>
+          <w:rFonts w:ascii="Times New Roman" w:eastAsia="Times New Roman" w:hAnsi="Times New Roman" w:cs="Times New Roman"/>
           <w:color w:val="000000"/>
           <w:kern w:val="0"/>
           <w14:ligatures w14:val="none"/>
@@ -125,15 +125,15 @@
         </w:numPr>
         <w:spacing w:after="0" w:line="240" w:lineRule="auto"/>
         <w:rPr>
-          <w:rFonts w:ascii="Arial" w:eastAsia="Times New Roman" w:hAnsi="Arial" w:cs="Arial"/>
-          <w:color w:val="000000"/>
-          <w:kern w:val="0"/>
-          <w14:ligatures w14:val="none"/>
-        </w:rPr>
-      </w:pPr>
-      <w:r>
-        <w:rPr>
-          <w:rFonts w:ascii="Arial" w:eastAsia="Times New Roman" w:hAnsi="Arial" w:cs="Arial"/>
+          <w:rFonts w:ascii="Times New Roman" w:eastAsia="Times New Roman" w:hAnsi="Times New Roman" w:cs="Times New Roman"/>
+          <w:color w:val="000000"/>
+          <w:kern w:val="0"/>
+          <w14:ligatures w14:val="none"/>
+        </w:rPr>
+      </w:pPr>
+      <w:r>
+        <w:rPr>
+          <w:rFonts w:ascii="Times New Roman" w:eastAsia="Times New Roman" w:hAnsi="Times New Roman" w:cs="Times New Roman"/>
           <w:color w:val="000000"/>
           <w:kern w:val="0"/>
           <w14:ligatures w14:val="none"/>
@@ -150,15 +150,15 @@
         </w:numPr>
         <w:spacing w:after="0" w:line="240" w:lineRule="auto"/>
         <w:rPr>
-          <w:rFonts w:ascii="Arial" w:eastAsia="Times New Roman" w:hAnsi="Arial" w:cs="Arial"/>
-          <w:color w:val="000000"/>
-          <w:kern w:val="0"/>
-          <w14:ligatures w14:val="none"/>
-        </w:rPr>
-      </w:pPr>
-      <w:r>
-        <w:rPr>
-          <w:rFonts w:ascii="Arial" w:eastAsia="Times New Roman" w:hAnsi="Arial" w:cs="Arial"/>
+          <w:rFonts w:ascii="Times New Roman" w:eastAsia="Times New Roman" w:hAnsi="Times New Roman" w:cs="Times New Roman"/>
+          <w:color w:val="000000"/>
+          <w:kern w:val="0"/>
+          <w14:ligatures w14:val="none"/>
+        </w:rPr>
+      </w:pPr>
+      <w:r>
+        <w:rPr>
+          <w:rFonts w:ascii="Times New Roman" w:eastAsia="Times New Roman" w:hAnsi="Times New Roman" w:cs="Times New Roman"/>
           <w:color w:val="000000"/>
           <w:kern w:val="0"/>
           <w14:ligatures w14:val="none"/>
@@ -167,7 +167,7 @@
       </w:r>
       <w:r>
         <w:rPr>
-          <w:rFonts w:ascii="Arial" w:eastAsia="Times New Roman" w:hAnsi="Arial" w:cs="Arial"/>
+          <w:rFonts w:ascii="Times New Roman" w:eastAsia="Times New Roman" w:hAnsi="Times New Roman" w:cs="Times New Roman"/>
           <w:color w:val="000000"/>
           <w:kern w:val="0"/>
           <w14:ligatures w14:val="none"/>
@@ -176,7 +176,7 @@
       </w:r>
       <w:r>
         <w:rPr>
-          <w:rFonts w:ascii="Arial" w:eastAsia="Times New Roman" w:hAnsi="Arial" w:cs="Arial"/>
+          <w:rFonts w:ascii="Times New Roman" w:eastAsia="Times New Roman" w:hAnsi="Times New Roman" w:cs="Times New Roman"/>
           <w:color w:val="000000"/>
           <w:kern w:val="0"/>
           <w14:ligatures w14:val="none"/>
@@ -186,7 +186,7 @@
       <w:proofErr w:type="gramStart"/>
       <w:r>
         <w:rPr>
-          <w:rFonts w:ascii="Arial" w:eastAsia="Times New Roman" w:hAnsi="Arial" w:cs="Arial"/>
+          <w:rFonts w:ascii="Times New Roman" w:eastAsia="Times New Roman" w:hAnsi="Times New Roman" w:cs="Times New Roman"/>
           <w:color w:val="000000"/>
           <w:kern w:val="0"/>
           <w14:ligatures w14:val="none"/>
@@ -196,7 +196,7 @@
       <w:proofErr w:type="gramEnd"/>
       <w:r>
         <w:rPr>
-          <w:rFonts w:ascii="Arial" w:eastAsia="Times New Roman" w:hAnsi="Arial" w:cs="Arial"/>
+          <w:rFonts w:ascii="Times New Roman" w:eastAsia="Times New Roman" w:hAnsi="Times New Roman" w:cs="Times New Roman"/>
           <w:color w:val="000000"/>
           <w:kern w:val="0"/>
           <w14:ligatures w14:val="none"/>
@@ -208,7 +208,7 @@
       <w:pPr>
         <w:spacing w:after="0" w:line="240" w:lineRule="auto"/>
         <w:rPr>
-          <w:rFonts w:ascii="Arial" w:eastAsia="Times New Roman" w:hAnsi="Arial" w:cs="Arial"/>
+          <w:rFonts w:ascii="Times New Roman" w:eastAsia="Times New Roman" w:hAnsi="Times New Roman" w:cs="Times New Roman"/>
           <w:color w:val="000000"/>
           <w:kern w:val="0"/>
           <w14:ligatures w14:val="none"/>
@@ -231,7 +231,7 @@
       </w:pPr>
       <w:r>
         <w:rPr>
-          <w:rFonts w:ascii="Arial" w:eastAsia="Times New Roman" w:hAnsi="Arial" w:cs="Arial"/>
+          <w:rFonts w:ascii="Times New Roman" w:eastAsia="Times New Roman" w:hAnsi="Times New Roman" w:cs="Times New Roman"/>
           <w:color w:val="434343"/>
           <w:kern w:val="0"/>
           <w:sz w:val="28"/>
@@ -279,7 +279,7 @@
       </w:pPr>
       <w:r>
         <w:rPr>
-          <w:rFonts w:ascii="Arial" w:eastAsia="Times New Roman" w:hAnsi="Arial" w:cs="Arial"/>
+          <w:rFonts w:ascii="Times New Roman" w:eastAsia="Times New Roman" w:hAnsi="Times New Roman" w:cs="Times New Roman"/>
           <w:color w:val="434343"/>
           <w:kern w:val="0"/>
           <w:sz w:val="28"/>
@@ -302,7 +302,7 @@
       </w:pPr>
       <w:r>
         <w:rPr>
-          <w:rFonts w:ascii="Arial" w:eastAsia="Times New Roman" w:hAnsi="Arial" w:cs="Arial"/>
+          <w:rFonts w:ascii="Times New Roman" w:eastAsia="Times New Roman" w:hAnsi="Times New Roman" w:cs="Times New Roman"/>
           <w:color w:val="000000"/>
           <w:kern w:val="0"/>
           <w14:ligatures w14:val="none"/>
@@ -326,7 +326,7 @@
       </w:pPr>
       <w:r>
         <w:rPr>
-          <w:rFonts w:ascii="Arial" w:eastAsia="Times New Roman" w:hAnsi="Arial" w:cs="Arial"/>
+          <w:rFonts w:ascii="Times New Roman" w:eastAsia="Times New Roman" w:hAnsi="Times New Roman" w:cs="Times New Roman"/>
           <w:color w:val="434343"/>
           <w:kern w:val="0"/>
           <w:sz w:val="28"/>
@@ -349,7 +349,7 @@
       </w:pPr>
       <w:r>
         <w:rPr>
-          <w:rFonts w:ascii="Arial" w:eastAsia="Times New Roman" w:hAnsi="Arial" w:cs="Arial"/>
+          <w:rFonts w:ascii="Times New Roman" w:eastAsia="Times New Roman" w:hAnsi="Times New Roman" w:cs="Times New Roman"/>
           <w:color w:val="000000"/>
           <w:kern w:val="0"/>
           <w14:ligatures w14:val="none"/>
@@ -372,21 +372,30 @@
     <w:p>
       <w:pPr>
         <w:rPr>
-          <w:rFonts w:asciiTheme="majorHAnsi" w:eastAsiaTheme="majorEastAsia" w:hAnsiTheme="majorHAnsi" w:cstheme="majorBidi"/>
+          <w:rFonts w:ascii="Times New Roman" w:eastAsiaTheme="majorEastAsia" w:hAnsi="Times New Roman" w:cs="Times New Roman"/>
           <w:color w:val="2F5496" w:themeColor="accent1" w:themeShade="BF"/>
           <w:sz w:val="32"/>
           <w:szCs w:val="32"/>
         </w:rPr>
       </w:pPr>
       <w:r>
+        <w:rPr>
+          <w:rFonts w:ascii="Times New Roman" w:hAnsi="Times New Roman" w:cs="Times New Roman"/>
+        </w:rPr>
         <w:br w:type="page"/>
       </w:r>
     </w:p>
     <w:p>
       <w:pPr>
         <w:pStyle w:val="Heading1"/>
-      </w:pPr>
-      <w:r>
+        <w:rPr>
+          <w:rFonts w:ascii="Times New Roman" w:hAnsi="Times New Roman" w:cs="Times New Roman"/>
+        </w:rPr>
+      </w:pPr>
+      <w:r>
+        <w:rPr>
+          <w:rFonts w:ascii="Times New Roman" w:hAnsi="Times New Roman" w:cs="Times New Roman"/>
+        </w:rPr>
         <w:lastRenderedPageBreak/>
         <w:t>Version 0.1.7</w:t>
       </w:r>
@@ -394,435 +403,1307 @@
     <w:p>
       <w:pPr>
         <w:pStyle w:val="Heading2"/>
-      </w:pPr>
-      <w:r>
+        <w:rPr>
+          <w:rFonts w:ascii="Times New Roman" w:hAnsi="Times New Roman" w:cs="Times New Roman"/>
+        </w:rPr>
+      </w:pPr>
+      <w:r>
+        <w:rPr>
+          <w:rFonts w:ascii="Times New Roman" w:hAnsi="Times New Roman" w:cs="Times New Roman"/>
+        </w:rPr>
         <w:t>6/21/2023</w:t>
       </w:r>
     </w:p>
     <w:p>
-      <w:r>
+      <w:pPr>
+        <w:rPr>
+          <w:rFonts w:ascii="Times New Roman" w:hAnsi="Times New Roman" w:cs="Times New Roman"/>
+        </w:rPr>
+      </w:pPr>
+      <w:r>
+        <w:rPr>
+          <w:rFonts w:ascii="Times New Roman" w:hAnsi="Times New Roman" w:cs="Times New Roman"/>
+        </w:rPr>
         <w:t xml:space="preserve">I’ve </w:t>
       </w:r>
       <w:proofErr w:type="gramStart"/>
       <w:r>
+        <w:rPr>
+          <w:rFonts w:ascii="Times New Roman" w:hAnsi="Times New Roman" w:cs="Times New Roman"/>
+        </w:rPr>
         <w:t>began</w:t>
       </w:r>
       <w:proofErr w:type="gramEnd"/>
       <w:r>
+        <w:rPr>
+          <w:rFonts w:ascii="Times New Roman" w:hAnsi="Times New Roman" w:cs="Times New Roman"/>
+        </w:rPr>
         <w:t xml:space="preserve"> working on formatting, since </w:t>
       </w:r>
       <w:r>
+        <w:rPr>
+          <w:rFonts w:ascii="Times New Roman" w:hAnsi="Times New Roman" w:cs="Times New Roman"/>
+        </w:rPr>
         <w:t>most</w:t>
       </w:r>
       <w:r>
+        <w:rPr>
+          <w:rFonts w:ascii="Times New Roman" w:hAnsi="Times New Roman" w:cs="Times New Roman"/>
+        </w:rPr>
         <w:t xml:space="preserve"> rules seem </w:t>
       </w:r>
       <w:proofErr w:type="gramStart"/>
       <w:r>
+        <w:rPr>
+          <w:rFonts w:ascii="Times New Roman" w:hAnsi="Times New Roman" w:cs="Times New Roman"/>
+        </w:rPr>
         <w:t>pretty solid</w:t>
       </w:r>
       <w:proofErr w:type="gramEnd"/>
       <w:r>
+        <w:rPr>
+          <w:rFonts w:ascii="Times New Roman" w:hAnsi="Times New Roman" w:cs="Times New Roman"/>
+        </w:rPr>
         <w:t xml:space="preserve">. </w:t>
       </w:r>
     </w:p>
     <w:p>
-      <w:r>
+      <w:pPr>
+        <w:rPr>
+          <w:rFonts w:ascii="Times New Roman" w:hAnsi="Times New Roman" w:cs="Times New Roman"/>
+        </w:rPr>
+      </w:pPr>
+      <w:r>
+        <w:rPr>
+          <w:rFonts w:ascii="Times New Roman" w:hAnsi="Times New Roman" w:cs="Times New Roman"/>
+        </w:rPr>
         <w:t xml:space="preserve">Speaking of solid rules, I decided to completely overhaul the action economy. </w:t>
       </w:r>
       <w:r>
+        <w:rPr>
+          <w:rFonts w:ascii="Times New Roman" w:hAnsi="Times New Roman" w:cs="Times New Roman"/>
+        </w:rPr>
         <w:br/>
         <w:t xml:space="preserve">Instead of having action categories, players can use actions by spending Action Points. </w:t>
       </w:r>
     </w:p>
     <w:p>
-      <w:r>
+      <w:pPr>
+        <w:rPr>
+          <w:rFonts w:ascii="Times New Roman" w:hAnsi="Times New Roman" w:cs="Times New Roman"/>
+        </w:rPr>
+      </w:pPr>
+      <w:r>
+        <w:rPr>
+          <w:rFonts w:ascii="Times New Roman" w:hAnsi="Times New Roman" w:cs="Times New Roman"/>
+        </w:rPr>
         <w:t xml:space="preserve">I made a starting point for AP values by giving the existing action categories AP values </w:t>
       </w:r>
       <w:r>
+        <w:rPr>
+          <w:rFonts w:ascii="Times New Roman" w:hAnsi="Times New Roman" w:cs="Times New Roman"/>
+        </w:rPr>
         <w:br/>
         <w:t xml:space="preserve">(Reactions were 1 AP, Movement was 1AP per move, Bonus Actions were 2 AP, and Actions were 3 AP). </w:t>
       </w:r>
       <w:r>
+        <w:rPr>
+          <w:rFonts w:ascii="Times New Roman" w:hAnsi="Times New Roman" w:cs="Times New Roman"/>
+        </w:rPr>
         <w:br/>
         <w:t xml:space="preserve">I initially thought that reactions should have a separate currency, or that abilities should have text saying they can be used during the Enemy Phase, but I decided to keep it simpler and allow more flexibility for player behavior by implementing a rule that any action can be used on the Enemy Phase for double the AP cost. </w:t>
       </w:r>
       <w:r>
+        <w:rPr>
+          <w:rFonts w:ascii="Times New Roman" w:hAnsi="Times New Roman" w:cs="Times New Roman"/>
+        </w:rPr>
         <w:br/>
       </w:r>
       <w:r>
+        <w:rPr>
+          <w:rFonts w:ascii="Times New Roman" w:hAnsi="Times New Roman" w:cs="Times New Roman"/>
+        </w:rPr>
         <w:t xml:space="preserve">I also increased the cost of previously-actions to 4 AP, so they don’t get overused. </w:t>
       </w:r>
       <w:r>
+        <w:rPr>
+          <w:rFonts w:ascii="Times New Roman" w:hAnsi="Times New Roman" w:cs="Times New Roman"/>
+        </w:rPr>
         <w:br/>
         <w:t xml:space="preserve">I wanted to give players enough AP to do 1 Movement, 1 Action, 1 Bonus Action during the player phase and 1 reaction during the enemy phase, so players start with 9 AP. </w:t>
       </w:r>
       <w:r>
+        <w:rPr>
+          <w:rFonts w:ascii="Times New Roman" w:hAnsi="Times New Roman" w:cs="Times New Roman"/>
+        </w:rPr>
         <w:t>This means</w:t>
       </w:r>
       <w:r>
+        <w:rPr>
+          <w:rFonts w:ascii="Times New Roman" w:hAnsi="Times New Roman" w:cs="Times New Roman"/>
+        </w:rPr>
         <w:t xml:space="preserve"> that players can attack multiple times at level 1, but they can’t do much else, so it seems like a good starting point for balancing this economy. </w:t>
       </w:r>
     </w:p>
     <w:p>
-      <w:r>
+      <w:pPr>
+        <w:rPr>
+          <w:rFonts w:ascii="Times New Roman" w:hAnsi="Times New Roman" w:cs="Times New Roman"/>
+        </w:rPr>
+      </w:pPr>
+      <w:r>
+        <w:rPr>
+          <w:rFonts w:ascii="Times New Roman" w:hAnsi="Times New Roman" w:cs="Times New Roman"/>
+        </w:rPr>
         <w:t xml:space="preserve">I </w:t>
       </w:r>
       <w:proofErr w:type="gramStart"/>
       <w:r>
+        <w:rPr>
+          <w:rFonts w:ascii="Times New Roman" w:hAnsi="Times New Roman" w:cs="Times New Roman"/>
+        </w:rPr>
         <w:t>definitely want</w:t>
       </w:r>
       <w:proofErr w:type="gramEnd"/>
       <w:r>
+        <w:rPr>
+          <w:rFonts w:ascii="Times New Roman" w:hAnsi="Times New Roman" w:cs="Times New Roman"/>
+        </w:rPr>
         <w:t xml:space="preserve"> to involve a systems designer (or few) and get them to tear my numbers apart. </w:t>
       </w:r>
     </w:p>
     <w:p>
-      <w:r>
+      <w:pPr>
+        <w:rPr>
+          <w:rFonts w:ascii="Times New Roman" w:hAnsi="Times New Roman" w:cs="Times New Roman"/>
+        </w:rPr>
+      </w:pPr>
+      <w:r>
+        <w:rPr>
+          <w:rFonts w:ascii="Times New Roman" w:hAnsi="Times New Roman" w:cs="Times New Roman"/>
+        </w:rPr>
         <w:t>To improve UX, I added some abilities to the character sheet.</w:t>
       </w:r>
       <w:r>
+        <w:rPr>
+          <w:rFonts w:ascii="Times New Roman" w:hAnsi="Times New Roman" w:cs="Times New Roman"/>
+        </w:rPr>
         <w:br/>
         <w:t xml:space="preserve">I added </w:t>
       </w:r>
       <w:r>
         <w:rPr>
+          <w:rFonts w:ascii="Times New Roman" w:hAnsi="Times New Roman" w:cs="Times New Roman"/>
           <w:b/>
           <w:bCs/>
         </w:rPr>
         <w:t>Hold</w:t>
       </w:r>
       <w:r>
+        <w:rPr>
+          <w:rFonts w:ascii="Times New Roman" w:hAnsi="Times New Roman" w:cs="Times New Roman"/>
+        </w:rPr>
         <w:t xml:space="preserve"> to the Strength action list as an example </w:t>
       </w:r>
       <w:r>
         <w:rPr>
+          <w:rFonts w:ascii="Times New Roman" w:hAnsi="Times New Roman" w:cs="Times New Roman"/>
           <w:i/>
           <w:iCs/>
         </w:rPr>
         <w:t>Interaction</w:t>
       </w:r>
       <w:r>
+        <w:rPr>
+          <w:rFonts w:ascii="Times New Roman" w:hAnsi="Times New Roman" w:cs="Times New Roman"/>
+        </w:rPr>
         <w:t>.</w:t>
       </w:r>
       <w:r>
+        <w:rPr>
+          <w:rFonts w:ascii="Times New Roman" w:hAnsi="Times New Roman" w:cs="Times New Roman"/>
+        </w:rPr>
         <w:br/>
         <w:t xml:space="preserve">I added </w:t>
       </w:r>
       <w:r>
         <w:rPr>
+          <w:rFonts w:ascii="Times New Roman" w:hAnsi="Times New Roman" w:cs="Times New Roman"/>
           <w:b/>
           <w:bCs/>
         </w:rPr>
         <w:t>Movement</w:t>
       </w:r>
       <w:r>
+        <w:rPr>
+          <w:rFonts w:ascii="Times New Roman" w:hAnsi="Times New Roman" w:cs="Times New Roman"/>
+        </w:rPr>
         <w:t xml:space="preserve"> to the Skill action list so players can remember how movement works without having to reference the Player’s Guide. </w:t>
       </w:r>
       <w:r>
+        <w:rPr>
+          <w:rFonts w:ascii="Times New Roman" w:hAnsi="Times New Roman" w:cs="Times New Roman"/>
+        </w:rPr>
         <w:br/>
         <w:t xml:space="preserve">Players often forget that </w:t>
       </w:r>
       <w:r>
         <w:rPr>
+          <w:rFonts w:ascii="Times New Roman" w:hAnsi="Times New Roman" w:cs="Times New Roman"/>
           <w:i/>
           <w:iCs/>
         </w:rPr>
         <w:t>damage rolls</w:t>
       </w:r>
       <w:r>
+        <w:rPr>
+          <w:rFonts w:ascii="Times New Roman" w:hAnsi="Times New Roman" w:cs="Times New Roman"/>
+        </w:rPr>
         <w:t xml:space="preserve"> count as a </w:t>
       </w:r>
       <w:r>
         <w:rPr>
+          <w:rFonts w:ascii="Times New Roman" w:hAnsi="Times New Roman" w:cs="Times New Roman"/>
           <w:i/>
           <w:iCs/>
         </w:rPr>
         <w:t>roll</w:t>
       </w:r>
       <w:r>
+        <w:rPr>
+          <w:rFonts w:ascii="Times New Roman" w:hAnsi="Times New Roman" w:cs="Times New Roman"/>
+        </w:rPr>
         <w:t xml:space="preserve"> that can be reduced by React, so I simply added </w:t>
       </w:r>
       <w:r>
         <w:rPr>
+          <w:rFonts w:ascii="Times New Roman" w:hAnsi="Times New Roman" w:cs="Times New Roman"/>
           <w:b/>
           <w:bCs/>
         </w:rPr>
         <w:t>Block</w:t>
       </w:r>
       <w:r>
+        <w:rPr>
+          <w:rFonts w:ascii="Times New Roman" w:hAnsi="Times New Roman" w:cs="Times New Roman"/>
+        </w:rPr>
         <w:t xml:space="preserve"> to reduce the damage a player takes. It’s functionally the same, but hopefully this helps players remember that they can reduce damage. This also allowed me to keep both React and Quick Help to Scharisma, to better represent how this skill can affect dice rolls. </w:t>
       </w:r>
     </w:p>
-    <w:p/>
+    <w:p>
+      <w:pPr>
+        <w:rPr>
+          <w:rFonts w:ascii="Times New Roman" w:hAnsi="Times New Roman" w:cs="Times New Roman"/>
+        </w:rPr>
+      </w:pPr>
+    </w:p>
+    <w:p>
+      <w:pPr>
+        <w:rPr>
+          <w:rFonts w:ascii="Times New Roman" w:eastAsiaTheme="majorEastAsia" w:hAnsi="Times New Roman" w:cs="Times New Roman"/>
+          <w:color w:val="2F5496" w:themeColor="accent1" w:themeShade="BF"/>
+          <w:sz w:val="26"/>
+          <w:szCs w:val="26"/>
+        </w:rPr>
+      </w:pPr>
+      <w:r>
+        <w:rPr>
+          <w:rFonts w:ascii="Times New Roman" w:hAnsi="Times New Roman" w:cs="Times New Roman"/>
+        </w:rPr>
+        <w:br w:type="page"/>
+      </w:r>
+    </w:p>
     <w:p>
       <w:pPr>
         <w:pStyle w:val="Heading2"/>
-      </w:pPr>
-      <w:r>
+        <w:rPr>
+          <w:rFonts w:ascii="Times New Roman" w:hAnsi="Times New Roman" w:cs="Times New Roman"/>
+        </w:rPr>
+      </w:pPr>
+      <w:r>
+        <w:rPr>
+          <w:rFonts w:ascii="Times New Roman" w:hAnsi="Times New Roman" w:cs="Times New Roman"/>
+        </w:rPr>
         <w:t>6/22/2023</w:t>
       </w:r>
     </w:p>
     <w:p>
-      <w:r>
+      <w:pPr>
+        <w:rPr>
+          <w:rFonts w:ascii="Times New Roman" w:hAnsi="Times New Roman" w:cs="Times New Roman"/>
+        </w:rPr>
+      </w:pPr>
+      <w:r>
+        <w:rPr>
+          <w:rFonts w:ascii="Times New Roman" w:hAnsi="Times New Roman" w:cs="Times New Roman"/>
+        </w:rPr>
         <w:t xml:space="preserve">I conducted a “quiz” playtest with Michael </w:t>
       </w:r>
       <w:proofErr w:type="spellStart"/>
       <w:r>
+        <w:rPr>
+          <w:rFonts w:ascii="Times New Roman" w:hAnsi="Times New Roman" w:cs="Times New Roman"/>
+        </w:rPr>
         <w:t>Lesaca</w:t>
       </w:r>
       <w:proofErr w:type="spellEnd"/>
       <w:r>
+        <w:rPr>
+          <w:rFonts w:ascii="Times New Roman" w:hAnsi="Times New Roman" w:cs="Times New Roman"/>
+        </w:rPr>
         <w:t xml:space="preserve"> (NOT a First-Time User, he also looked over the book for a bit before the playtest). </w:t>
       </w:r>
     </w:p>
     <w:p>
-      <w:r>
+      <w:pPr>
+        <w:rPr>
+          <w:rFonts w:ascii="Times New Roman" w:hAnsi="Times New Roman" w:cs="Times New Roman"/>
+        </w:rPr>
+      </w:pPr>
+      <w:r>
+        <w:rPr>
+          <w:rFonts w:ascii="Times New Roman" w:hAnsi="Times New Roman" w:cs="Times New Roman"/>
+        </w:rPr>
         <w:t xml:space="preserve">I asked various questions and timed how long it took him to </w:t>
       </w:r>
       <w:r>
         <w:rPr>
+          <w:rFonts w:ascii="Times New Roman" w:hAnsi="Times New Roman" w:cs="Times New Roman"/>
           <w:i/>
           <w:iCs/>
         </w:rPr>
         <w:t>find</w:t>
       </w:r>
       <w:r>
+        <w:rPr>
+          <w:rFonts w:ascii="Times New Roman" w:hAnsi="Times New Roman" w:cs="Times New Roman"/>
+        </w:rPr>
         <w:t xml:space="preserve"> the answers (even if he knew the answer immediately, I asked him to search for proof within the rules). </w:t>
       </w:r>
       <w:r>
+        <w:rPr>
+          <w:rFonts w:ascii="Times New Roman" w:hAnsi="Times New Roman" w:cs="Times New Roman"/>
+        </w:rPr>
         <w:br/>
         <w:t xml:space="preserve">On average, he found answers in 15-25 seconds. </w:t>
       </w:r>
       <w:r>
+        <w:rPr>
+          <w:rFonts w:ascii="Times New Roman" w:hAnsi="Times New Roman" w:cs="Times New Roman"/>
+        </w:rPr>
         <w:br/>
         <w:t>He took about 1 minute and a half to find out that he could increase his AP to a max of 16 (this longer time is okay, since I don’t specifically call this out in the rules; I asked this to see how one could figure out how to min-max their characters).</w:t>
       </w:r>
     </w:p>
-    <w:p/>
-    <w:p/>
-    <w:p/>
-    <w:p>
-      <w:r>
-        <w:lastRenderedPageBreak/>
+    <w:p>
+      <w:pPr>
+        <w:rPr>
+          <w:rFonts w:ascii="Times New Roman" w:hAnsi="Times New Roman" w:cs="Times New Roman"/>
+        </w:rPr>
+      </w:pPr>
+    </w:p>
+    <w:p>
+      <w:pPr>
+        <w:rPr>
+          <w:rFonts w:ascii="Times New Roman" w:hAnsi="Times New Roman" w:cs="Times New Roman"/>
+        </w:rPr>
+      </w:pPr>
+    </w:p>
+    <w:p>
+      <w:pPr>
+        <w:rPr>
+          <w:rFonts w:ascii="Times New Roman" w:hAnsi="Times New Roman" w:cs="Times New Roman"/>
+        </w:rPr>
+      </w:pPr>
+    </w:p>
+    <w:p>
+      <w:pPr>
+        <w:rPr>
+          <w:rFonts w:ascii="Times New Roman" w:hAnsi="Times New Roman" w:cs="Times New Roman"/>
+        </w:rPr>
+      </w:pPr>
+      <w:r>
+        <w:rPr>
+          <w:rFonts w:ascii="Times New Roman" w:hAnsi="Times New Roman" w:cs="Times New Roman"/>
+        </w:rPr>
         <w:t>Michael also gave some general feedback, which resulted in some iterative changes.</w:t>
       </w:r>
     </w:p>
     <w:p>
-      <w:r>
+      <w:pPr>
+        <w:rPr>
+          <w:rFonts w:ascii="Times New Roman" w:hAnsi="Times New Roman" w:cs="Times New Roman"/>
+        </w:rPr>
+      </w:pPr>
+      <w:r>
+        <w:rPr>
+          <w:rFonts w:ascii="Times New Roman" w:hAnsi="Times New Roman" w:cs="Times New Roman"/>
+        </w:rPr>
         <w:t xml:space="preserve">I added Item categories with suggested AP cost, to replace the previous rule where GMs had to clarify AP cost in every Item’s description. This hopefully makes it much easier for GMs to prep. </w:t>
       </w:r>
       <w:r>
+        <w:rPr>
+          <w:rFonts w:ascii="Times New Roman" w:hAnsi="Times New Roman" w:cs="Times New Roman"/>
+        </w:rPr>
         <w:br/>
         <w:t xml:space="preserve">I also removed the rule of doubling AP cost during Enemy Phase in favor of adding “This can be done during the Enemy Phase” to specific Action descriptions. </w:t>
       </w:r>
       <w:r>
+        <w:rPr>
+          <w:rFonts w:ascii="Times New Roman" w:hAnsi="Times New Roman" w:cs="Times New Roman"/>
+        </w:rPr>
         <w:br/>
         <w:t xml:space="preserve">This was done to prevent confusing/overwhelming players. </w:t>
       </w:r>
       <w:r>
+        <w:rPr>
+          <w:rFonts w:ascii="Times New Roman" w:hAnsi="Times New Roman" w:cs="Times New Roman"/>
+        </w:rPr>
         <w:br/>
         <w:t xml:space="preserve">I reduced </w:t>
       </w:r>
       <w:proofErr w:type="gramStart"/>
       <w:r>
+        <w:rPr>
+          <w:rFonts w:ascii="Times New Roman" w:hAnsi="Times New Roman" w:cs="Times New Roman"/>
+        </w:rPr>
         <w:t>players</w:t>
       </w:r>
       <w:proofErr w:type="gramEnd"/>
       <w:r>
+        <w:rPr>
+          <w:rFonts w:ascii="Times New Roman" w:hAnsi="Times New Roman" w:cs="Times New Roman"/>
+        </w:rPr>
         <w:t xml:space="preserve">’ starting AP to 8 </w:t>
       </w:r>
       <w:proofErr w:type="gramStart"/>
       <w:r>
+        <w:rPr>
+          <w:rFonts w:ascii="Times New Roman" w:hAnsi="Times New Roman" w:cs="Times New Roman"/>
+        </w:rPr>
         <w:t>as a result of</w:t>
       </w:r>
       <w:proofErr w:type="gramEnd"/>
       <w:r>
+        <w:rPr>
+          <w:rFonts w:ascii="Times New Roman" w:hAnsi="Times New Roman" w:cs="Times New Roman"/>
+        </w:rPr>
         <w:t xml:space="preserve"> this. </w:t>
       </w:r>
     </w:p>
     <w:p>
-      <w:r>
+      <w:pPr>
+        <w:rPr>
+          <w:rFonts w:ascii="Times New Roman" w:hAnsi="Times New Roman" w:cs="Times New Roman"/>
+        </w:rPr>
+      </w:pPr>
+      <w:r>
+        <w:rPr>
+          <w:rFonts w:ascii="Times New Roman" w:hAnsi="Times New Roman" w:cs="Times New Roman"/>
+        </w:rPr>
         <w:t xml:space="preserve">As a result of Michael’s feedback, I also reworded some phrases for clarity, like Movement’s description. </w:t>
       </w:r>
-      <w:r>
+    </w:p>
+    <w:p>
+      <w:pPr>
+        <w:rPr>
+          <w:rFonts w:ascii="Times New Roman" w:hAnsi="Times New Roman" w:cs="Times New Roman"/>
+        </w:rPr>
+      </w:pPr>
+    </w:p>
+    <w:p>
+      <w:pPr>
+        <w:rPr>
+          <w:rFonts w:ascii="Times New Roman" w:eastAsiaTheme="majorEastAsia" w:hAnsi="Times New Roman" w:cs="Times New Roman"/>
+          <w:color w:val="2F5496" w:themeColor="accent1" w:themeShade="BF"/>
+          <w:sz w:val="26"/>
+          <w:szCs w:val="26"/>
+        </w:rPr>
+      </w:pPr>
+      <w:r>
+        <w:rPr>
+          <w:rFonts w:ascii="Times New Roman" w:hAnsi="Times New Roman" w:cs="Times New Roman"/>
+        </w:rPr>
         <w:br w:type="page"/>
       </w:r>
     </w:p>
     <w:p>
       <w:pPr>
+        <w:pStyle w:val="Heading2"/>
+        <w:rPr>
+          <w:rFonts w:ascii="Times New Roman" w:hAnsi="Times New Roman" w:cs="Times New Roman"/>
+        </w:rPr>
+      </w:pPr>
+      <w:r>
+        <w:rPr>
+          <w:rFonts w:ascii="Times New Roman" w:hAnsi="Times New Roman" w:cs="Times New Roman"/>
+        </w:rPr>
+        <w:t>6/24/2023</w:t>
+      </w:r>
+    </w:p>
+    <w:p>
+      <w:pPr>
+        <w:ind w:firstLine="720"/>
+        <w:rPr>
+          <w:rFonts w:ascii="Times New Roman" w:hAnsi="Times New Roman" w:cs="Times New Roman"/>
+        </w:rPr>
+      </w:pPr>
+      <w:r>
+        <w:rPr>
+          <w:rFonts w:ascii="Times New Roman" w:hAnsi="Times New Roman" w:cs="Times New Roman"/>
+        </w:rPr>
+        <w:t xml:space="preserve">I started working on a Pocket Book edition through Barnes &amp; Nobles. </w:t>
+      </w:r>
+    </w:p>
+    <w:p>
+      <w:pPr>
+        <w:rPr>
+          <w:rFonts w:ascii="Times New Roman" w:hAnsi="Times New Roman" w:cs="Times New Roman"/>
+        </w:rPr>
+      </w:pPr>
+      <w:r>
+        <w:rPr>
+          <w:rFonts w:ascii="Times New Roman" w:hAnsi="Times New Roman" w:cs="Times New Roman"/>
+        </w:rPr>
+        <w:t xml:space="preserve">This version is mostly the same as the regular version, but the formatting has been vastly adjusted to accommodate a smaller print size (5x8). Extra blank pages have also been added for note-taking. </w:t>
+      </w:r>
+    </w:p>
+    <w:p>
+      <w:pPr>
+        <w:rPr>
+          <w:rFonts w:ascii="Times New Roman" w:hAnsi="Times New Roman" w:cs="Times New Roman"/>
+        </w:rPr>
+      </w:pPr>
+      <w:r>
+        <w:rPr>
+          <w:rFonts w:ascii="Times New Roman" w:hAnsi="Times New Roman" w:cs="Times New Roman"/>
+        </w:rPr>
+        <w:t xml:space="preserve">I also made some minor universal changes to the PB edition and the regular edition, like changing the shorthand for halved rolls from Xd6h to Xd6½. </w:t>
+      </w:r>
+    </w:p>
+    <w:p>
+      <w:pPr>
+        <w:rPr>
+          <w:rFonts w:ascii="Times New Roman" w:hAnsi="Times New Roman" w:cs="Times New Roman"/>
+        </w:rPr>
+      </w:pPr>
+    </w:p>
+    <w:p>
+      <w:pPr>
+        <w:ind w:firstLine="720"/>
+        <w:rPr>
+          <w:rFonts w:ascii="Times New Roman" w:eastAsia="Times New Roman" w:hAnsi="Times New Roman" w:cs="Times New Roman"/>
+          <w:kern w:val="0"/>
+          <w14:ligatures w14:val="none"/>
+        </w:rPr>
+      </w:pPr>
+      <w:r>
+        <w:rPr>
+          <w:rFonts w:ascii="Times New Roman" w:eastAsia="Times New Roman" w:hAnsi="Times New Roman" w:cs="Times New Roman"/>
+          <w:kern w:val="0"/>
+          <w14:ligatures w14:val="none"/>
+        </w:rPr>
+        <w:t xml:space="preserve">I reworked the player’s character sheet on Figma into a format that works better for a 5x8 sized printing. </w:t>
+      </w:r>
+    </w:p>
+    <w:p>
+      <w:pPr>
+        <w:rPr>
+          <w:rFonts w:ascii="Times New Roman" w:eastAsia="Times New Roman" w:hAnsi="Times New Roman" w:cs="Times New Roman"/>
+          <w:kern w:val="0"/>
+          <w14:ligatures w14:val="none"/>
+        </w:rPr>
+      </w:pPr>
+      <w:r>
+        <w:rPr>
+          <w:rFonts w:ascii="Times New Roman" w:eastAsia="Times New Roman" w:hAnsi="Times New Roman" w:cs="Times New Roman"/>
+          <w:kern w:val="0"/>
+          <w14:ligatures w14:val="none"/>
+        </w:rPr>
+        <w:t xml:space="preserve">During this time, I printed out multiple iterations on multiple sizes that I reworked, and I finally decided on this 5x8 size. </w:t>
+      </w:r>
+      <w:r>
+        <w:rPr>
+          <w:rFonts w:ascii="Times New Roman" w:eastAsia="Times New Roman" w:hAnsi="Times New Roman" w:cs="Times New Roman"/>
+          <w:kern w:val="0"/>
+          <w14:ligatures w14:val="none"/>
+        </w:rPr>
+        <w:t xml:space="preserve"> </w:t>
+      </w:r>
+    </w:p>
+    <w:p>
+      <w:pPr>
+        <w:rPr>
+          <w:rFonts w:ascii="Times New Roman" w:eastAsia="Times New Roman" w:hAnsi="Times New Roman" w:cs="Times New Roman"/>
+          <w:kern w:val="0"/>
+          <w14:ligatures w14:val="none"/>
+        </w:rPr>
+      </w:pPr>
+    </w:p>
+    <w:p>
+      <w:pPr>
+        <w:rPr>
+          <w:rFonts w:ascii="Times New Roman" w:eastAsia="Times New Roman" w:hAnsi="Times New Roman" w:cs="Times New Roman"/>
+          <w:kern w:val="0"/>
+          <w14:ligatures w14:val="none"/>
+        </w:rPr>
+      </w:pPr>
+      <w:r>
+        <w:rPr>
+          <w:rFonts w:ascii="Times New Roman" w:eastAsia="Times New Roman" w:hAnsi="Times New Roman" w:cs="Times New Roman"/>
+          <w:kern w:val="0"/>
+          <w14:ligatures w14:val="none"/>
+        </w:rPr>
+        <w:tab/>
+      </w:r>
+      <w:r>
+        <w:rPr>
+          <w:rFonts w:ascii="Times New Roman" w:eastAsia="Times New Roman" w:hAnsi="Times New Roman" w:cs="Times New Roman"/>
+          <w:kern w:val="0"/>
+          <w14:ligatures w14:val="none"/>
+        </w:rPr>
+        <w:t xml:space="preserve">I researched various companies to print this </w:t>
+      </w:r>
+      <w:r>
+        <w:rPr>
+          <w:rFonts w:ascii="Times New Roman" w:eastAsia="Times New Roman" w:hAnsi="Times New Roman" w:cs="Times New Roman"/>
+          <w:kern w:val="0"/>
+          <w14:ligatures w14:val="none"/>
+        </w:rPr>
+        <w:t>pocketbook</w:t>
+      </w:r>
+      <w:r>
+        <w:rPr>
+          <w:rFonts w:ascii="Times New Roman" w:eastAsia="Times New Roman" w:hAnsi="Times New Roman" w:cs="Times New Roman"/>
+          <w:kern w:val="0"/>
+          <w14:ligatures w14:val="none"/>
+        </w:rPr>
+        <w:t xml:space="preserve"> edition. </w:t>
+      </w:r>
+    </w:p>
+    <w:p>
+      <w:pPr>
+        <w:rPr>
+          <w:rFonts w:ascii="Times New Roman" w:eastAsia="Times New Roman" w:hAnsi="Times New Roman" w:cs="Times New Roman"/>
+          <w:kern w:val="0"/>
+          <w14:ligatures w14:val="none"/>
+        </w:rPr>
+      </w:pPr>
+      <w:r>
+        <w:rPr>
+          <w:rFonts w:ascii="Times New Roman" w:eastAsia="Times New Roman" w:hAnsi="Times New Roman" w:cs="Times New Roman"/>
+          <w:kern w:val="0"/>
+          <w14:ligatures w14:val="none"/>
+        </w:rPr>
+        <w:t xml:space="preserve">I originally </w:t>
+      </w:r>
+      <w:proofErr w:type="gramStart"/>
+      <w:r>
+        <w:rPr>
+          <w:rFonts w:ascii="Times New Roman" w:eastAsia="Times New Roman" w:hAnsi="Times New Roman" w:cs="Times New Roman"/>
+          <w:kern w:val="0"/>
+          <w14:ligatures w14:val="none"/>
+        </w:rPr>
+        <w:t>looked into</w:t>
+      </w:r>
+      <w:proofErr w:type="gramEnd"/>
+      <w:r>
+        <w:rPr>
+          <w:rFonts w:ascii="Times New Roman" w:eastAsia="Times New Roman" w:hAnsi="Times New Roman" w:cs="Times New Roman"/>
+          <w:kern w:val="0"/>
+          <w14:ligatures w14:val="none"/>
+        </w:rPr>
+        <w:t xml:space="preserve"> this to get price quotes for how much this should cost; I want this game to be accessible, so I want to charge less than $20 for the book edition. </w:t>
+      </w:r>
+    </w:p>
+    <w:p>
+      <w:pPr>
+        <w:rPr>
+          <w:rFonts w:ascii="Times New Roman" w:eastAsia="Times New Roman" w:hAnsi="Times New Roman" w:cs="Times New Roman"/>
+          <w:kern w:val="0"/>
+          <w14:ligatures w14:val="none"/>
+        </w:rPr>
+      </w:pPr>
+      <w:r>
+        <w:rPr>
+          <w:rFonts w:ascii="Times New Roman" w:eastAsia="Times New Roman" w:hAnsi="Times New Roman" w:cs="Times New Roman"/>
+          <w:kern w:val="0"/>
+          <w14:ligatures w14:val="none"/>
+        </w:rPr>
+        <w:t xml:space="preserve">I also want to see how feasible it would be to playtest the </w:t>
+      </w:r>
+      <w:r>
+        <w:rPr>
+          <w:rFonts w:ascii="Times New Roman" w:eastAsia="Times New Roman" w:hAnsi="Times New Roman" w:cs="Times New Roman"/>
+          <w:kern w:val="0"/>
+          <w14:ligatures w14:val="none"/>
+        </w:rPr>
+        <w:t>pocketbook</w:t>
+      </w:r>
+      <w:r>
+        <w:rPr>
+          <w:rFonts w:ascii="Times New Roman" w:eastAsia="Times New Roman" w:hAnsi="Times New Roman" w:cs="Times New Roman"/>
+          <w:kern w:val="0"/>
+          <w14:ligatures w14:val="none"/>
+        </w:rPr>
+        <w:t xml:space="preserve"> edition for GM playtesting.</w:t>
+      </w:r>
+      <w:r>
+        <w:rPr>
+          <w:rFonts w:ascii="Times New Roman" w:eastAsia="Times New Roman" w:hAnsi="Times New Roman" w:cs="Times New Roman"/>
+          <w:kern w:val="0"/>
+          <w14:ligatures w14:val="none"/>
+        </w:rPr>
+        <w:t xml:space="preserve"> </w:t>
+      </w:r>
+    </w:p>
+    <w:p>
+      <w:pPr>
+        <w:rPr>
+          <w:rFonts w:ascii="Times New Roman" w:eastAsia="Times New Roman" w:hAnsi="Times New Roman" w:cs="Times New Roman"/>
+          <w:kern w:val="0"/>
+          <w14:ligatures w14:val="none"/>
+        </w:rPr>
+      </w:pPr>
+      <w:r>
+        <w:rPr>
+          <w:rFonts w:ascii="Times New Roman" w:eastAsia="Times New Roman" w:hAnsi="Times New Roman" w:cs="Times New Roman"/>
+          <w:kern w:val="0"/>
+          <w14:ligatures w14:val="none"/>
+        </w:rPr>
+        <w:t xml:space="preserve">I found out that Barnes &amp; Noble has an incredibly easy process (so far) and very reasonable pricing for book printing, selling, and publishing, so I’ve decided to go ahead and go through the entire process </w:t>
+      </w:r>
+      <w:r>
+        <w:rPr>
+          <w:rFonts w:ascii="Times New Roman" w:eastAsia="Times New Roman" w:hAnsi="Times New Roman" w:cs="Times New Roman"/>
+          <w:kern w:val="0"/>
+          <w14:ligatures w14:val="none"/>
+        </w:rPr>
+        <w:t xml:space="preserve">and do a playtest with a printed version of the book. </w:t>
+      </w:r>
+    </w:p>
+    <w:p>
+      <w:pPr>
+        <w:rPr>
+          <w:rFonts w:ascii="Times New Roman" w:eastAsia="Times New Roman" w:hAnsi="Times New Roman" w:cs="Times New Roman"/>
+          <w:kern w:val="0"/>
+          <w14:ligatures w14:val="none"/>
+        </w:rPr>
+      </w:pPr>
+    </w:p>
+    <w:p>
+      <w:pPr>
+        <w:rPr>
+          <w:rFonts w:ascii="Times New Roman" w:eastAsia="Times New Roman" w:hAnsi="Times New Roman" w:cs="Times New Roman"/>
+          <w:kern w:val="0"/>
+          <w14:ligatures w14:val="none"/>
+        </w:rPr>
+      </w:pPr>
+      <w:r>
+        <w:rPr>
+          <w:rFonts w:ascii="Times New Roman" w:eastAsia="Times New Roman" w:hAnsi="Times New Roman" w:cs="Times New Roman"/>
+          <w:kern w:val="0"/>
+          <w14:ligatures w14:val="none"/>
+        </w:rPr>
+        <w:tab/>
+        <w:t xml:space="preserve">Because of the surprising accessibility of printing and selling books, I’ve also decided to make a pocketbook edition for character sheets. </w:t>
+      </w:r>
+    </w:p>
+    <w:p>
+      <w:pPr>
+        <w:rPr>
+          <w:rFonts w:ascii="Times New Roman" w:eastAsia="Times New Roman" w:hAnsi="Times New Roman" w:cs="Times New Roman"/>
+          <w:kern w:val="0"/>
+          <w14:ligatures w14:val="none"/>
+        </w:rPr>
+      </w:pPr>
+      <w:r>
+        <w:rPr>
+          <w:rFonts w:ascii="Times New Roman" w:eastAsia="Times New Roman" w:hAnsi="Times New Roman" w:cs="Times New Roman"/>
+          <w:kern w:val="0"/>
+          <w14:ligatures w14:val="none"/>
+        </w:rPr>
+        <w:t xml:space="preserve">Since the character sheet by itself isn’t enough content to warrant the murder of so many trees, I’ve decided to release this as a “Book of Characters,” which will include </w:t>
+      </w:r>
+      <w:proofErr w:type="gramStart"/>
+      <w:r>
+        <w:rPr>
+          <w:rFonts w:ascii="Times New Roman" w:eastAsia="Times New Roman" w:hAnsi="Times New Roman" w:cs="Times New Roman"/>
+          <w:kern w:val="0"/>
+          <w14:ligatures w14:val="none"/>
+        </w:rPr>
+        <w:t>10 character</w:t>
+      </w:r>
+      <w:proofErr w:type="gramEnd"/>
+      <w:r>
+        <w:rPr>
+          <w:rFonts w:ascii="Times New Roman" w:eastAsia="Times New Roman" w:hAnsi="Times New Roman" w:cs="Times New Roman"/>
+          <w:kern w:val="0"/>
+          <w14:ligatures w14:val="none"/>
+        </w:rPr>
+        <w:t xml:space="preserve"> sheets. </w:t>
+      </w:r>
+    </w:p>
+    <w:p>
+      <w:pPr>
+        <w:rPr>
+          <w:rFonts w:ascii="Times New Roman" w:eastAsia="Times New Roman" w:hAnsi="Times New Roman" w:cs="Times New Roman"/>
+          <w:kern w:val="0"/>
+          <w14:ligatures w14:val="none"/>
+        </w:rPr>
+      </w:pPr>
+      <w:r>
+        <w:rPr>
+          <w:rFonts w:ascii="Times New Roman" w:eastAsia="Times New Roman" w:hAnsi="Times New Roman" w:cs="Times New Roman"/>
+          <w:kern w:val="0"/>
+          <w14:ligatures w14:val="none"/>
+        </w:rPr>
+        <w:t xml:space="preserve">Each of these character sheets will have the character description on the first page (like the cover to a mini-book), followed by 4 pages for the Stats (1 page for each Stat), which is then followed by 5 blank pages for note-taking and as a buffer between other character sheets. This will make for a total of 80 pages. </w:t>
+      </w:r>
+    </w:p>
+    <w:p>
+      <w:pPr>
+        <w:rPr>
+          <w:rFonts w:ascii="Times New Roman" w:eastAsiaTheme="majorEastAsia" w:hAnsi="Times New Roman" w:cs="Times New Roman"/>
+          <w:color w:val="2F5496" w:themeColor="accent1" w:themeShade="BF"/>
+          <w:sz w:val="26"/>
+          <w:szCs w:val="26"/>
+        </w:rPr>
+      </w:pPr>
+      <w:r>
+        <w:rPr>
+          <w:rFonts w:ascii="Times New Roman" w:hAnsi="Times New Roman" w:cs="Times New Roman"/>
+        </w:rPr>
+        <w:br w:type="page"/>
+      </w:r>
+    </w:p>
+    <w:p>
+      <w:pPr>
+        <w:pStyle w:val="Heading2"/>
+        <w:rPr>
+          <w:rFonts w:ascii="Times New Roman" w:hAnsi="Times New Roman" w:cs="Times New Roman"/>
+        </w:rPr>
+      </w:pPr>
+      <w:r>
+        <w:rPr>
+          <w:rFonts w:ascii="Times New Roman" w:hAnsi="Times New Roman" w:cs="Times New Roman"/>
+        </w:rPr>
+        <w:lastRenderedPageBreak/>
+        <w:t>Playtest Data</w:t>
+      </w:r>
+    </w:p>
+    <w:p>
+      <w:r>
+        <w:t>Data</w:t>
+      </w:r>
+    </w:p>
+    <w:p>
+      <w:pPr>
+        <w:pStyle w:val="Heading3"/>
+        <w:rPr>
+          <w:rFonts w:ascii="Times New Roman" w:hAnsi="Times New Roman" w:cs="Times New Roman"/>
+        </w:rPr>
+      </w:pPr>
+      <w:r>
+        <w:rPr>
+          <w:rFonts w:ascii="Times New Roman" w:hAnsi="Times New Roman" w:cs="Times New Roman"/>
+        </w:rPr>
+        <w:t>Feedback Quotes</w:t>
+      </w:r>
+    </w:p>
+    <w:p/>
+    <w:p>
+      <w:pPr>
+        <w:pStyle w:val="Heading3"/>
+        <w:rPr>
+          <w:rFonts w:ascii="Times New Roman" w:hAnsi="Times New Roman" w:cs="Times New Roman"/>
+        </w:rPr>
+      </w:pPr>
+      <w:r>
+        <w:rPr>
+          <w:rFonts w:ascii="Times New Roman" w:hAnsi="Times New Roman" w:cs="Times New Roman"/>
+        </w:rPr>
+        <w:t>Testers</w:t>
+      </w:r>
+    </w:p>
+    <w:p>
+      <w:r>
+        <w:t xml:space="preserve">So far, Cole Williams, Michael </w:t>
+      </w:r>
+      <w:proofErr w:type="spellStart"/>
+      <w:r>
+        <w:t>Lesaca</w:t>
+      </w:r>
+      <w:proofErr w:type="spellEnd"/>
+      <w:r>
+        <w:t>, Addie (get name), Keegan Logan, Kaleb Brown, Sam Friedman.</w:t>
+      </w:r>
+      <w:r>
+        <w:br w:type="page"/>
+      </w:r>
+    </w:p>
+    <w:p>
+      <w:pPr>
+        <w:rPr>
+          <w:rStyle w:val="Heading1Char"/>
+          <w:rFonts w:ascii="Times New Roman" w:hAnsi="Times New Roman" w:cs="Times New Roman"/>
+        </w:rPr>
+      </w:pPr>
+      <w:r>
+        <w:rPr>
+          <w:rStyle w:val="Heading1Char"/>
+          <w:rFonts w:ascii="Times New Roman" w:hAnsi="Times New Roman" w:cs="Times New Roman"/>
+        </w:rPr>
+        <w:lastRenderedPageBreak/>
+        <w:br w:type="page"/>
+      </w:r>
+    </w:p>
+    <w:p>
+      <w:pPr>
+        <w:rPr>
+          <w:rStyle w:val="Heading1Char"/>
+          <w:rFonts w:ascii="Times New Roman" w:hAnsi="Times New Roman" w:cs="Times New Roman"/>
+        </w:rPr>
+      </w:pPr>
+      <w:r>
+        <w:rPr>
+          <w:rStyle w:val="Heading1Char"/>
+          <w:rFonts w:ascii="Times New Roman" w:hAnsi="Times New Roman" w:cs="Times New Roman"/>
+        </w:rPr>
+        <w:lastRenderedPageBreak/>
+        <w:br w:type="page"/>
+      </w:r>
+    </w:p>
+    <w:p>
+      <w:pPr>
         <w:pStyle w:val="Heading1"/>
       </w:pPr>
       <w:r>
+        <w:rPr>
+          <w:rStyle w:val="Heading1Char"/>
+          <w:rFonts w:ascii="Times New Roman" w:hAnsi="Times New Roman" w:cs="Times New Roman"/>
+        </w:rPr>
         <w:lastRenderedPageBreak/>
-        <w:t>Version 0.1.</w:t>
-      </w:r>
-      <w:r>
-        <w:t>6</w:t>
+        <w:t>Version 0.1.6</w:t>
       </w:r>
     </w:p>
     <w:p>
       <w:pPr>
         <w:pStyle w:val="Heading2"/>
-      </w:pPr>
-      <w:r>
+        <w:rPr>
+          <w:rFonts w:ascii="Times New Roman" w:hAnsi="Times New Roman" w:cs="Times New Roman"/>
+        </w:rPr>
+      </w:pPr>
+      <w:r>
+        <w:rPr>
+          <w:rFonts w:ascii="Times New Roman" w:hAnsi="Times New Roman" w:cs="Times New Roman"/>
+        </w:rPr>
         <w:t>6/12/23</w:t>
       </w:r>
     </w:p>
     <w:p>
       <w:pPr>
         <w:ind w:firstLine="720"/>
-      </w:pPr>
-      <w:r>
+        <w:rPr>
+          <w:rFonts w:ascii="Times New Roman" w:hAnsi="Times New Roman" w:cs="Times New Roman"/>
+        </w:rPr>
+      </w:pPr>
+      <w:r>
+        <w:rPr>
+          <w:rFonts w:ascii="Times New Roman" w:hAnsi="Times New Roman" w:cs="Times New Roman"/>
+        </w:rPr>
         <w:t xml:space="preserve">I worked on formatting throughout the entire document. I started using more consistent visual language; game terms are now all Capitalized and </w:t>
       </w:r>
       <w:r>
         <w:rPr>
+          <w:rFonts w:ascii="Times New Roman" w:hAnsi="Times New Roman" w:cs="Times New Roman"/>
           <w:i/>
           <w:iCs/>
         </w:rPr>
         <w:t>italicized</w:t>
       </w:r>
       <w:r>
+        <w:rPr>
+          <w:rFonts w:ascii="Times New Roman" w:hAnsi="Times New Roman" w:cs="Times New Roman"/>
+        </w:rPr>
         <w:t xml:space="preserve">. I also used </w:t>
       </w:r>
       <w:r>
         <w:rPr>
+          <w:rFonts w:ascii="Times New Roman" w:hAnsi="Times New Roman" w:cs="Times New Roman"/>
           <w:b/>
           <w:bCs/>
         </w:rPr>
         <w:t>bold</w:t>
       </w:r>
       <w:r>
+        <w:rPr>
+          <w:rFonts w:ascii="Times New Roman" w:hAnsi="Times New Roman" w:cs="Times New Roman"/>
+        </w:rPr>
         <w:t xml:space="preserve"> to highlight important phrases in each section of the rulebook </w:t>
       </w:r>
       <w:proofErr w:type="gramStart"/>
       <w:r>
+        <w:rPr>
+          <w:rFonts w:ascii="Times New Roman" w:hAnsi="Times New Roman" w:cs="Times New Roman"/>
+        </w:rPr>
         <w:t>in an attempt to</w:t>
       </w:r>
       <w:proofErr w:type="gramEnd"/>
       <w:r>
+        <w:rPr>
+          <w:rFonts w:ascii="Times New Roman" w:hAnsi="Times New Roman" w:cs="Times New Roman"/>
+        </w:rPr>
         <w:t xml:space="preserve"> make it </w:t>
       </w:r>
       <w:proofErr w:type="spellStart"/>
       <w:r>
+        <w:rPr>
+          <w:rFonts w:ascii="Times New Roman" w:hAnsi="Times New Roman" w:cs="Times New Roman"/>
+        </w:rPr>
         <w:t>skimmable</w:t>
       </w:r>
       <w:proofErr w:type="spellEnd"/>
       <w:r>
+        <w:rPr>
+          <w:rFonts w:ascii="Times New Roman" w:hAnsi="Times New Roman" w:cs="Times New Roman"/>
+        </w:rPr>
         <w:t xml:space="preserve">; playtest this by quizzing someone unfamiliar with the game and timing them. </w:t>
       </w:r>
     </w:p>
     <w:p>
-      <w:r>
+      <w:pPr>
+        <w:rPr>
+          <w:rFonts w:ascii="Times New Roman" w:hAnsi="Times New Roman" w:cs="Times New Roman"/>
+        </w:rPr>
+      </w:pPr>
+      <w:r>
+        <w:rPr>
+          <w:rFonts w:ascii="Times New Roman" w:hAnsi="Times New Roman" w:cs="Times New Roman"/>
+        </w:rPr>
         <w:t xml:space="preserve">I also updated the Enemies in the Sample Content section to </w:t>
       </w:r>
       <w:proofErr w:type="gramStart"/>
       <w:r>
+        <w:rPr>
+          <w:rFonts w:ascii="Times New Roman" w:hAnsi="Times New Roman" w:cs="Times New Roman"/>
+        </w:rPr>
         <w:t>more accurately reflect the current rules</w:t>
       </w:r>
       <w:proofErr w:type="gramEnd"/>
       <w:r>
+        <w:rPr>
+          <w:rFonts w:ascii="Times New Roman" w:hAnsi="Times New Roman" w:cs="Times New Roman"/>
+        </w:rPr>
         <w:t xml:space="preserve">. </w:t>
       </w:r>
     </w:p>
-    <w:p/>
+    <w:p>
+      <w:pPr>
+        <w:rPr>
+          <w:rFonts w:ascii="Times New Roman" w:hAnsi="Times New Roman" w:cs="Times New Roman"/>
+        </w:rPr>
+      </w:pPr>
+    </w:p>
     <w:p>
       <w:pPr>
         <w:pStyle w:val="Heading2"/>
-      </w:pPr>
-      <w:r>
+        <w:rPr>
+          <w:rFonts w:ascii="Times New Roman" w:hAnsi="Times New Roman" w:cs="Times New Roman"/>
+        </w:rPr>
+      </w:pPr>
+      <w:r>
+        <w:rPr>
+          <w:rFonts w:ascii="Times New Roman" w:hAnsi="Times New Roman" w:cs="Times New Roman"/>
+        </w:rPr>
         <w:t>6/18/23</w:t>
       </w:r>
     </w:p>
     <w:p>
-      <w:r>
+      <w:pPr>
+        <w:rPr>
+          <w:rFonts w:ascii="Times New Roman" w:hAnsi="Times New Roman" w:cs="Times New Roman"/>
+        </w:rPr>
+      </w:pPr>
+      <w:r>
+        <w:rPr>
+          <w:rFonts w:ascii="Times New Roman" w:hAnsi="Times New Roman" w:cs="Times New Roman"/>
+        </w:rPr>
         <w:tab/>
         <w:t xml:space="preserve">I worked on adding visual guides throughout the rulebook to aid in readability and help create a consistent visual language. </w:t>
       </w:r>
       <w:r>
+        <w:rPr>
+          <w:rFonts w:ascii="Times New Roman" w:hAnsi="Times New Roman" w:cs="Times New Roman"/>
+        </w:rPr>
         <w:br/>
         <w:t xml:space="preserve">Callout boxes that are part of another section use thin borders, while callout boxes that are self-contained use thick borders. </w:t>
       </w:r>
       <w:r>
+        <w:rPr>
+          <w:rFonts w:ascii="Times New Roman" w:hAnsi="Times New Roman" w:cs="Times New Roman"/>
+        </w:rPr>
         <w:br/>
         <w:t xml:space="preserve">All boxes use shades of gray to avoid needing colored ink for printing (for accessibility). </w:t>
       </w:r>
       <w:r>
+        <w:rPr>
+          <w:rFonts w:ascii="Times New Roman" w:hAnsi="Times New Roman" w:cs="Times New Roman"/>
+        </w:rPr>
         <w:br/>
         <w:t xml:space="preserve">I added some icons to the stats from </w:t>
       </w:r>
       <w:proofErr w:type="gramStart"/>
       <w:r>
+        <w:rPr>
+          <w:rFonts w:ascii="Times New Roman" w:hAnsi="Times New Roman" w:cs="Times New Roman"/>
+        </w:rPr>
         <w:t>game-icons.net, and</w:t>
       </w:r>
       <w:proofErr w:type="gramEnd"/>
       <w:r>
+        <w:rPr>
+          <w:rFonts w:ascii="Times New Roman" w:hAnsi="Times New Roman" w:cs="Times New Roman"/>
+        </w:rPr>
         <w:t xml:space="preserve"> provided attribution. </w:t>
       </w:r>
     </w:p>
     <w:p>
-      <w:r>
+      <w:pPr>
+        <w:rPr>
+          <w:rFonts w:ascii="Times New Roman" w:hAnsi="Times New Roman" w:cs="Times New Roman"/>
+        </w:rPr>
+      </w:pPr>
+      <w:r>
+        <w:rPr>
+          <w:rFonts w:ascii="Times New Roman" w:hAnsi="Times New Roman" w:cs="Times New Roman"/>
+        </w:rPr>
         <w:t xml:space="preserve">I also changed Bonus Action to Auxiliary Action, to try and clear up confusion about having multiple types of Actions. </w:t>
       </w:r>
       <w:r>
+        <w:rPr>
+          <w:rFonts w:ascii="Times New Roman" w:hAnsi="Times New Roman" w:cs="Times New Roman"/>
+        </w:rPr>
         <w:br/>
         <w:t xml:space="preserve">I also asked players about Actions and Quick Actions when doing vague actions, and players assumed Quick Actions would be used for quick tasks; mechanically, I want players to be able to interact with the environment using either their main action or bonus action, with the bonus action simply halving the roll. </w:t>
       </w:r>
       <w:r>
+        <w:rPr>
+          <w:rFonts w:ascii="Times New Roman" w:hAnsi="Times New Roman" w:cs="Times New Roman"/>
+        </w:rPr>
         <w:br/>
         <w:t xml:space="preserve">This renaming will hopefully prevent association between the types of actions and time an action would take. </w:t>
       </w:r>
       <w:r>
+        <w:rPr>
+          <w:rFonts w:ascii="Times New Roman" w:hAnsi="Times New Roman" w:cs="Times New Roman"/>
+        </w:rPr>
         <w:br/>
         <w:t xml:space="preserve">I also refer to vague actions as “Interactions,” to hopefully provide a name players can ask about, instead of a vague idea. </w:t>
       </w:r>
     </w:p>
     <w:p>
-      <w:r>
+      <w:pPr>
+        <w:rPr>
+          <w:rFonts w:ascii="Times New Roman" w:hAnsi="Times New Roman" w:cs="Times New Roman"/>
+        </w:rPr>
+      </w:pPr>
+      <w:r>
+        <w:rPr>
+          <w:rFonts w:ascii="Times New Roman" w:hAnsi="Times New Roman" w:cs="Times New Roman"/>
+        </w:rPr>
         <w:t xml:space="preserve">I halved the amount of Health enemies </w:t>
       </w:r>
       <w:proofErr w:type="gramStart"/>
       <w:r>
+        <w:rPr>
+          <w:rFonts w:ascii="Times New Roman" w:hAnsi="Times New Roman" w:cs="Times New Roman"/>
+        </w:rPr>
         <w:t>have to</w:t>
       </w:r>
       <w:proofErr w:type="gramEnd"/>
       <w:r>
+        <w:rPr>
+          <w:rFonts w:ascii="Times New Roman" w:hAnsi="Times New Roman" w:cs="Times New Roman"/>
+        </w:rPr>
         <w:t xml:space="preserve"> help make combat shorter, but I also made it easier to buy higher damage rolls, to increase the stakes of combat. </w:t>
       </w:r>
       <w:r>
+        <w:rPr>
+          <w:rFonts w:ascii="Times New Roman" w:hAnsi="Times New Roman" w:cs="Times New Roman"/>
+        </w:rPr>
         <w:br/>
         <w:t xml:space="preserve">Instead of adding a cost to “combine” half rolls, I simply made a higher cost for a full roll to make it easier for the GM to create combat encounters. </w:t>
       </w:r>
     </w:p>
     <w:p>
-      <w:r>
+      <w:pPr>
+        <w:rPr>
+          <w:rFonts w:ascii="Times New Roman" w:hAnsi="Times New Roman" w:cs="Times New Roman"/>
+        </w:rPr>
+      </w:pPr>
+      <w:r>
+        <w:rPr>
+          <w:rFonts w:ascii="Times New Roman" w:hAnsi="Times New Roman" w:cs="Times New Roman"/>
+        </w:rPr>
         <w:t xml:space="preserve">I removed the healing effect from Quick Help because players still forget it exists, and even after being reminded, they rarely </w:t>
       </w:r>
       <w:r>
         <w:rPr>
+          <w:rFonts w:ascii="Times New Roman" w:hAnsi="Times New Roman" w:cs="Times New Roman"/>
           <w:i/>
           <w:iCs/>
         </w:rPr>
         <w:t>want</w:t>
       </w:r>
       <w:r>
+        <w:rPr>
+          <w:rFonts w:ascii="Times New Roman" w:hAnsi="Times New Roman" w:cs="Times New Roman"/>
+        </w:rPr>
         <w:t xml:space="preserve"> to use it. </w:t>
       </w:r>
     </w:p>
     <w:p>
       <w:pPr>
+        <w:rPr>
+          <w:rFonts w:ascii="Times New Roman" w:eastAsiaTheme="majorEastAsia" w:hAnsi="Times New Roman" w:cs="Times New Roman"/>
+          <w:color w:val="2F5496" w:themeColor="accent1" w:themeShade="BF"/>
+          <w:sz w:val="26"/>
+          <w:szCs w:val="26"/>
+        </w:rPr>
+      </w:pPr>
+      <w:r>
+        <w:rPr>
+          <w:rFonts w:ascii="Times New Roman" w:hAnsi="Times New Roman" w:cs="Times New Roman"/>
+        </w:rPr>
+        <w:br w:type="page"/>
+      </w:r>
+    </w:p>
+    <w:p>
+      <w:pPr>
         <w:pStyle w:val="Heading2"/>
-      </w:pPr>
-      <w:r>
+        <w:rPr>
+          <w:rFonts w:ascii="Times New Roman" w:hAnsi="Times New Roman" w:cs="Times New Roman"/>
+        </w:rPr>
+      </w:pPr>
+      <w:r>
+        <w:rPr>
+          <w:rFonts w:ascii="Times New Roman" w:hAnsi="Times New Roman" w:cs="Times New Roman"/>
+        </w:rPr>
         <w:t>Playtest Data</w:t>
       </w:r>
     </w:p>
     <w:p>
       <w:pPr>
         <w:pStyle w:val="Heading3"/>
-      </w:pPr>
-      <w:r>
+        <w:rPr>
+          <w:rFonts w:ascii="Times New Roman" w:hAnsi="Times New Roman" w:cs="Times New Roman"/>
+        </w:rPr>
+      </w:pPr>
+      <w:r>
+        <w:rPr>
+          <w:rFonts w:ascii="Times New Roman" w:hAnsi="Times New Roman" w:cs="Times New Roman"/>
+        </w:rPr>
         <w:t>6/17/23</w:t>
       </w:r>
     </w:p>
@@ -833,22 +1714,35 @@
           <w:ilvl w:val="0"/>
           <w:numId w:val="1"/>
         </w:numPr>
-      </w:pPr>
-      <w:r>
+        <w:rPr>
+          <w:rFonts w:ascii="Times New Roman" w:hAnsi="Times New Roman" w:cs="Times New Roman"/>
+        </w:rPr>
+      </w:pPr>
+      <w:r>
+        <w:rPr>
+          <w:rFonts w:ascii="Times New Roman" w:hAnsi="Times New Roman" w:cs="Times New Roman"/>
+        </w:rPr>
         <w:t xml:space="preserve">Players </w:t>
       </w:r>
       <w:r>
         <w:rPr>
+          <w:rFonts w:ascii="Times New Roman" w:hAnsi="Times New Roman" w:cs="Times New Roman"/>
           <w:i/>
           <w:iCs/>
         </w:rPr>
         <w:t>never</w:t>
       </w:r>
       <w:r>
+        <w:rPr>
+          <w:rFonts w:ascii="Times New Roman" w:hAnsi="Times New Roman" w:cs="Times New Roman"/>
+        </w:rPr>
         <w:t xml:space="preserve"> used Quick Help to heal </w:t>
       </w:r>
       <w:proofErr w:type="gramStart"/>
       <w:r>
+        <w:rPr>
+          <w:rFonts w:ascii="Times New Roman" w:hAnsi="Times New Roman" w:cs="Times New Roman"/>
+        </w:rPr>
         <w:t>anyone</w:t>
       </w:r>
       <w:proofErr w:type="gramEnd"/>
@@ -860,8 +1754,14 @@
           <w:ilvl w:val="0"/>
           <w:numId w:val="1"/>
         </w:numPr>
-      </w:pPr>
-      <w:r>
+        <w:rPr>
+          <w:rFonts w:ascii="Times New Roman" w:hAnsi="Times New Roman" w:cs="Times New Roman"/>
+        </w:rPr>
+      </w:pPr>
+      <w:r>
+        <w:rPr>
+          <w:rFonts w:ascii="Times New Roman" w:hAnsi="Times New Roman" w:cs="Times New Roman"/>
+        </w:rPr>
         <w:t>Players tried to use ranged attacks, but did not inherently understand that range doesn’t matter for attacks (this may need to be called out specifically)</w:t>
       </w:r>
     </w:p>
@@ -872,16 +1772,28 @@
           <w:ilvl w:val="0"/>
           <w:numId w:val="1"/>
         </w:numPr>
-      </w:pPr>
-      <w:r>
+        <w:rPr>
+          <w:rFonts w:ascii="Times New Roman" w:hAnsi="Times New Roman" w:cs="Times New Roman"/>
+        </w:rPr>
+      </w:pPr>
+      <w:r>
+        <w:rPr>
+          <w:rFonts w:ascii="Times New Roman" w:hAnsi="Times New Roman" w:cs="Times New Roman"/>
+        </w:rPr>
         <w:t xml:space="preserve">5/6 Players filled out character details in the empty space to the right of the Who, What, Where, </w:t>
       </w:r>
       <w:proofErr w:type="gramStart"/>
       <w:r>
+        <w:rPr>
+          <w:rFonts w:ascii="Times New Roman" w:hAnsi="Times New Roman" w:cs="Times New Roman"/>
+        </w:rPr>
         <w:t>When,</w:t>
       </w:r>
       <w:proofErr w:type="gramEnd"/>
       <w:r>
+        <w:rPr>
+          <w:rFonts w:ascii="Times New Roman" w:hAnsi="Times New Roman" w:cs="Times New Roman"/>
+        </w:rPr>
         <w:t xml:space="preserve"> Why text. The 1 player that didn’t instead wrote a blurb explaining that their character is “as depicted in [movie]</w:t>
       </w:r>
     </w:p>
@@ -892,31 +1804,44 @@
           <w:ilvl w:val="0"/>
           <w:numId w:val="1"/>
         </w:numPr>
-      </w:pPr>
-      <w:r>
-        <w:lastRenderedPageBreak/>
+        <w:rPr>
+          <w:rFonts w:ascii="Times New Roman" w:hAnsi="Times New Roman" w:cs="Times New Roman"/>
+        </w:rPr>
+      </w:pPr>
+      <w:r>
+        <w:rPr>
+          <w:rFonts w:ascii="Times New Roman" w:hAnsi="Times New Roman" w:cs="Times New Roman"/>
+        </w:rPr>
         <w:t xml:space="preserve">4/6 players drew their character on the bottom-left of the character sheet, 1/6 player did not draw a character portrait, and 1/6 player drew their character portrait directly underneath their character details. </w:t>
       </w:r>
     </w:p>
     <w:p>
       <w:pPr>
         <w:rPr>
-          <w:rFonts w:asciiTheme="majorHAnsi" w:eastAsiaTheme="majorEastAsia" w:hAnsiTheme="majorHAnsi" w:cstheme="majorBidi"/>
+          <w:rFonts w:ascii="Times New Roman" w:eastAsiaTheme="majorEastAsia" w:hAnsi="Times New Roman" w:cs="Times New Roman"/>
           <w:color w:val="2F5496" w:themeColor="accent1" w:themeShade="BF"/>
           <w:sz w:val="32"/>
           <w:szCs w:val="32"/>
         </w:rPr>
       </w:pPr>
       <w:r>
+        <w:rPr>
+          <w:rFonts w:ascii="Times New Roman" w:hAnsi="Times New Roman" w:cs="Times New Roman"/>
+        </w:rPr>
         <w:br w:type="page"/>
       </w:r>
     </w:p>
     <w:p>
       <w:pPr>
         <w:pStyle w:val="Heading1"/>
-      </w:pPr>
-      <w:r>
-        <w:lastRenderedPageBreak/>
+        <w:rPr>
+          <w:rFonts w:ascii="Times New Roman" w:hAnsi="Times New Roman" w:cs="Times New Roman"/>
+        </w:rPr>
+      </w:pPr>
+      <w:r>
+        <w:rPr>
+          <w:rFonts w:ascii="Times New Roman" w:hAnsi="Times New Roman" w:cs="Times New Roman"/>
+        </w:rPr>
         <w:t>Version 0.1.5</w:t>
       </w:r>
     </w:p>
@@ -931,7 +1856,7 @@
       </w:pPr>
       <w:r>
         <w:rPr>
-          <w:rFonts w:eastAsia="Times New Roman"/>
+          <w:rFonts w:ascii="Times New Roman" w:eastAsia="Times New Roman" w:hAnsi="Times New Roman" w:cs="Times New Roman"/>
         </w:rPr>
         <w:t>6/3/23</w:t>
       </w:r>
@@ -949,7 +1874,7 @@
       </w:pPr>
       <w:r>
         <w:rPr>
-          <w:rFonts w:ascii="Arial" w:eastAsia="Times New Roman" w:hAnsi="Arial" w:cs="Arial"/>
+          <w:rFonts w:ascii="Times New Roman" w:eastAsia="Times New Roman" w:hAnsi="Times New Roman" w:cs="Times New Roman"/>
           <w:color w:val="000000"/>
           <w:kern w:val="0"/>
           <w14:ligatures w14:val="none"/>
@@ -970,7 +1895,7 @@
       </w:pPr>
       <w:r>
         <w:rPr>
-          <w:rFonts w:ascii="Arial" w:eastAsia="Times New Roman" w:hAnsi="Arial" w:cs="Arial"/>
+          <w:rFonts w:ascii="Times New Roman" w:eastAsia="Times New Roman" w:hAnsi="Times New Roman" w:cs="Times New Roman"/>
           <w:color w:val="000000"/>
           <w:kern w:val="0"/>
           <w14:ligatures w14:val="none"/>
@@ -980,7 +1905,7 @@
       <w:proofErr w:type="gramStart"/>
       <w:r>
         <w:rPr>
-          <w:rFonts w:ascii="Arial" w:eastAsia="Times New Roman" w:hAnsi="Arial" w:cs="Arial"/>
+          <w:rFonts w:ascii="Times New Roman" w:eastAsia="Times New Roman" w:hAnsi="Times New Roman" w:cs="Times New Roman"/>
           <w:color w:val="000000"/>
           <w:kern w:val="0"/>
           <w14:ligatures w14:val="none"/>
@@ -990,7 +1915,7 @@
       <w:proofErr w:type="gramEnd"/>
       <w:r>
         <w:rPr>
-          <w:rFonts w:ascii="Arial" w:eastAsia="Times New Roman" w:hAnsi="Arial" w:cs="Arial"/>
+          <w:rFonts w:ascii="Times New Roman" w:eastAsia="Times New Roman" w:hAnsi="Times New Roman" w:cs="Times New Roman"/>
           <w:color w:val="000000"/>
           <w:kern w:val="0"/>
           <w14:ligatures w14:val="none"/>
@@ -1011,7 +1936,7 @@
       </w:pPr>
       <w:r>
         <w:rPr>
-          <w:rFonts w:ascii="Arial" w:eastAsia="Times New Roman" w:hAnsi="Arial" w:cs="Arial"/>
+          <w:rFonts w:ascii="Times New Roman" w:eastAsia="Times New Roman" w:hAnsi="Times New Roman" w:cs="Times New Roman"/>
           <w:color w:val="000000"/>
           <w:kern w:val="0"/>
           <w14:ligatures w14:val="none"/>
@@ -1021,7 +1946,7 @@
       <w:proofErr w:type="gramStart"/>
       <w:r>
         <w:rPr>
-          <w:rFonts w:ascii="Arial" w:eastAsia="Times New Roman" w:hAnsi="Arial" w:cs="Arial"/>
+          <w:rFonts w:ascii="Times New Roman" w:eastAsia="Times New Roman" w:hAnsi="Times New Roman" w:cs="Times New Roman"/>
           <w:color w:val="000000"/>
           <w:kern w:val="0"/>
           <w14:ligatures w14:val="none"/>
@@ -1031,7 +1956,7 @@
       <w:proofErr w:type="gramEnd"/>
       <w:r>
         <w:rPr>
-          <w:rFonts w:ascii="Arial" w:eastAsia="Times New Roman" w:hAnsi="Arial" w:cs="Arial"/>
+          <w:rFonts w:ascii="Times New Roman" w:eastAsia="Times New Roman" w:hAnsi="Times New Roman" w:cs="Times New Roman"/>
           <w:color w:val="000000"/>
           <w:kern w:val="0"/>
           <w14:ligatures w14:val="none"/>
@@ -1043,15 +1968,15 @@
       <w:pPr>
         <w:spacing w:after="0" w:line="240" w:lineRule="auto"/>
         <w:rPr>
-          <w:rFonts w:ascii="Arial" w:eastAsia="Times New Roman" w:hAnsi="Arial" w:cs="Arial"/>
-          <w:color w:val="000000"/>
-          <w:kern w:val="0"/>
-          <w14:ligatures w14:val="none"/>
-        </w:rPr>
-      </w:pPr>
-      <w:r>
-        <w:rPr>
-          <w:rFonts w:ascii="Arial" w:eastAsia="Times New Roman" w:hAnsi="Arial" w:cs="Arial"/>
+          <w:rFonts w:ascii="Times New Roman" w:eastAsia="Times New Roman" w:hAnsi="Times New Roman" w:cs="Times New Roman"/>
+          <w:color w:val="000000"/>
+          <w:kern w:val="0"/>
+          <w14:ligatures w14:val="none"/>
+        </w:rPr>
+      </w:pPr>
+      <w:r>
+        <w:rPr>
+          <w:rFonts w:ascii="Times New Roman" w:eastAsia="Times New Roman" w:hAnsi="Times New Roman" w:cs="Times New Roman"/>
           <w:color w:val="000000"/>
           <w:kern w:val="0"/>
           <w14:ligatures w14:val="none"/>
@@ -1063,7 +1988,7 @@
       <w:pPr>
         <w:spacing w:after="0" w:line="240" w:lineRule="auto"/>
         <w:rPr>
-          <w:rFonts w:ascii="Arial" w:eastAsia="Times New Roman" w:hAnsi="Arial" w:cs="Arial"/>
+          <w:rFonts w:ascii="Times New Roman" w:eastAsia="Times New Roman" w:hAnsi="Times New Roman" w:cs="Times New Roman"/>
           <w:color w:val="000000"/>
           <w:kern w:val="0"/>
           <w14:ligatures w14:val="none"/>
@@ -1074,12 +1999,12 @@
       <w:pPr>
         <w:pStyle w:val="Heading2"/>
         <w:rPr>
-          <w:rFonts w:eastAsia="Times New Roman"/>
-        </w:rPr>
-      </w:pPr>
-      <w:r>
-        <w:rPr>
-          <w:rFonts w:eastAsia="Times New Roman"/>
+          <w:rFonts w:ascii="Times New Roman" w:eastAsia="Times New Roman" w:hAnsi="Times New Roman" w:cs="Times New Roman"/>
+        </w:rPr>
+      </w:pPr>
+      <w:r>
+        <w:rPr>
+          <w:rFonts w:ascii="Times New Roman" w:eastAsia="Times New Roman" w:hAnsi="Times New Roman" w:cs="Times New Roman"/>
         </w:rPr>
         <w:t>6/11/23</w:t>
       </w:r>
@@ -1088,15 +2013,15 @@
       <w:pPr>
         <w:spacing w:after="0" w:line="240" w:lineRule="auto"/>
         <w:rPr>
-          <w:rFonts w:ascii="Arial" w:eastAsia="Times New Roman" w:hAnsi="Arial" w:cs="Arial"/>
-          <w:color w:val="000000"/>
-          <w:kern w:val="0"/>
-          <w14:ligatures w14:val="none"/>
-        </w:rPr>
-      </w:pPr>
-      <w:r>
-        <w:rPr>
-          <w:rFonts w:ascii="Arial" w:eastAsia="Times New Roman" w:hAnsi="Arial" w:cs="Arial"/>
+          <w:rFonts w:ascii="Times New Roman" w:eastAsia="Times New Roman" w:hAnsi="Times New Roman" w:cs="Times New Roman"/>
+          <w:color w:val="000000"/>
+          <w:kern w:val="0"/>
+          <w14:ligatures w14:val="none"/>
+        </w:rPr>
+      </w:pPr>
+      <w:r>
+        <w:rPr>
+          <w:rFonts w:ascii="Times New Roman" w:eastAsia="Times New Roman" w:hAnsi="Times New Roman" w:cs="Times New Roman"/>
           <w:color w:val="000000"/>
           <w:kern w:val="0"/>
           <w14:ligatures w14:val="none"/>
@@ -1108,15 +2033,15 @@
       <w:pPr>
         <w:spacing w:after="0" w:line="240" w:lineRule="auto"/>
         <w:rPr>
-          <w:rFonts w:ascii="Arial" w:eastAsia="Times New Roman" w:hAnsi="Arial" w:cs="Arial"/>
-          <w:color w:val="000000"/>
-          <w:kern w:val="0"/>
-          <w14:ligatures w14:val="none"/>
-        </w:rPr>
-      </w:pPr>
-      <w:r>
-        <w:rPr>
-          <w:rFonts w:ascii="Arial" w:eastAsia="Times New Roman" w:hAnsi="Arial" w:cs="Arial"/>
+          <w:rFonts w:ascii="Times New Roman" w:eastAsia="Times New Roman" w:hAnsi="Times New Roman" w:cs="Times New Roman"/>
+          <w:color w:val="000000"/>
+          <w:kern w:val="0"/>
+          <w14:ligatures w14:val="none"/>
+        </w:rPr>
+      </w:pPr>
+      <w:r>
+        <w:rPr>
+          <w:rFonts w:ascii="Times New Roman" w:eastAsia="Times New Roman" w:hAnsi="Times New Roman" w:cs="Times New Roman"/>
           <w:color w:val="000000"/>
           <w:kern w:val="0"/>
           <w14:ligatures w14:val="none"/>
@@ -1128,15 +2053,15 @@
       <w:pPr>
         <w:spacing w:after="0" w:line="240" w:lineRule="auto"/>
         <w:rPr>
-          <w:rFonts w:ascii="Arial" w:eastAsia="Times New Roman" w:hAnsi="Arial" w:cs="Arial"/>
-          <w:color w:val="000000"/>
-          <w:kern w:val="0"/>
-          <w14:ligatures w14:val="none"/>
-        </w:rPr>
-      </w:pPr>
-      <w:r>
-        <w:rPr>
-          <w:rFonts w:ascii="Arial" w:eastAsia="Times New Roman" w:hAnsi="Arial" w:cs="Arial"/>
+          <w:rFonts w:ascii="Times New Roman" w:eastAsia="Times New Roman" w:hAnsi="Times New Roman" w:cs="Times New Roman"/>
+          <w:color w:val="000000"/>
+          <w:kern w:val="0"/>
+          <w14:ligatures w14:val="none"/>
+        </w:rPr>
+      </w:pPr>
+      <w:r>
+        <w:rPr>
+          <w:rFonts w:ascii="Times New Roman" w:eastAsia="Times New Roman" w:hAnsi="Times New Roman" w:cs="Times New Roman"/>
           <w:color w:val="000000"/>
           <w:kern w:val="0"/>
           <w14:ligatures w14:val="none"/>
@@ -1148,7 +2073,7 @@
       <w:pPr>
         <w:spacing w:after="0" w:line="240" w:lineRule="auto"/>
         <w:rPr>
-          <w:rFonts w:ascii="Arial" w:eastAsia="Times New Roman" w:hAnsi="Arial" w:cs="Arial"/>
+          <w:rFonts w:ascii="Times New Roman" w:eastAsia="Times New Roman" w:hAnsi="Times New Roman" w:cs="Times New Roman"/>
           <w:color w:val="000000"/>
           <w:kern w:val="0"/>
           <w14:ligatures w14:val="none"/>
@@ -1159,12 +2084,12 @@
       <w:pPr>
         <w:pStyle w:val="Heading2"/>
         <w:rPr>
-          <w:rFonts w:eastAsia="Times New Roman"/>
-        </w:rPr>
-      </w:pPr>
-      <w:r>
-        <w:rPr>
-          <w:rFonts w:eastAsia="Times New Roman"/>
+          <w:rFonts w:ascii="Times New Roman" w:eastAsia="Times New Roman" w:hAnsi="Times New Roman" w:cs="Times New Roman"/>
+        </w:rPr>
+      </w:pPr>
+      <w:r>
+        <w:rPr>
+          <w:rFonts w:ascii="Times New Roman" w:eastAsia="Times New Roman" w:hAnsi="Times New Roman" w:cs="Times New Roman"/>
         </w:rPr>
         <w:t xml:space="preserve">6/11/23 </w:t>
       </w:r>
@@ -1173,15 +2098,15 @@
       <w:pPr>
         <w:spacing w:after="0" w:line="240" w:lineRule="auto"/>
         <w:rPr>
-          <w:rFonts w:ascii="Arial" w:eastAsia="Times New Roman" w:hAnsi="Arial" w:cs="Arial"/>
-          <w:color w:val="000000"/>
-          <w:kern w:val="0"/>
-          <w14:ligatures w14:val="none"/>
-        </w:rPr>
-      </w:pPr>
-      <w:r>
-        <w:rPr>
-          <w:rFonts w:ascii="Arial" w:eastAsia="Times New Roman" w:hAnsi="Arial" w:cs="Arial"/>
+          <w:rFonts w:ascii="Times New Roman" w:eastAsia="Times New Roman" w:hAnsi="Times New Roman" w:cs="Times New Roman"/>
+          <w:color w:val="000000"/>
+          <w:kern w:val="0"/>
+          <w14:ligatures w14:val="none"/>
+        </w:rPr>
+      </w:pPr>
+      <w:r>
+        <w:rPr>
+          <w:rFonts w:ascii="Times New Roman" w:eastAsia="Times New Roman" w:hAnsi="Times New Roman" w:cs="Times New Roman"/>
           <w:color w:val="000000"/>
           <w:kern w:val="0"/>
           <w14:ligatures w14:val="none"/>
@@ -1191,7 +2116,7 @@
       <w:proofErr w:type="gramStart"/>
       <w:r>
         <w:rPr>
-          <w:rFonts w:ascii="Arial" w:eastAsia="Times New Roman" w:hAnsi="Arial" w:cs="Arial"/>
+          <w:rFonts w:ascii="Times New Roman" w:eastAsia="Times New Roman" w:hAnsi="Times New Roman" w:cs="Times New Roman"/>
           <w:color w:val="000000"/>
           <w:kern w:val="0"/>
           <w14:ligatures w14:val="none"/>
@@ -1201,7 +2126,7 @@
       <w:proofErr w:type="gramEnd"/>
       <w:r>
         <w:rPr>
-          <w:rFonts w:ascii="Arial" w:eastAsia="Times New Roman" w:hAnsi="Arial" w:cs="Arial"/>
+          <w:rFonts w:ascii="Times New Roman" w:eastAsia="Times New Roman" w:hAnsi="Times New Roman" w:cs="Times New Roman"/>
           <w:color w:val="000000"/>
           <w:kern w:val="0"/>
           <w14:ligatures w14:val="none"/>
@@ -1213,15 +2138,15 @@
       <w:pPr>
         <w:spacing w:after="0" w:line="240" w:lineRule="auto"/>
         <w:rPr>
-          <w:rFonts w:ascii="Arial" w:eastAsia="Times New Roman" w:hAnsi="Arial" w:cs="Arial"/>
-          <w:color w:val="000000"/>
-          <w:kern w:val="0"/>
-          <w14:ligatures w14:val="none"/>
-        </w:rPr>
-      </w:pPr>
-      <w:r>
-        <w:rPr>
-          <w:rFonts w:ascii="Arial" w:eastAsia="Times New Roman" w:hAnsi="Arial" w:cs="Arial"/>
+          <w:rFonts w:ascii="Times New Roman" w:eastAsia="Times New Roman" w:hAnsi="Times New Roman" w:cs="Times New Roman"/>
+          <w:color w:val="000000"/>
+          <w:kern w:val="0"/>
+          <w14:ligatures w14:val="none"/>
+        </w:rPr>
+      </w:pPr>
+      <w:r>
+        <w:rPr>
+          <w:rFonts w:ascii="Times New Roman" w:eastAsia="Times New Roman" w:hAnsi="Times New Roman" w:cs="Times New Roman"/>
           <w:color w:val="000000"/>
           <w:kern w:val="0"/>
           <w14:ligatures w14:val="none"/>
@@ -1230,7 +2155,7 @@
       </w:r>
       <w:r>
         <w:rPr>
-          <w:rFonts w:ascii="Arial" w:eastAsia="Times New Roman" w:hAnsi="Arial" w:cs="Arial"/>
+          <w:rFonts w:ascii="Times New Roman" w:eastAsia="Times New Roman" w:hAnsi="Times New Roman" w:cs="Times New Roman"/>
           <w:b/>
           <w:bCs/>
           <w:i/>
@@ -1243,7 +2168,7 @@
       </w:r>
       <w:r>
         <w:rPr>
-          <w:rFonts w:ascii="Arial" w:eastAsia="Times New Roman" w:hAnsi="Arial" w:cs="Arial"/>
+          <w:rFonts w:ascii="Times New Roman" w:eastAsia="Times New Roman" w:hAnsi="Times New Roman" w:cs="Times New Roman"/>
           <w:color w:val="000000"/>
           <w:kern w:val="0"/>
           <w14:ligatures w14:val="none"/>
@@ -1272,21 +2197,41 @@
     <w:p>
       <w:pPr>
         <w:pStyle w:val="Heading2"/>
-      </w:pPr>
-      <w:r>
+        <w:rPr>
+          <w:rFonts w:ascii="Times New Roman" w:hAnsi="Times New Roman" w:cs="Times New Roman"/>
+        </w:rPr>
+      </w:pPr>
+      <w:r>
+        <w:rPr>
+          <w:rFonts w:ascii="Times New Roman" w:hAnsi="Times New Roman" w:cs="Times New Roman"/>
+        </w:rPr>
         <w:t>Playtest Data</w:t>
       </w:r>
     </w:p>
     <w:p>
-      <w:r>
+      <w:pPr>
+        <w:rPr>
+          <w:rFonts w:ascii="Times New Roman" w:hAnsi="Times New Roman" w:cs="Times New Roman"/>
+        </w:rPr>
+      </w:pPr>
+      <w:r>
+        <w:rPr>
+          <w:rFonts w:ascii="Times New Roman" w:hAnsi="Times New Roman" w:cs="Times New Roman"/>
+        </w:rPr>
         <w:t xml:space="preserve">No playtesting sessions have been held with sufficient data. </w:t>
       </w:r>
     </w:p>
-    <w:p/>
-    <w:p>
-      <w:pPr>
-        <w:rPr>
-          <w:rFonts w:asciiTheme="majorHAnsi" w:eastAsiaTheme="majorEastAsia" w:hAnsiTheme="majorHAnsi" w:cstheme="majorBidi"/>
+    <w:p>
+      <w:pPr>
+        <w:rPr>
+          <w:rFonts w:ascii="Times New Roman" w:hAnsi="Times New Roman" w:cs="Times New Roman"/>
+        </w:rPr>
+      </w:pPr>
+    </w:p>
+    <w:p>
+      <w:pPr>
+        <w:rPr>
+          <w:rFonts w:ascii="Times New Roman" w:eastAsiaTheme="majorEastAsia" w:hAnsi="Times New Roman" w:cs="Times New Roman"/>
           <w:color w:val="2F5496" w:themeColor="accent1" w:themeShade="BF"/>
           <w:sz w:val="32"/>
           <w:szCs w:val="32"/>
@@ -2010,7 +2955,6 @@
   <w:style w:type="character" w:default="1" w:styleId="DefaultParagraphFont">
     <w:name w:val="Default Paragraph Font"/>
     <w:uiPriority w:val="1"/>
-    <w:semiHidden/>
     <w:unhideWhenUsed/>
   </w:style>
   <w:style w:type="table" w:default="1" w:styleId="TableNormal">

</xml_diff>

<commit_message>
Actual Pocket Book Version 0.1.7
I decided to keep the 5x8 print as the default printed version, and reformatted the book into a 50 page Pocket Book edition on 4x6 inch pages. I also created temporary covers for these prints
</commit_message>
<xml_diff>
--- a/DevLog.docx
+++ b/DevLog.docx
@@ -403,299 +403,10 @@
     <w:p>
       <w:pPr>
         <w:pStyle w:val="Heading2"/>
-        <w:rPr>
-          <w:rFonts w:ascii="Times New Roman" w:hAnsi="Times New Roman" w:cs="Times New Roman"/>
-        </w:rPr>
-      </w:pPr>
-      <w:r>
-        <w:rPr>
-          <w:rFonts w:ascii="Times New Roman" w:hAnsi="Times New Roman" w:cs="Times New Roman"/>
-        </w:rPr>
-        <w:t>6/21/2023</w:t>
-      </w:r>
-    </w:p>
-    <w:p>
-      <w:pPr>
-        <w:rPr>
-          <w:rFonts w:ascii="Times New Roman" w:hAnsi="Times New Roman" w:cs="Times New Roman"/>
-        </w:rPr>
-      </w:pPr>
-      <w:r>
-        <w:rPr>
-          <w:rFonts w:ascii="Times New Roman" w:hAnsi="Times New Roman" w:cs="Times New Roman"/>
-        </w:rPr>
-        <w:t xml:space="preserve">I’ve </w:t>
-      </w:r>
-      <w:proofErr w:type="gramStart"/>
-      <w:r>
-        <w:rPr>
-          <w:rFonts w:ascii="Times New Roman" w:hAnsi="Times New Roman" w:cs="Times New Roman"/>
-        </w:rPr>
-        <w:t>began</w:t>
-      </w:r>
-      <w:proofErr w:type="gramEnd"/>
-      <w:r>
-        <w:rPr>
-          <w:rFonts w:ascii="Times New Roman" w:hAnsi="Times New Roman" w:cs="Times New Roman"/>
-        </w:rPr>
-        <w:t xml:space="preserve"> working on formatting, since </w:t>
-      </w:r>
-      <w:r>
-        <w:rPr>
-          <w:rFonts w:ascii="Times New Roman" w:hAnsi="Times New Roman" w:cs="Times New Roman"/>
-        </w:rPr>
-        <w:t>most</w:t>
-      </w:r>
-      <w:r>
-        <w:rPr>
-          <w:rFonts w:ascii="Times New Roman" w:hAnsi="Times New Roman" w:cs="Times New Roman"/>
-        </w:rPr>
-        <w:t xml:space="preserve"> rules seem </w:t>
-      </w:r>
-      <w:proofErr w:type="gramStart"/>
-      <w:r>
-        <w:rPr>
-          <w:rFonts w:ascii="Times New Roman" w:hAnsi="Times New Roman" w:cs="Times New Roman"/>
-        </w:rPr>
-        <w:t>pretty solid</w:t>
-      </w:r>
-      <w:proofErr w:type="gramEnd"/>
-      <w:r>
-        <w:rPr>
-          <w:rFonts w:ascii="Times New Roman" w:hAnsi="Times New Roman" w:cs="Times New Roman"/>
-        </w:rPr>
-        <w:t xml:space="preserve">. </w:t>
-      </w:r>
-    </w:p>
-    <w:p>
-      <w:pPr>
-        <w:rPr>
-          <w:rFonts w:ascii="Times New Roman" w:hAnsi="Times New Roman" w:cs="Times New Roman"/>
-        </w:rPr>
-      </w:pPr>
-      <w:r>
-        <w:rPr>
-          <w:rFonts w:ascii="Times New Roman" w:hAnsi="Times New Roman" w:cs="Times New Roman"/>
-        </w:rPr>
-        <w:t xml:space="preserve">Speaking of solid rules, I decided to completely overhaul the action economy. </w:t>
-      </w:r>
-      <w:r>
-        <w:rPr>
-          <w:rFonts w:ascii="Times New Roman" w:hAnsi="Times New Roman" w:cs="Times New Roman"/>
-        </w:rPr>
-        <w:br/>
-        <w:t xml:space="preserve">Instead of having action categories, players can use actions by spending Action Points. </w:t>
-      </w:r>
-    </w:p>
-    <w:p>
-      <w:pPr>
-        <w:rPr>
-          <w:rFonts w:ascii="Times New Roman" w:hAnsi="Times New Roman" w:cs="Times New Roman"/>
-        </w:rPr>
-      </w:pPr>
-      <w:r>
-        <w:rPr>
-          <w:rFonts w:ascii="Times New Roman" w:hAnsi="Times New Roman" w:cs="Times New Roman"/>
-        </w:rPr>
-        <w:t xml:space="preserve">I made a starting point for AP values by giving the existing action categories AP values </w:t>
-      </w:r>
-      <w:r>
-        <w:rPr>
-          <w:rFonts w:ascii="Times New Roman" w:hAnsi="Times New Roman" w:cs="Times New Roman"/>
-        </w:rPr>
-        <w:br/>
-        <w:t xml:space="preserve">(Reactions were 1 AP, Movement was 1AP per move, Bonus Actions were 2 AP, and Actions were 3 AP). </w:t>
-      </w:r>
-      <w:r>
-        <w:rPr>
-          <w:rFonts w:ascii="Times New Roman" w:hAnsi="Times New Roman" w:cs="Times New Roman"/>
-        </w:rPr>
-        <w:br/>
-        <w:t xml:space="preserve">I initially thought that reactions should have a separate currency, or that abilities should have text saying they can be used during the Enemy Phase, but I decided to keep it simpler and allow more flexibility for player behavior by implementing a rule that any action can be used on the Enemy Phase for double the AP cost. </w:t>
-      </w:r>
-      <w:r>
-        <w:rPr>
-          <w:rFonts w:ascii="Times New Roman" w:hAnsi="Times New Roman" w:cs="Times New Roman"/>
-        </w:rPr>
-        <w:br/>
-      </w:r>
-      <w:r>
-        <w:rPr>
-          <w:rFonts w:ascii="Times New Roman" w:hAnsi="Times New Roman" w:cs="Times New Roman"/>
-        </w:rPr>
-        <w:t xml:space="preserve">I also increased the cost of previously-actions to 4 AP, so they don’t get overused. </w:t>
-      </w:r>
-      <w:r>
-        <w:rPr>
-          <w:rFonts w:ascii="Times New Roman" w:hAnsi="Times New Roman" w:cs="Times New Roman"/>
-        </w:rPr>
-        <w:br/>
-        <w:t xml:space="preserve">I wanted to give players enough AP to do 1 Movement, 1 Action, 1 Bonus Action during the player phase and 1 reaction during the enemy phase, so players start with 9 AP. </w:t>
-      </w:r>
-      <w:r>
-        <w:rPr>
-          <w:rFonts w:ascii="Times New Roman" w:hAnsi="Times New Roman" w:cs="Times New Roman"/>
-        </w:rPr>
-        <w:t>This means</w:t>
-      </w:r>
-      <w:r>
-        <w:rPr>
-          <w:rFonts w:ascii="Times New Roman" w:hAnsi="Times New Roman" w:cs="Times New Roman"/>
-        </w:rPr>
-        <w:t xml:space="preserve"> that players can attack multiple times at level 1, but they can’t do much else, so it seems like a good starting point for balancing this economy. </w:t>
-      </w:r>
-    </w:p>
-    <w:p>
-      <w:pPr>
-        <w:rPr>
-          <w:rFonts w:ascii="Times New Roman" w:hAnsi="Times New Roman" w:cs="Times New Roman"/>
-        </w:rPr>
-      </w:pPr>
-      <w:r>
-        <w:rPr>
-          <w:rFonts w:ascii="Times New Roman" w:hAnsi="Times New Roman" w:cs="Times New Roman"/>
-        </w:rPr>
-        <w:t xml:space="preserve">I </w:t>
-      </w:r>
-      <w:proofErr w:type="gramStart"/>
-      <w:r>
-        <w:rPr>
-          <w:rFonts w:ascii="Times New Roman" w:hAnsi="Times New Roman" w:cs="Times New Roman"/>
-        </w:rPr>
-        <w:t>definitely want</w:t>
-      </w:r>
-      <w:proofErr w:type="gramEnd"/>
-      <w:r>
-        <w:rPr>
-          <w:rFonts w:ascii="Times New Roman" w:hAnsi="Times New Roman" w:cs="Times New Roman"/>
-        </w:rPr>
-        <w:t xml:space="preserve"> to involve a systems designer (or few) and get them to tear my numbers apart. </w:t>
-      </w:r>
-    </w:p>
-    <w:p>
-      <w:pPr>
-        <w:rPr>
-          <w:rFonts w:ascii="Times New Roman" w:hAnsi="Times New Roman" w:cs="Times New Roman"/>
-        </w:rPr>
-      </w:pPr>
-      <w:r>
-        <w:rPr>
-          <w:rFonts w:ascii="Times New Roman" w:hAnsi="Times New Roman" w:cs="Times New Roman"/>
-        </w:rPr>
-        <w:t>To improve UX, I added some abilities to the character sheet.</w:t>
-      </w:r>
-      <w:r>
-        <w:rPr>
-          <w:rFonts w:ascii="Times New Roman" w:hAnsi="Times New Roman" w:cs="Times New Roman"/>
-        </w:rPr>
-        <w:br/>
-        <w:t xml:space="preserve">I added </w:t>
-      </w:r>
-      <w:r>
-        <w:rPr>
-          <w:rFonts w:ascii="Times New Roman" w:hAnsi="Times New Roman" w:cs="Times New Roman"/>
-          <w:b/>
-          <w:bCs/>
-        </w:rPr>
-        <w:t>Hold</w:t>
-      </w:r>
-      <w:r>
-        <w:rPr>
-          <w:rFonts w:ascii="Times New Roman" w:hAnsi="Times New Roman" w:cs="Times New Roman"/>
-        </w:rPr>
-        <w:t xml:space="preserve"> to the Strength action list as an example </w:t>
-      </w:r>
-      <w:r>
-        <w:rPr>
-          <w:rFonts w:ascii="Times New Roman" w:hAnsi="Times New Roman" w:cs="Times New Roman"/>
-          <w:i/>
-          <w:iCs/>
-        </w:rPr>
-        <w:t>Interaction</w:t>
-      </w:r>
-      <w:r>
-        <w:rPr>
-          <w:rFonts w:ascii="Times New Roman" w:hAnsi="Times New Roman" w:cs="Times New Roman"/>
-        </w:rPr>
-        <w:t>.</w:t>
-      </w:r>
-      <w:r>
-        <w:rPr>
-          <w:rFonts w:ascii="Times New Roman" w:hAnsi="Times New Roman" w:cs="Times New Roman"/>
-        </w:rPr>
-        <w:br/>
-        <w:t xml:space="preserve">I added </w:t>
-      </w:r>
-      <w:r>
-        <w:rPr>
-          <w:rFonts w:ascii="Times New Roman" w:hAnsi="Times New Roman" w:cs="Times New Roman"/>
-          <w:b/>
-          <w:bCs/>
-        </w:rPr>
-        <w:t>Movement</w:t>
-      </w:r>
-      <w:r>
-        <w:rPr>
-          <w:rFonts w:ascii="Times New Roman" w:hAnsi="Times New Roman" w:cs="Times New Roman"/>
-        </w:rPr>
-        <w:t xml:space="preserve"> to the Skill action list so players can remember how movement works without having to reference the Player’s Guide. </w:t>
-      </w:r>
-      <w:r>
-        <w:rPr>
-          <w:rFonts w:ascii="Times New Roman" w:hAnsi="Times New Roman" w:cs="Times New Roman"/>
-        </w:rPr>
-        <w:br/>
-        <w:t xml:space="preserve">Players often forget that </w:t>
-      </w:r>
-      <w:r>
-        <w:rPr>
-          <w:rFonts w:ascii="Times New Roman" w:hAnsi="Times New Roman" w:cs="Times New Roman"/>
-          <w:i/>
-          <w:iCs/>
-        </w:rPr>
-        <w:t>damage rolls</w:t>
-      </w:r>
-      <w:r>
-        <w:rPr>
-          <w:rFonts w:ascii="Times New Roman" w:hAnsi="Times New Roman" w:cs="Times New Roman"/>
-        </w:rPr>
-        <w:t xml:space="preserve"> count as a </w:t>
-      </w:r>
-      <w:r>
-        <w:rPr>
-          <w:rFonts w:ascii="Times New Roman" w:hAnsi="Times New Roman" w:cs="Times New Roman"/>
-          <w:i/>
-          <w:iCs/>
-        </w:rPr>
-        <w:t>roll</w:t>
-      </w:r>
-      <w:r>
-        <w:rPr>
-          <w:rFonts w:ascii="Times New Roman" w:hAnsi="Times New Roman" w:cs="Times New Roman"/>
-        </w:rPr>
-        <w:t xml:space="preserve"> that can be reduced by React, so I simply added </w:t>
-      </w:r>
-      <w:r>
-        <w:rPr>
-          <w:rFonts w:ascii="Times New Roman" w:hAnsi="Times New Roman" w:cs="Times New Roman"/>
-          <w:b/>
-          <w:bCs/>
-        </w:rPr>
-        <w:t>Block</w:t>
-      </w:r>
-      <w:r>
-        <w:rPr>
-          <w:rFonts w:ascii="Times New Roman" w:hAnsi="Times New Roman" w:cs="Times New Roman"/>
-        </w:rPr>
-        <w:t xml:space="preserve"> to reduce the damage a player takes. It’s functionally the same, but hopefully this helps players remember that they can reduce damage. This also allowed me to keep both React and Quick Help to Scharisma, to better represent how this skill can affect dice rolls. </w:t>
-      </w:r>
-    </w:p>
-    <w:p>
-      <w:pPr>
-        <w:rPr>
-          <w:rFonts w:ascii="Times New Roman" w:hAnsi="Times New Roman" w:cs="Times New Roman"/>
-        </w:rPr>
-      </w:pPr>
+      </w:pPr>
+      <w:r>
+        <w:t>6/26/2023</w:t>
+      </w:r>
     </w:p>
     <w:p>
       <w:pPr>
@@ -710,6 +421,26 @@
         <w:rPr>
           <w:rFonts w:ascii="Times New Roman" w:hAnsi="Times New Roman" w:cs="Times New Roman"/>
         </w:rPr>
+        <w:t xml:space="preserve">I decided to print the 5x8 version of </w:t>
+      </w:r>
+      <w:proofErr w:type="spellStart"/>
+      <w:r>
+        <w:rPr>
+          <w:rFonts w:ascii="Times New Roman" w:hAnsi="Times New Roman" w:cs="Times New Roman"/>
+        </w:rPr>
+        <w:t>SimpleTop</w:t>
+      </w:r>
+      <w:proofErr w:type="spellEnd"/>
+      <w:r>
+        <w:rPr>
+          <w:rFonts w:ascii="Times New Roman" w:hAnsi="Times New Roman" w:cs="Times New Roman"/>
+        </w:rPr>
+        <w:t xml:space="preserve"> as the “default” printed version, and I reformatted another, even smaller version as the “Pocket Book” edition. This version will be printed on 4x6 inch pages. </w:t>
+      </w:r>
+      <w:r>
+        <w:rPr>
+          <w:rFonts w:ascii="Times New Roman" w:hAnsi="Times New Roman" w:cs="Times New Roman"/>
+        </w:rPr>
         <w:br w:type="page"/>
       </w:r>
     </w:p>
@@ -724,47 +455,200 @@
         <w:rPr>
           <w:rFonts w:ascii="Times New Roman" w:hAnsi="Times New Roman" w:cs="Times New Roman"/>
         </w:rPr>
-        <w:t>6/22/2023</w:t>
-      </w:r>
-    </w:p>
-    <w:p>
-      <w:pPr>
-        <w:rPr>
-          <w:rFonts w:ascii="Times New Roman" w:hAnsi="Times New Roman" w:cs="Times New Roman"/>
-        </w:rPr>
-      </w:pPr>
-      <w:r>
-        <w:rPr>
-          <w:rFonts w:ascii="Times New Roman" w:hAnsi="Times New Roman" w:cs="Times New Roman"/>
-        </w:rPr>
-        <w:t xml:space="preserve">I conducted a “quiz” playtest with Michael </w:t>
-      </w:r>
-      <w:proofErr w:type="spellStart"/>
-      <w:r>
-        <w:rPr>
-          <w:rFonts w:ascii="Times New Roman" w:hAnsi="Times New Roman" w:cs="Times New Roman"/>
-        </w:rPr>
-        <w:t>Lesaca</w:t>
-      </w:r>
-      <w:proofErr w:type="spellEnd"/>
-      <w:r>
-        <w:rPr>
-          <w:rFonts w:ascii="Times New Roman" w:hAnsi="Times New Roman" w:cs="Times New Roman"/>
-        </w:rPr>
-        <w:t xml:space="preserve"> (NOT a First-Time User, he also looked over the book for a bit before the playtest). </w:t>
-      </w:r>
-    </w:p>
-    <w:p>
-      <w:pPr>
-        <w:rPr>
-          <w:rFonts w:ascii="Times New Roman" w:hAnsi="Times New Roman" w:cs="Times New Roman"/>
-        </w:rPr>
-      </w:pPr>
-      <w:r>
-        <w:rPr>
-          <w:rFonts w:ascii="Times New Roman" w:hAnsi="Times New Roman" w:cs="Times New Roman"/>
-        </w:rPr>
-        <w:t xml:space="preserve">I asked various questions and timed how long it took him to </w:t>
+        <w:lastRenderedPageBreak/>
+        <w:t>6/21/2023</w:t>
+      </w:r>
+    </w:p>
+    <w:p>
+      <w:pPr>
+        <w:rPr>
+          <w:rFonts w:ascii="Times New Roman" w:hAnsi="Times New Roman" w:cs="Times New Roman"/>
+        </w:rPr>
+      </w:pPr>
+      <w:r>
+        <w:rPr>
+          <w:rFonts w:ascii="Times New Roman" w:hAnsi="Times New Roman" w:cs="Times New Roman"/>
+        </w:rPr>
+        <w:t xml:space="preserve">I’ve </w:t>
+      </w:r>
+      <w:proofErr w:type="gramStart"/>
+      <w:r>
+        <w:rPr>
+          <w:rFonts w:ascii="Times New Roman" w:hAnsi="Times New Roman" w:cs="Times New Roman"/>
+        </w:rPr>
+        <w:t>began</w:t>
+      </w:r>
+      <w:proofErr w:type="gramEnd"/>
+      <w:r>
+        <w:rPr>
+          <w:rFonts w:ascii="Times New Roman" w:hAnsi="Times New Roman" w:cs="Times New Roman"/>
+        </w:rPr>
+        <w:t xml:space="preserve"> working on formatting, since </w:t>
+      </w:r>
+      <w:r>
+        <w:rPr>
+          <w:rFonts w:ascii="Times New Roman" w:hAnsi="Times New Roman" w:cs="Times New Roman"/>
+        </w:rPr>
+        <w:t>most</w:t>
+      </w:r>
+      <w:r>
+        <w:rPr>
+          <w:rFonts w:ascii="Times New Roman" w:hAnsi="Times New Roman" w:cs="Times New Roman"/>
+        </w:rPr>
+        <w:t xml:space="preserve"> rules seem </w:t>
+      </w:r>
+      <w:proofErr w:type="gramStart"/>
+      <w:r>
+        <w:rPr>
+          <w:rFonts w:ascii="Times New Roman" w:hAnsi="Times New Roman" w:cs="Times New Roman"/>
+        </w:rPr>
+        <w:t>pretty solid</w:t>
+      </w:r>
+      <w:proofErr w:type="gramEnd"/>
+      <w:r>
+        <w:rPr>
+          <w:rFonts w:ascii="Times New Roman" w:hAnsi="Times New Roman" w:cs="Times New Roman"/>
+        </w:rPr>
+        <w:t xml:space="preserve">. </w:t>
+      </w:r>
+    </w:p>
+    <w:p>
+      <w:pPr>
+        <w:rPr>
+          <w:rFonts w:ascii="Times New Roman" w:hAnsi="Times New Roman" w:cs="Times New Roman"/>
+        </w:rPr>
+      </w:pPr>
+      <w:r>
+        <w:rPr>
+          <w:rFonts w:ascii="Times New Roman" w:hAnsi="Times New Roman" w:cs="Times New Roman"/>
+        </w:rPr>
+        <w:t xml:space="preserve">Speaking of solid rules, I decided to completely overhaul the action economy. </w:t>
+      </w:r>
+      <w:r>
+        <w:rPr>
+          <w:rFonts w:ascii="Times New Roman" w:hAnsi="Times New Roman" w:cs="Times New Roman"/>
+        </w:rPr>
+        <w:br/>
+        <w:t xml:space="preserve">Instead of having action categories, players can use actions by spending Action Points. </w:t>
+      </w:r>
+    </w:p>
+    <w:p>
+      <w:pPr>
+        <w:rPr>
+          <w:rFonts w:ascii="Times New Roman" w:hAnsi="Times New Roman" w:cs="Times New Roman"/>
+        </w:rPr>
+      </w:pPr>
+      <w:r>
+        <w:rPr>
+          <w:rFonts w:ascii="Times New Roman" w:hAnsi="Times New Roman" w:cs="Times New Roman"/>
+        </w:rPr>
+        <w:t xml:space="preserve">I made a starting point for AP values by giving the existing action categories AP values </w:t>
+      </w:r>
+      <w:r>
+        <w:rPr>
+          <w:rFonts w:ascii="Times New Roman" w:hAnsi="Times New Roman" w:cs="Times New Roman"/>
+        </w:rPr>
+        <w:br/>
+        <w:t xml:space="preserve">(Reactions were 1 AP, Movement was 1AP per move, Bonus Actions were 2 AP, and Actions were 3 AP). </w:t>
+      </w:r>
+      <w:r>
+        <w:rPr>
+          <w:rFonts w:ascii="Times New Roman" w:hAnsi="Times New Roman" w:cs="Times New Roman"/>
+        </w:rPr>
+        <w:br/>
+        <w:t xml:space="preserve">I initially thought that reactions should have a separate currency, or that abilities should have text saying they can be used during the Enemy Phase, but I decided to keep it simpler and allow more flexibility for player behavior by implementing a rule that any action can be used on the Enemy Phase for double the AP cost. </w:t>
+      </w:r>
+      <w:r>
+        <w:rPr>
+          <w:rFonts w:ascii="Times New Roman" w:hAnsi="Times New Roman" w:cs="Times New Roman"/>
+        </w:rPr>
+        <w:br/>
+      </w:r>
+      <w:r>
+        <w:rPr>
+          <w:rFonts w:ascii="Times New Roman" w:hAnsi="Times New Roman" w:cs="Times New Roman"/>
+        </w:rPr>
+        <w:t xml:space="preserve">I also increased the cost of previously-actions to 4 AP, so they don’t get overused. </w:t>
+      </w:r>
+      <w:r>
+        <w:rPr>
+          <w:rFonts w:ascii="Times New Roman" w:hAnsi="Times New Roman" w:cs="Times New Roman"/>
+        </w:rPr>
+        <w:br/>
+        <w:t xml:space="preserve">I wanted to give players enough AP to do 1 Movement, 1 Action, 1 Bonus Action during the player phase and 1 reaction during the enemy phase, so players start with 9 AP. </w:t>
+      </w:r>
+      <w:r>
+        <w:rPr>
+          <w:rFonts w:ascii="Times New Roman" w:hAnsi="Times New Roman" w:cs="Times New Roman"/>
+        </w:rPr>
+        <w:t>This means</w:t>
+      </w:r>
+      <w:r>
+        <w:rPr>
+          <w:rFonts w:ascii="Times New Roman" w:hAnsi="Times New Roman" w:cs="Times New Roman"/>
+        </w:rPr>
+        <w:t xml:space="preserve"> that players can attack multiple times at level 1, but they can’t do much else, so it seems like a good starting point for balancing this economy. </w:t>
+      </w:r>
+    </w:p>
+    <w:p>
+      <w:pPr>
+        <w:rPr>
+          <w:rFonts w:ascii="Times New Roman" w:hAnsi="Times New Roman" w:cs="Times New Roman"/>
+        </w:rPr>
+      </w:pPr>
+      <w:r>
+        <w:rPr>
+          <w:rFonts w:ascii="Times New Roman" w:hAnsi="Times New Roman" w:cs="Times New Roman"/>
+        </w:rPr>
+        <w:t xml:space="preserve">I </w:t>
+      </w:r>
+      <w:proofErr w:type="gramStart"/>
+      <w:r>
+        <w:rPr>
+          <w:rFonts w:ascii="Times New Roman" w:hAnsi="Times New Roman" w:cs="Times New Roman"/>
+        </w:rPr>
+        <w:t>definitely want</w:t>
+      </w:r>
+      <w:proofErr w:type="gramEnd"/>
+      <w:r>
+        <w:rPr>
+          <w:rFonts w:ascii="Times New Roman" w:hAnsi="Times New Roman" w:cs="Times New Roman"/>
+        </w:rPr>
+        <w:t xml:space="preserve"> to involve a systems designer (or few) and get them to tear my numbers apart. </w:t>
+      </w:r>
+    </w:p>
+    <w:p>
+      <w:pPr>
+        <w:rPr>
+          <w:rFonts w:ascii="Times New Roman" w:hAnsi="Times New Roman" w:cs="Times New Roman"/>
+        </w:rPr>
+      </w:pPr>
+      <w:r>
+        <w:rPr>
+          <w:rFonts w:ascii="Times New Roman" w:hAnsi="Times New Roman" w:cs="Times New Roman"/>
+        </w:rPr>
+        <w:t>To improve UX, I added some abilities to the character sheet.</w:t>
+      </w:r>
+      <w:r>
+        <w:rPr>
+          <w:rFonts w:ascii="Times New Roman" w:hAnsi="Times New Roman" w:cs="Times New Roman"/>
+        </w:rPr>
+        <w:br/>
+        <w:t xml:space="preserve">I added </w:t>
+      </w:r>
+      <w:r>
+        <w:rPr>
+          <w:rFonts w:ascii="Times New Roman" w:hAnsi="Times New Roman" w:cs="Times New Roman"/>
+          <w:b/>
+          <w:bCs/>
+        </w:rPr>
+        <w:t>Hold</w:t>
+      </w:r>
+      <w:r>
+        <w:rPr>
+          <w:rFonts w:ascii="Times New Roman" w:hAnsi="Times New Roman" w:cs="Times New Roman"/>
+        </w:rPr>
+        <w:t xml:space="preserve"> to the Strength action list as an example </w:t>
       </w:r>
       <w:r>
         <w:rPr>
@@ -772,136 +656,83 @@
           <w:i/>
           <w:iCs/>
         </w:rPr>
-        <w:t>find</w:t>
-      </w:r>
-      <w:r>
-        <w:rPr>
-          <w:rFonts w:ascii="Times New Roman" w:hAnsi="Times New Roman" w:cs="Times New Roman"/>
-        </w:rPr>
-        <w:t xml:space="preserve"> the answers (even if he knew the answer immediately, I asked him to search for proof within the rules). </w:t>
+        <w:t>Interaction</w:t>
+      </w:r>
+      <w:r>
+        <w:rPr>
+          <w:rFonts w:ascii="Times New Roman" w:hAnsi="Times New Roman" w:cs="Times New Roman"/>
+        </w:rPr>
+        <w:t>.</w:t>
       </w:r>
       <w:r>
         <w:rPr>
           <w:rFonts w:ascii="Times New Roman" w:hAnsi="Times New Roman" w:cs="Times New Roman"/>
         </w:rPr>
         <w:br/>
-        <w:t xml:space="preserve">On average, he found answers in 15-25 seconds. </w:t>
+        <w:t xml:space="preserve">I added </w:t>
+      </w:r>
+      <w:r>
+        <w:rPr>
+          <w:rFonts w:ascii="Times New Roman" w:hAnsi="Times New Roman" w:cs="Times New Roman"/>
+          <w:b/>
+          <w:bCs/>
+        </w:rPr>
+        <w:t>Movement</w:t>
+      </w:r>
+      <w:r>
+        <w:rPr>
+          <w:rFonts w:ascii="Times New Roman" w:hAnsi="Times New Roman" w:cs="Times New Roman"/>
+        </w:rPr>
+        <w:t xml:space="preserve"> to the Skill action list so players can remember how movement works without having to reference the Player’s Guide. </w:t>
       </w:r>
       <w:r>
         <w:rPr>
           <w:rFonts w:ascii="Times New Roman" w:hAnsi="Times New Roman" w:cs="Times New Roman"/>
         </w:rPr>
         <w:br/>
-        <w:t>He took about 1 minute and a half to find out that he could increase his AP to a max of 16 (this longer time is okay, since I don’t specifically call this out in the rules; I asked this to see how one could figure out how to min-max their characters).</w:t>
-      </w:r>
-    </w:p>
-    <w:p>
-      <w:pPr>
-        <w:rPr>
-          <w:rFonts w:ascii="Times New Roman" w:hAnsi="Times New Roman" w:cs="Times New Roman"/>
-        </w:rPr>
-      </w:pPr>
-    </w:p>
-    <w:p>
-      <w:pPr>
-        <w:rPr>
-          <w:rFonts w:ascii="Times New Roman" w:hAnsi="Times New Roman" w:cs="Times New Roman"/>
-        </w:rPr>
-      </w:pPr>
-    </w:p>
-    <w:p>
-      <w:pPr>
-        <w:rPr>
-          <w:rFonts w:ascii="Times New Roman" w:hAnsi="Times New Roman" w:cs="Times New Roman"/>
-        </w:rPr>
-      </w:pPr>
-    </w:p>
-    <w:p>
-      <w:pPr>
-        <w:rPr>
-          <w:rFonts w:ascii="Times New Roman" w:hAnsi="Times New Roman" w:cs="Times New Roman"/>
-        </w:rPr>
-      </w:pPr>
-      <w:r>
-        <w:rPr>
-          <w:rFonts w:ascii="Times New Roman" w:hAnsi="Times New Roman" w:cs="Times New Roman"/>
-        </w:rPr>
-        <w:t>Michael also gave some general feedback, which resulted in some iterative changes.</w:t>
-      </w:r>
-    </w:p>
-    <w:p>
-      <w:pPr>
-        <w:rPr>
-          <w:rFonts w:ascii="Times New Roman" w:hAnsi="Times New Roman" w:cs="Times New Roman"/>
-        </w:rPr>
-      </w:pPr>
-      <w:r>
-        <w:rPr>
-          <w:rFonts w:ascii="Times New Roman" w:hAnsi="Times New Roman" w:cs="Times New Roman"/>
-        </w:rPr>
-        <w:t xml:space="preserve">I added Item categories with suggested AP cost, to replace the previous rule where GMs had to clarify AP cost in every Item’s description. This hopefully makes it much easier for GMs to prep. </w:t>
-      </w:r>
-      <w:r>
-        <w:rPr>
-          <w:rFonts w:ascii="Times New Roman" w:hAnsi="Times New Roman" w:cs="Times New Roman"/>
-        </w:rPr>
-        <w:br/>
-        <w:t xml:space="preserve">I also removed the rule of doubling AP cost during Enemy Phase in favor of adding “This can be done during the Enemy Phase” to specific Action descriptions. </w:t>
-      </w:r>
-      <w:r>
-        <w:rPr>
-          <w:rFonts w:ascii="Times New Roman" w:hAnsi="Times New Roman" w:cs="Times New Roman"/>
-        </w:rPr>
-        <w:br/>
-        <w:t xml:space="preserve">This was done to prevent confusing/overwhelming players. </w:t>
-      </w:r>
-      <w:r>
-        <w:rPr>
-          <w:rFonts w:ascii="Times New Roman" w:hAnsi="Times New Roman" w:cs="Times New Roman"/>
-        </w:rPr>
-        <w:br/>
-        <w:t xml:space="preserve">I reduced </w:t>
-      </w:r>
-      <w:proofErr w:type="gramStart"/>
-      <w:r>
-        <w:rPr>
-          <w:rFonts w:ascii="Times New Roman" w:hAnsi="Times New Roman" w:cs="Times New Roman"/>
-        </w:rPr>
-        <w:t>players</w:t>
-      </w:r>
-      <w:proofErr w:type="gramEnd"/>
-      <w:r>
-        <w:rPr>
-          <w:rFonts w:ascii="Times New Roman" w:hAnsi="Times New Roman" w:cs="Times New Roman"/>
-        </w:rPr>
-        <w:t xml:space="preserve">’ starting AP to 8 </w:t>
-      </w:r>
-      <w:proofErr w:type="gramStart"/>
-      <w:r>
-        <w:rPr>
-          <w:rFonts w:ascii="Times New Roman" w:hAnsi="Times New Roman" w:cs="Times New Roman"/>
-        </w:rPr>
-        <w:t>as a result of</w:t>
-      </w:r>
-      <w:proofErr w:type="gramEnd"/>
-      <w:r>
-        <w:rPr>
-          <w:rFonts w:ascii="Times New Roman" w:hAnsi="Times New Roman" w:cs="Times New Roman"/>
-        </w:rPr>
-        <w:t xml:space="preserve"> this. </w:t>
-      </w:r>
-    </w:p>
-    <w:p>
-      <w:pPr>
-        <w:rPr>
-          <w:rFonts w:ascii="Times New Roman" w:hAnsi="Times New Roman" w:cs="Times New Roman"/>
-        </w:rPr>
-      </w:pPr>
-      <w:r>
-        <w:rPr>
-          <w:rFonts w:ascii="Times New Roman" w:hAnsi="Times New Roman" w:cs="Times New Roman"/>
-        </w:rPr>
-        <w:t xml:space="preserve">As a result of Michael’s feedback, I also reworded some phrases for clarity, like Movement’s description. </w:t>
+        <w:t xml:space="preserve">Players often forget that </w:t>
+      </w:r>
+      <w:r>
+        <w:rPr>
+          <w:rFonts w:ascii="Times New Roman" w:hAnsi="Times New Roman" w:cs="Times New Roman"/>
+          <w:i/>
+          <w:iCs/>
+        </w:rPr>
+        <w:t>damage rolls</w:t>
+      </w:r>
+      <w:r>
+        <w:rPr>
+          <w:rFonts w:ascii="Times New Roman" w:hAnsi="Times New Roman" w:cs="Times New Roman"/>
+        </w:rPr>
+        <w:t xml:space="preserve"> count as a </w:t>
+      </w:r>
+      <w:r>
+        <w:rPr>
+          <w:rFonts w:ascii="Times New Roman" w:hAnsi="Times New Roman" w:cs="Times New Roman"/>
+          <w:i/>
+          <w:iCs/>
+        </w:rPr>
+        <w:t>roll</w:t>
+      </w:r>
+      <w:r>
+        <w:rPr>
+          <w:rFonts w:ascii="Times New Roman" w:hAnsi="Times New Roman" w:cs="Times New Roman"/>
+        </w:rPr>
+        <w:t xml:space="preserve"> that can be reduced by React, so I simply added </w:t>
+      </w:r>
+      <w:r>
+        <w:rPr>
+          <w:rFonts w:ascii="Times New Roman" w:hAnsi="Times New Roman" w:cs="Times New Roman"/>
+          <w:b/>
+          <w:bCs/>
+        </w:rPr>
+        <w:t>Block</w:t>
+      </w:r>
+      <w:r>
+        <w:rPr>
+          <w:rFonts w:ascii="Times New Roman" w:hAnsi="Times New Roman" w:cs="Times New Roman"/>
+        </w:rPr>
+        <w:t xml:space="preserve"> to reduce the damage a player takes. It’s functionally the same, but hopefully this helps players remember that they can reduce damage. This also allowed me to keep both React and Quick Help to Scharisma, to better represent how this skill can affect dice rolls. </w:t>
       </w:r>
     </w:p>
     <w:p>
@@ -938,328 +769,193 @@
         <w:rPr>
           <w:rFonts w:ascii="Times New Roman" w:hAnsi="Times New Roman" w:cs="Times New Roman"/>
         </w:rPr>
-        <w:t>6/24/2023</w:t>
-      </w:r>
-    </w:p>
-    <w:p>
-      <w:pPr>
-        <w:ind w:firstLine="720"/>
-        <w:rPr>
-          <w:rFonts w:ascii="Times New Roman" w:hAnsi="Times New Roman" w:cs="Times New Roman"/>
-        </w:rPr>
-      </w:pPr>
-      <w:r>
-        <w:rPr>
-          <w:rFonts w:ascii="Times New Roman" w:hAnsi="Times New Roman" w:cs="Times New Roman"/>
-        </w:rPr>
-        <w:t xml:space="preserve">I started working on a Pocket Book edition through Barnes &amp; Nobles. </w:t>
-      </w:r>
-    </w:p>
-    <w:p>
-      <w:pPr>
-        <w:rPr>
-          <w:rFonts w:ascii="Times New Roman" w:hAnsi="Times New Roman" w:cs="Times New Roman"/>
-        </w:rPr>
-      </w:pPr>
-      <w:r>
-        <w:rPr>
-          <w:rFonts w:ascii="Times New Roman" w:hAnsi="Times New Roman" w:cs="Times New Roman"/>
-        </w:rPr>
-        <w:t xml:space="preserve">This version is mostly the same as the regular version, but the formatting has been vastly adjusted to accommodate a smaller print size (5x8). Extra blank pages have also been added for note-taking. </w:t>
-      </w:r>
-    </w:p>
-    <w:p>
-      <w:pPr>
-        <w:rPr>
-          <w:rFonts w:ascii="Times New Roman" w:hAnsi="Times New Roman" w:cs="Times New Roman"/>
-        </w:rPr>
-      </w:pPr>
-      <w:r>
-        <w:rPr>
-          <w:rFonts w:ascii="Times New Roman" w:hAnsi="Times New Roman" w:cs="Times New Roman"/>
-        </w:rPr>
-        <w:t xml:space="preserve">I also made some minor universal changes to the PB edition and the regular edition, like changing the shorthand for halved rolls from Xd6h to Xd6½. </w:t>
-      </w:r>
-    </w:p>
-    <w:p>
-      <w:pPr>
-        <w:rPr>
-          <w:rFonts w:ascii="Times New Roman" w:hAnsi="Times New Roman" w:cs="Times New Roman"/>
-        </w:rPr>
-      </w:pPr>
-    </w:p>
-    <w:p>
-      <w:pPr>
-        <w:ind w:firstLine="720"/>
-        <w:rPr>
-          <w:rFonts w:ascii="Times New Roman" w:eastAsia="Times New Roman" w:hAnsi="Times New Roman" w:cs="Times New Roman"/>
-          <w:kern w:val="0"/>
-          <w14:ligatures w14:val="none"/>
-        </w:rPr>
-      </w:pPr>
-      <w:r>
-        <w:rPr>
-          <w:rFonts w:ascii="Times New Roman" w:eastAsia="Times New Roman" w:hAnsi="Times New Roman" w:cs="Times New Roman"/>
-          <w:kern w:val="0"/>
-          <w14:ligatures w14:val="none"/>
-        </w:rPr>
-        <w:t xml:space="preserve">I reworked the player’s character sheet on Figma into a format that works better for a 5x8 sized printing. </w:t>
-      </w:r>
-    </w:p>
-    <w:p>
-      <w:pPr>
-        <w:rPr>
-          <w:rFonts w:ascii="Times New Roman" w:eastAsia="Times New Roman" w:hAnsi="Times New Roman" w:cs="Times New Roman"/>
-          <w:kern w:val="0"/>
-          <w14:ligatures w14:val="none"/>
-        </w:rPr>
-      </w:pPr>
-      <w:r>
-        <w:rPr>
-          <w:rFonts w:ascii="Times New Roman" w:eastAsia="Times New Roman" w:hAnsi="Times New Roman" w:cs="Times New Roman"/>
-          <w:kern w:val="0"/>
-          <w14:ligatures w14:val="none"/>
-        </w:rPr>
-        <w:t xml:space="preserve">During this time, I printed out multiple iterations on multiple sizes that I reworked, and I finally decided on this 5x8 size. </w:t>
-      </w:r>
-      <w:r>
-        <w:rPr>
-          <w:rFonts w:ascii="Times New Roman" w:eastAsia="Times New Roman" w:hAnsi="Times New Roman" w:cs="Times New Roman"/>
-          <w:kern w:val="0"/>
-          <w14:ligatures w14:val="none"/>
-        </w:rPr>
-        <w:t xml:space="preserve"> </w:t>
-      </w:r>
-    </w:p>
-    <w:p>
-      <w:pPr>
-        <w:rPr>
-          <w:rFonts w:ascii="Times New Roman" w:eastAsia="Times New Roman" w:hAnsi="Times New Roman" w:cs="Times New Roman"/>
-          <w:kern w:val="0"/>
-          <w14:ligatures w14:val="none"/>
-        </w:rPr>
-      </w:pPr>
-    </w:p>
-    <w:p>
-      <w:pPr>
-        <w:rPr>
-          <w:rFonts w:ascii="Times New Roman" w:eastAsia="Times New Roman" w:hAnsi="Times New Roman" w:cs="Times New Roman"/>
-          <w:kern w:val="0"/>
-          <w14:ligatures w14:val="none"/>
-        </w:rPr>
-      </w:pPr>
-      <w:r>
-        <w:rPr>
-          <w:rFonts w:ascii="Times New Roman" w:eastAsia="Times New Roman" w:hAnsi="Times New Roman" w:cs="Times New Roman"/>
-          <w:kern w:val="0"/>
-          <w14:ligatures w14:val="none"/>
-        </w:rPr>
-        <w:tab/>
-      </w:r>
-      <w:r>
-        <w:rPr>
-          <w:rFonts w:ascii="Times New Roman" w:eastAsia="Times New Roman" w:hAnsi="Times New Roman" w:cs="Times New Roman"/>
-          <w:kern w:val="0"/>
-          <w14:ligatures w14:val="none"/>
-        </w:rPr>
-        <w:t xml:space="preserve">I researched various companies to print this </w:t>
-      </w:r>
-      <w:r>
-        <w:rPr>
-          <w:rFonts w:ascii="Times New Roman" w:eastAsia="Times New Roman" w:hAnsi="Times New Roman" w:cs="Times New Roman"/>
-          <w:kern w:val="0"/>
-          <w14:ligatures w14:val="none"/>
-        </w:rPr>
-        <w:t>pocketbook</w:t>
-      </w:r>
-      <w:r>
-        <w:rPr>
-          <w:rFonts w:ascii="Times New Roman" w:eastAsia="Times New Roman" w:hAnsi="Times New Roman" w:cs="Times New Roman"/>
-          <w:kern w:val="0"/>
-          <w14:ligatures w14:val="none"/>
-        </w:rPr>
-        <w:t xml:space="preserve"> edition. </w:t>
-      </w:r>
-    </w:p>
-    <w:p>
-      <w:pPr>
-        <w:rPr>
-          <w:rFonts w:ascii="Times New Roman" w:eastAsia="Times New Roman" w:hAnsi="Times New Roman" w:cs="Times New Roman"/>
-          <w:kern w:val="0"/>
-          <w14:ligatures w14:val="none"/>
-        </w:rPr>
-      </w:pPr>
-      <w:r>
-        <w:rPr>
-          <w:rFonts w:ascii="Times New Roman" w:eastAsia="Times New Roman" w:hAnsi="Times New Roman" w:cs="Times New Roman"/>
-          <w:kern w:val="0"/>
-          <w14:ligatures w14:val="none"/>
-        </w:rPr>
-        <w:t xml:space="preserve">I originally </w:t>
+        <w:lastRenderedPageBreak/>
+        <w:t>6/22/2023</w:t>
+      </w:r>
+    </w:p>
+    <w:p>
+      <w:pPr>
+        <w:rPr>
+          <w:rFonts w:ascii="Times New Roman" w:hAnsi="Times New Roman" w:cs="Times New Roman"/>
+        </w:rPr>
+      </w:pPr>
+      <w:r>
+        <w:rPr>
+          <w:rFonts w:ascii="Times New Roman" w:hAnsi="Times New Roman" w:cs="Times New Roman"/>
+        </w:rPr>
+        <w:t xml:space="preserve">I conducted a “quiz” playtest with Michael </w:t>
+      </w:r>
+      <w:proofErr w:type="spellStart"/>
+      <w:r>
+        <w:rPr>
+          <w:rFonts w:ascii="Times New Roman" w:hAnsi="Times New Roman" w:cs="Times New Roman"/>
+        </w:rPr>
+        <w:t>Lesaca</w:t>
+      </w:r>
+      <w:proofErr w:type="spellEnd"/>
+      <w:r>
+        <w:rPr>
+          <w:rFonts w:ascii="Times New Roman" w:hAnsi="Times New Roman" w:cs="Times New Roman"/>
+        </w:rPr>
+        <w:t xml:space="preserve"> (NOT a First-Time User, he also looked over the book for a bit before the playtest). </w:t>
+      </w:r>
+    </w:p>
+    <w:p>
+      <w:pPr>
+        <w:rPr>
+          <w:rFonts w:ascii="Times New Roman" w:hAnsi="Times New Roman" w:cs="Times New Roman"/>
+        </w:rPr>
+      </w:pPr>
+      <w:r>
+        <w:rPr>
+          <w:rFonts w:ascii="Times New Roman" w:hAnsi="Times New Roman" w:cs="Times New Roman"/>
+        </w:rPr>
+        <w:t xml:space="preserve">I asked various questions and timed how long it took him to </w:t>
+      </w:r>
+      <w:r>
+        <w:rPr>
+          <w:rFonts w:ascii="Times New Roman" w:hAnsi="Times New Roman" w:cs="Times New Roman"/>
+          <w:i/>
+          <w:iCs/>
+        </w:rPr>
+        <w:t>find</w:t>
+      </w:r>
+      <w:r>
+        <w:rPr>
+          <w:rFonts w:ascii="Times New Roman" w:hAnsi="Times New Roman" w:cs="Times New Roman"/>
+        </w:rPr>
+        <w:t xml:space="preserve"> the answers (even if he knew the answer immediately, I asked him to search for proof within the rules). </w:t>
+      </w:r>
+      <w:r>
+        <w:rPr>
+          <w:rFonts w:ascii="Times New Roman" w:hAnsi="Times New Roman" w:cs="Times New Roman"/>
+        </w:rPr>
+        <w:br/>
+        <w:t xml:space="preserve">On average, he found answers in 15-25 seconds. </w:t>
+      </w:r>
+      <w:r>
+        <w:rPr>
+          <w:rFonts w:ascii="Times New Roman" w:hAnsi="Times New Roman" w:cs="Times New Roman"/>
+        </w:rPr>
+        <w:br/>
+        <w:t>He took about 1 minute and a half to find out that he could increase his AP to a max of 16 (this longer time is okay, since I don’t specifically call this out in the rules; I asked this to see how one could figure out how to min-max their characters).</w:t>
+      </w:r>
+    </w:p>
+    <w:p>
+      <w:pPr>
+        <w:rPr>
+          <w:rFonts w:ascii="Times New Roman" w:hAnsi="Times New Roman" w:cs="Times New Roman"/>
+        </w:rPr>
+      </w:pPr>
+    </w:p>
+    <w:p>
+      <w:pPr>
+        <w:rPr>
+          <w:rFonts w:ascii="Times New Roman" w:hAnsi="Times New Roman" w:cs="Times New Roman"/>
+        </w:rPr>
+      </w:pPr>
+    </w:p>
+    <w:p>
+      <w:pPr>
+        <w:rPr>
+          <w:rFonts w:ascii="Times New Roman" w:hAnsi="Times New Roman" w:cs="Times New Roman"/>
+        </w:rPr>
+      </w:pPr>
+    </w:p>
+    <w:p>
+      <w:pPr>
+        <w:rPr>
+          <w:rFonts w:ascii="Times New Roman" w:hAnsi="Times New Roman" w:cs="Times New Roman"/>
+        </w:rPr>
+      </w:pPr>
+      <w:r>
+        <w:rPr>
+          <w:rFonts w:ascii="Times New Roman" w:hAnsi="Times New Roman" w:cs="Times New Roman"/>
+        </w:rPr>
+        <w:t>Michael also gave some general feedback, which resulted in some iterative changes.</w:t>
+      </w:r>
+    </w:p>
+    <w:p>
+      <w:pPr>
+        <w:rPr>
+          <w:rFonts w:ascii="Times New Roman" w:hAnsi="Times New Roman" w:cs="Times New Roman"/>
+        </w:rPr>
+      </w:pPr>
+      <w:r>
+        <w:rPr>
+          <w:rFonts w:ascii="Times New Roman" w:hAnsi="Times New Roman" w:cs="Times New Roman"/>
+        </w:rPr>
+        <w:t xml:space="preserve">I added Item categories with suggested AP cost, to replace the previous rule where GMs had to clarify AP cost in every Item’s description. This hopefully makes it much easier for GMs to prep. </w:t>
+      </w:r>
+      <w:r>
+        <w:rPr>
+          <w:rFonts w:ascii="Times New Roman" w:hAnsi="Times New Roman" w:cs="Times New Roman"/>
+        </w:rPr>
+        <w:br/>
+        <w:t xml:space="preserve">I also removed the rule of doubling AP cost during Enemy Phase in favor of adding “This can be done during the Enemy Phase” to specific Action descriptions. </w:t>
+      </w:r>
+      <w:r>
+        <w:rPr>
+          <w:rFonts w:ascii="Times New Roman" w:hAnsi="Times New Roman" w:cs="Times New Roman"/>
+        </w:rPr>
+        <w:br/>
+        <w:t xml:space="preserve">This was done to prevent confusing/overwhelming players. </w:t>
+      </w:r>
+      <w:r>
+        <w:rPr>
+          <w:rFonts w:ascii="Times New Roman" w:hAnsi="Times New Roman" w:cs="Times New Roman"/>
+        </w:rPr>
+        <w:br/>
+        <w:t xml:space="preserve">I reduced </w:t>
       </w:r>
       <w:proofErr w:type="gramStart"/>
       <w:r>
         <w:rPr>
-          <w:rFonts w:ascii="Times New Roman" w:eastAsia="Times New Roman" w:hAnsi="Times New Roman" w:cs="Times New Roman"/>
-          <w:kern w:val="0"/>
-          <w14:ligatures w14:val="none"/>
-        </w:rPr>
-        <w:t>looked into</w:t>
+          <w:rFonts w:ascii="Times New Roman" w:hAnsi="Times New Roman" w:cs="Times New Roman"/>
+        </w:rPr>
+        <w:t>players</w:t>
       </w:r>
       <w:proofErr w:type="gramEnd"/>
       <w:r>
         <w:rPr>
-          <w:rFonts w:ascii="Times New Roman" w:eastAsia="Times New Roman" w:hAnsi="Times New Roman" w:cs="Times New Roman"/>
-          <w:kern w:val="0"/>
-          <w14:ligatures w14:val="none"/>
-        </w:rPr>
-        <w:t xml:space="preserve"> this to get price quotes for how much this should cost; I want this game to be accessible, so I want to charge less than $20 for the book edition. </w:t>
-      </w:r>
-    </w:p>
-    <w:p>
-      <w:pPr>
-        <w:rPr>
-          <w:rFonts w:ascii="Times New Roman" w:eastAsia="Times New Roman" w:hAnsi="Times New Roman" w:cs="Times New Roman"/>
-          <w:kern w:val="0"/>
-          <w14:ligatures w14:val="none"/>
-        </w:rPr>
-      </w:pPr>
-      <w:r>
-        <w:rPr>
-          <w:rFonts w:ascii="Times New Roman" w:eastAsia="Times New Roman" w:hAnsi="Times New Roman" w:cs="Times New Roman"/>
-          <w:kern w:val="0"/>
-          <w14:ligatures w14:val="none"/>
-        </w:rPr>
-        <w:t xml:space="preserve">I also want to see how feasible it would be to playtest the </w:t>
-      </w:r>
-      <w:r>
-        <w:rPr>
-          <w:rFonts w:ascii="Times New Roman" w:eastAsia="Times New Roman" w:hAnsi="Times New Roman" w:cs="Times New Roman"/>
-          <w:kern w:val="0"/>
-          <w14:ligatures w14:val="none"/>
-        </w:rPr>
-        <w:t>pocketbook</w:t>
-      </w:r>
-      <w:r>
-        <w:rPr>
-          <w:rFonts w:ascii="Times New Roman" w:eastAsia="Times New Roman" w:hAnsi="Times New Roman" w:cs="Times New Roman"/>
-          <w:kern w:val="0"/>
-          <w14:ligatures w14:val="none"/>
-        </w:rPr>
-        <w:t xml:space="preserve"> edition for GM playtesting.</w:t>
-      </w:r>
-      <w:r>
-        <w:rPr>
-          <w:rFonts w:ascii="Times New Roman" w:eastAsia="Times New Roman" w:hAnsi="Times New Roman" w:cs="Times New Roman"/>
-          <w:kern w:val="0"/>
-          <w14:ligatures w14:val="none"/>
-        </w:rPr>
-        <w:t xml:space="preserve"> </w:t>
-      </w:r>
-    </w:p>
-    <w:p>
-      <w:pPr>
-        <w:rPr>
-          <w:rFonts w:ascii="Times New Roman" w:eastAsia="Times New Roman" w:hAnsi="Times New Roman" w:cs="Times New Roman"/>
-          <w:kern w:val="0"/>
-          <w14:ligatures w14:val="none"/>
-        </w:rPr>
-      </w:pPr>
-      <w:r>
-        <w:rPr>
-          <w:rFonts w:ascii="Times New Roman" w:eastAsia="Times New Roman" w:hAnsi="Times New Roman" w:cs="Times New Roman"/>
-          <w:kern w:val="0"/>
-          <w14:ligatures w14:val="none"/>
-        </w:rPr>
-        <w:t xml:space="preserve">I found out that Barnes &amp; Noble has an incredibly easy process (so far) and very reasonable pricing for book printing, selling, and publishing, so I’ve decided to go ahead and go through the entire process </w:t>
-      </w:r>
-      <w:r>
-        <w:rPr>
-          <w:rFonts w:ascii="Times New Roman" w:eastAsia="Times New Roman" w:hAnsi="Times New Roman" w:cs="Times New Roman"/>
-          <w:kern w:val="0"/>
-          <w14:ligatures w14:val="none"/>
-        </w:rPr>
-        <w:t xml:space="preserve">and do a playtest with a printed version of the book. </w:t>
-      </w:r>
-    </w:p>
-    <w:p>
-      <w:pPr>
-        <w:rPr>
-          <w:rFonts w:ascii="Times New Roman" w:eastAsia="Times New Roman" w:hAnsi="Times New Roman" w:cs="Times New Roman"/>
-          <w:kern w:val="0"/>
-          <w14:ligatures w14:val="none"/>
-        </w:rPr>
-      </w:pPr>
-    </w:p>
-    <w:p>
-      <w:pPr>
-        <w:rPr>
-          <w:rFonts w:ascii="Times New Roman" w:eastAsia="Times New Roman" w:hAnsi="Times New Roman" w:cs="Times New Roman"/>
-          <w:kern w:val="0"/>
-          <w14:ligatures w14:val="none"/>
-        </w:rPr>
-      </w:pPr>
-      <w:r>
-        <w:rPr>
-          <w:rFonts w:ascii="Times New Roman" w:eastAsia="Times New Roman" w:hAnsi="Times New Roman" w:cs="Times New Roman"/>
-          <w:kern w:val="0"/>
-          <w14:ligatures w14:val="none"/>
-        </w:rPr>
-        <w:tab/>
-        <w:t xml:space="preserve">Because of the surprising accessibility of printing and selling books, I’ve also decided to make a pocketbook edition for character sheets. </w:t>
-      </w:r>
-    </w:p>
-    <w:p>
-      <w:pPr>
-        <w:rPr>
-          <w:rFonts w:ascii="Times New Roman" w:eastAsia="Times New Roman" w:hAnsi="Times New Roman" w:cs="Times New Roman"/>
-          <w:kern w:val="0"/>
-          <w14:ligatures w14:val="none"/>
-        </w:rPr>
-      </w:pPr>
-      <w:r>
-        <w:rPr>
-          <w:rFonts w:ascii="Times New Roman" w:eastAsia="Times New Roman" w:hAnsi="Times New Roman" w:cs="Times New Roman"/>
-          <w:kern w:val="0"/>
-          <w14:ligatures w14:val="none"/>
-        </w:rPr>
-        <w:t xml:space="preserve">Since the character sheet by itself isn’t enough content to warrant the murder of so many trees, I’ve decided to release this as a “Book of Characters,” which will include </w:t>
+          <w:rFonts w:ascii="Times New Roman" w:hAnsi="Times New Roman" w:cs="Times New Roman"/>
+        </w:rPr>
+        <w:t xml:space="preserve">’ starting AP to 8 </w:t>
       </w:r>
       <w:proofErr w:type="gramStart"/>
       <w:r>
         <w:rPr>
-          <w:rFonts w:ascii="Times New Roman" w:eastAsia="Times New Roman" w:hAnsi="Times New Roman" w:cs="Times New Roman"/>
-          <w:kern w:val="0"/>
-          <w14:ligatures w14:val="none"/>
-        </w:rPr>
-        <w:t>10 character</w:t>
+          <w:rFonts w:ascii="Times New Roman" w:hAnsi="Times New Roman" w:cs="Times New Roman"/>
+        </w:rPr>
+        <w:t>as a result of</w:t>
       </w:r>
       <w:proofErr w:type="gramEnd"/>
       <w:r>
         <w:rPr>
-          <w:rFonts w:ascii="Times New Roman" w:eastAsia="Times New Roman" w:hAnsi="Times New Roman" w:cs="Times New Roman"/>
-          <w:kern w:val="0"/>
-          <w14:ligatures w14:val="none"/>
-        </w:rPr>
-        <w:t xml:space="preserve"> sheets. </w:t>
-      </w:r>
-    </w:p>
-    <w:p>
-      <w:pPr>
-        <w:rPr>
-          <w:rFonts w:ascii="Times New Roman" w:eastAsia="Times New Roman" w:hAnsi="Times New Roman" w:cs="Times New Roman"/>
-          <w:kern w:val="0"/>
-          <w14:ligatures w14:val="none"/>
-        </w:rPr>
-      </w:pPr>
-      <w:r>
-        <w:rPr>
-          <w:rFonts w:ascii="Times New Roman" w:eastAsia="Times New Roman" w:hAnsi="Times New Roman" w:cs="Times New Roman"/>
-          <w:kern w:val="0"/>
-          <w14:ligatures w14:val="none"/>
-        </w:rPr>
-        <w:t xml:space="preserve">Each of these character sheets will have the character description on the first page (like the cover to a mini-book), followed by 4 pages for the Stats (1 page for each Stat), which is then followed by 5 blank pages for note-taking and as a buffer between other character sheets. This will make for a total of 80 pages. </w:t>
-      </w:r>
+          <w:rFonts w:ascii="Times New Roman" w:hAnsi="Times New Roman" w:cs="Times New Roman"/>
+        </w:rPr>
+        <w:t xml:space="preserve"> this. </w:t>
+      </w:r>
+    </w:p>
+    <w:p>
+      <w:pPr>
+        <w:rPr>
+          <w:rFonts w:ascii="Times New Roman" w:hAnsi="Times New Roman" w:cs="Times New Roman"/>
+        </w:rPr>
+      </w:pPr>
+      <w:r>
+        <w:rPr>
+          <w:rFonts w:ascii="Times New Roman" w:hAnsi="Times New Roman" w:cs="Times New Roman"/>
+        </w:rPr>
+        <w:t xml:space="preserve">As a result of Michael’s feedback, I also reworded some phrases for clarity, like Movement’s description. </w:t>
+      </w:r>
+    </w:p>
+    <w:p>
+      <w:pPr>
+        <w:rPr>
+          <w:rFonts w:ascii="Times New Roman" w:hAnsi="Times New Roman" w:cs="Times New Roman"/>
+        </w:rPr>
+      </w:pPr>
     </w:p>
     <w:p>
       <w:pPr>
@@ -1289,116 +985,7 @@
           <w:rFonts w:ascii="Times New Roman" w:hAnsi="Times New Roman" w:cs="Times New Roman"/>
         </w:rPr>
         <w:lastRenderedPageBreak/>
-        <w:t>Playtest Data</w:t>
-      </w:r>
-    </w:p>
-    <w:p>
-      <w:r>
-        <w:t>Data</w:t>
-      </w:r>
-    </w:p>
-    <w:p>
-      <w:pPr>
-        <w:pStyle w:val="Heading3"/>
-        <w:rPr>
-          <w:rFonts w:ascii="Times New Roman" w:hAnsi="Times New Roman" w:cs="Times New Roman"/>
-        </w:rPr>
-      </w:pPr>
-      <w:r>
-        <w:rPr>
-          <w:rFonts w:ascii="Times New Roman" w:hAnsi="Times New Roman" w:cs="Times New Roman"/>
-        </w:rPr>
-        <w:t>Feedback Quotes</w:t>
-      </w:r>
-    </w:p>
-    <w:p/>
-    <w:p>
-      <w:pPr>
-        <w:pStyle w:val="Heading3"/>
-        <w:rPr>
-          <w:rFonts w:ascii="Times New Roman" w:hAnsi="Times New Roman" w:cs="Times New Roman"/>
-        </w:rPr>
-      </w:pPr>
-      <w:r>
-        <w:rPr>
-          <w:rFonts w:ascii="Times New Roman" w:hAnsi="Times New Roman" w:cs="Times New Roman"/>
-        </w:rPr>
-        <w:t>Testers</w:t>
-      </w:r>
-    </w:p>
-    <w:p>
-      <w:r>
-        <w:t xml:space="preserve">So far, Cole Williams, Michael </w:t>
-      </w:r>
-      <w:proofErr w:type="spellStart"/>
-      <w:r>
-        <w:t>Lesaca</w:t>
-      </w:r>
-      <w:proofErr w:type="spellEnd"/>
-      <w:r>
-        <w:t>, Addie (get name), Keegan Logan, Kaleb Brown, Sam Friedman.</w:t>
-      </w:r>
-      <w:r>
-        <w:br w:type="page"/>
-      </w:r>
-    </w:p>
-    <w:p>
-      <w:pPr>
-        <w:rPr>
-          <w:rStyle w:val="Heading1Char"/>
-          <w:rFonts w:ascii="Times New Roman" w:hAnsi="Times New Roman" w:cs="Times New Roman"/>
-        </w:rPr>
-      </w:pPr>
-      <w:r>
-        <w:rPr>
-          <w:rStyle w:val="Heading1Char"/>
-          <w:rFonts w:ascii="Times New Roman" w:hAnsi="Times New Roman" w:cs="Times New Roman"/>
-        </w:rPr>
-        <w:lastRenderedPageBreak/>
-        <w:br w:type="page"/>
-      </w:r>
-    </w:p>
-    <w:p>
-      <w:pPr>
-        <w:rPr>
-          <w:rStyle w:val="Heading1Char"/>
-          <w:rFonts w:ascii="Times New Roman" w:hAnsi="Times New Roman" w:cs="Times New Roman"/>
-        </w:rPr>
-      </w:pPr>
-      <w:r>
-        <w:rPr>
-          <w:rStyle w:val="Heading1Char"/>
-          <w:rFonts w:ascii="Times New Roman" w:hAnsi="Times New Roman" w:cs="Times New Roman"/>
-        </w:rPr>
-        <w:lastRenderedPageBreak/>
-        <w:br w:type="page"/>
-      </w:r>
-    </w:p>
-    <w:p>
-      <w:pPr>
-        <w:pStyle w:val="Heading1"/>
-      </w:pPr>
-      <w:r>
-        <w:rPr>
-          <w:rStyle w:val="Heading1Char"/>
-          <w:rFonts w:ascii="Times New Roman" w:hAnsi="Times New Roman" w:cs="Times New Roman"/>
-        </w:rPr>
-        <w:lastRenderedPageBreak/>
-        <w:t>Version 0.1.6</w:t>
-      </w:r>
-    </w:p>
-    <w:p>
-      <w:pPr>
-        <w:pStyle w:val="Heading2"/>
-        <w:rPr>
-          <w:rFonts w:ascii="Times New Roman" w:hAnsi="Times New Roman" w:cs="Times New Roman"/>
-        </w:rPr>
-      </w:pPr>
-      <w:r>
-        <w:rPr>
-          <w:rFonts w:ascii="Times New Roman" w:hAnsi="Times New Roman" w:cs="Times New Roman"/>
-        </w:rPr>
-        <w:t>6/12/23</w:t>
+        <w:t>6/24/2023</w:t>
       </w:r>
     </w:p>
     <w:p>
@@ -1412,255 +999,266 @@
         <w:rPr>
           <w:rFonts w:ascii="Times New Roman" w:hAnsi="Times New Roman" w:cs="Times New Roman"/>
         </w:rPr>
-        <w:t xml:space="preserve">I worked on formatting throughout the entire document. I started using more consistent visual language; game terms are now all Capitalized and </w:t>
-      </w:r>
-      <w:r>
-        <w:rPr>
-          <w:rFonts w:ascii="Times New Roman" w:hAnsi="Times New Roman" w:cs="Times New Roman"/>
-          <w:i/>
-          <w:iCs/>
-        </w:rPr>
-        <w:t>italicized</w:t>
-      </w:r>
-      <w:r>
-        <w:rPr>
-          <w:rFonts w:ascii="Times New Roman" w:hAnsi="Times New Roman" w:cs="Times New Roman"/>
-        </w:rPr>
-        <w:t xml:space="preserve">. I also used </w:t>
-      </w:r>
-      <w:r>
-        <w:rPr>
-          <w:rFonts w:ascii="Times New Roman" w:hAnsi="Times New Roman" w:cs="Times New Roman"/>
-          <w:b/>
-          <w:bCs/>
-        </w:rPr>
-        <w:t>bold</w:t>
-      </w:r>
-      <w:r>
-        <w:rPr>
-          <w:rFonts w:ascii="Times New Roman" w:hAnsi="Times New Roman" w:cs="Times New Roman"/>
-        </w:rPr>
-        <w:t xml:space="preserve"> to highlight important phrases in each section of the rulebook </w:t>
+        <w:t xml:space="preserve">I started working on a Pocket Book edition through Barnes &amp; Nobles. </w:t>
+      </w:r>
+    </w:p>
+    <w:p>
+      <w:pPr>
+        <w:rPr>
+          <w:rFonts w:ascii="Times New Roman" w:hAnsi="Times New Roman" w:cs="Times New Roman"/>
+        </w:rPr>
+      </w:pPr>
+      <w:r>
+        <w:rPr>
+          <w:rFonts w:ascii="Times New Roman" w:hAnsi="Times New Roman" w:cs="Times New Roman"/>
+        </w:rPr>
+        <w:t xml:space="preserve">This version is mostly the same as the regular version, but the formatting has been vastly adjusted to accommodate a smaller print size (5x8). Extra blank pages have also been added for note-taking. </w:t>
+      </w:r>
+    </w:p>
+    <w:p>
+      <w:pPr>
+        <w:rPr>
+          <w:rFonts w:ascii="Times New Roman" w:hAnsi="Times New Roman" w:cs="Times New Roman"/>
+        </w:rPr>
+      </w:pPr>
+      <w:r>
+        <w:rPr>
+          <w:rFonts w:ascii="Times New Roman" w:hAnsi="Times New Roman" w:cs="Times New Roman"/>
+        </w:rPr>
+        <w:t xml:space="preserve">I also made some minor universal changes to the PB edition and the regular edition, like changing the shorthand for halved rolls from Xd6h to Xd6½. </w:t>
+      </w:r>
+    </w:p>
+    <w:p>
+      <w:pPr>
+        <w:rPr>
+          <w:rFonts w:ascii="Times New Roman" w:hAnsi="Times New Roman" w:cs="Times New Roman"/>
+        </w:rPr>
+      </w:pPr>
+    </w:p>
+    <w:p>
+      <w:pPr>
+        <w:ind w:firstLine="720"/>
+        <w:rPr>
+          <w:rFonts w:ascii="Times New Roman" w:eastAsia="Times New Roman" w:hAnsi="Times New Roman" w:cs="Times New Roman"/>
+          <w:kern w:val="0"/>
+          <w14:ligatures w14:val="none"/>
+        </w:rPr>
+      </w:pPr>
+      <w:r>
+        <w:rPr>
+          <w:rFonts w:ascii="Times New Roman" w:eastAsia="Times New Roman" w:hAnsi="Times New Roman" w:cs="Times New Roman"/>
+          <w:kern w:val="0"/>
+          <w14:ligatures w14:val="none"/>
+        </w:rPr>
+        <w:t xml:space="preserve">I reworked the player’s character sheet on Figma into a format that works better for a 5x8 sized printing. </w:t>
+      </w:r>
+    </w:p>
+    <w:p>
+      <w:pPr>
+        <w:rPr>
+          <w:rFonts w:ascii="Times New Roman" w:eastAsia="Times New Roman" w:hAnsi="Times New Roman" w:cs="Times New Roman"/>
+          <w:kern w:val="0"/>
+          <w14:ligatures w14:val="none"/>
+        </w:rPr>
+      </w:pPr>
+      <w:r>
+        <w:rPr>
+          <w:rFonts w:ascii="Times New Roman" w:eastAsia="Times New Roman" w:hAnsi="Times New Roman" w:cs="Times New Roman"/>
+          <w:kern w:val="0"/>
+          <w14:ligatures w14:val="none"/>
+        </w:rPr>
+        <w:t xml:space="preserve">During this time, I printed out multiple iterations on multiple sizes that I reworked, and I finally decided on this 5x8 size.  </w:t>
+      </w:r>
+    </w:p>
+    <w:p>
+      <w:pPr>
+        <w:rPr>
+          <w:rFonts w:ascii="Times New Roman" w:eastAsia="Times New Roman" w:hAnsi="Times New Roman" w:cs="Times New Roman"/>
+          <w:kern w:val="0"/>
+          <w14:ligatures w14:val="none"/>
+        </w:rPr>
+      </w:pPr>
+    </w:p>
+    <w:p>
+      <w:pPr>
+        <w:rPr>
+          <w:rFonts w:ascii="Times New Roman" w:eastAsia="Times New Roman" w:hAnsi="Times New Roman" w:cs="Times New Roman"/>
+          <w:kern w:val="0"/>
+          <w14:ligatures w14:val="none"/>
+        </w:rPr>
+      </w:pPr>
+      <w:r>
+        <w:rPr>
+          <w:rFonts w:ascii="Times New Roman" w:eastAsia="Times New Roman" w:hAnsi="Times New Roman" w:cs="Times New Roman"/>
+          <w:kern w:val="0"/>
+          <w14:ligatures w14:val="none"/>
+        </w:rPr>
+        <w:tab/>
+        <w:t xml:space="preserve">I researched various companies to print this pocketbook edition. </w:t>
+      </w:r>
+    </w:p>
+    <w:p>
+      <w:pPr>
+        <w:rPr>
+          <w:rFonts w:ascii="Times New Roman" w:eastAsia="Times New Roman" w:hAnsi="Times New Roman" w:cs="Times New Roman"/>
+          <w:kern w:val="0"/>
+          <w14:ligatures w14:val="none"/>
+        </w:rPr>
+      </w:pPr>
+      <w:r>
+        <w:rPr>
+          <w:rFonts w:ascii="Times New Roman" w:eastAsia="Times New Roman" w:hAnsi="Times New Roman" w:cs="Times New Roman"/>
+          <w:kern w:val="0"/>
+          <w14:ligatures w14:val="none"/>
+        </w:rPr>
+        <w:t xml:space="preserve">I originally </w:t>
       </w:r>
       <w:proofErr w:type="gramStart"/>
       <w:r>
         <w:rPr>
-          <w:rFonts w:ascii="Times New Roman" w:hAnsi="Times New Roman" w:cs="Times New Roman"/>
-        </w:rPr>
-        <w:t>in an attempt to</w:t>
+          <w:rFonts w:ascii="Times New Roman" w:eastAsia="Times New Roman" w:hAnsi="Times New Roman" w:cs="Times New Roman"/>
+          <w:kern w:val="0"/>
+          <w14:ligatures w14:val="none"/>
+        </w:rPr>
+        <w:t>looked into</w:t>
       </w:r>
       <w:proofErr w:type="gramEnd"/>
       <w:r>
         <w:rPr>
-          <w:rFonts w:ascii="Times New Roman" w:hAnsi="Times New Roman" w:cs="Times New Roman"/>
-        </w:rPr>
-        <w:t xml:space="preserve"> make it </w:t>
-      </w:r>
-      <w:proofErr w:type="spellStart"/>
-      <w:r>
-        <w:rPr>
-          <w:rFonts w:ascii="Times New Roman" w:hAnsi="Times New Roman" w:cs="Times New Roman"/>
-        </w:rPr>
-        <w:t>skimmable</w:t>
-      </w:r>
-      <w:proofErr w:type="spellEnd"/>
-      <w:r>
-        <w:rPr>
-          <w:rFonts w:ascii="Times New Roman" w:hAnsi="Times New Roman" w:cs="Times New Roman"/>
-        </w:rPr>
-        <w:t xml:space="preserve">; playtest this by quizzing someone unfamiliar with the game and timing them. </w:t>
-      </w:r>
-    </w:p>
-    <w:p>
-      <w:pPr>
-        <w:rPr>
-          <w:rFonts w:ascii="Times New Roman" w:hAnsi="Times New Roman" w:cs="Times New Roman"/>
-        </w:rPr>
-      </w:pPr>
-      <w:r>
-        <w:rPr>
-          <w:rFonts w:ascii="Times New Roman" w:hAnsi="Times New Roman" w:cs="Times New Roman"/>
-        </w:rPr>
-        <w:t xml:space="preserve">I also updated the Enemies in the Sample Content section to </w:t>
+          <w:rFonts w:ascii="Times New Roman" w:eastAsia="Times New Roman" w:hAnsi="Times New Roman" w:cs="Times New Roman"/>
+          <w:kern w:val="0"/>
+          <w14:ligatures w14:val="none"/>
+        </w:rPr>
+        <w:t xml:space="preserve"> this to get price quotes for how much this should cost; I want this game to be accessible, so I want to charge less than $20 for the book edition. </w:t>
+      </w:r>
+    </w:p>
+    <w:p>
+      <w:pPr>
+        <w:rPr>
+          <w:rFonts w:ascii="Times New Roman" w:eastAsia="Times New Roman" w:hAnsi="Times New Roman" w:cs="Times New Roman"/>
+          <w:kern w:val="0"/>
+          <w14:ligatures w14:val="none"/>
+        </w:rPr>
+      </w:pPr>
+      <w:r>
+        <w:rPr>
+          <w:rFonts w:ascii="Times New Roman" w:eastAsia="Times New Roman" w:hAnsi="Times New Roman" w:cs="Times New Roman"/>
+          <w:kern w:val="0"/>
+          <w14:ligatures w14:val="none"/>
+        </w:rPr>
+        <w:t>I also want to see how feasible it would be to playtest the pocketbook edition for GM playtesting.</w:t>
+      </w:r>
+      <w:r>
+        <w:rPr>
+          <w:rFonts w:ascii="Times New Roman" w:eastAsia="Times New Roman" w:hAnsi="Times New Roman" w:cs="Times New Roman"/>
+          <w:kern w:val="0"/>
+          <w14:ligatures w14:val="none"/>
+        </w:rPr>
+        <w:t xml:space="preserve"> </w:t>
+      </w:r>
+    </w:p>
+    <w:p>
+      <w:pPr>
+        <w:rPr>
+          <w:rFonts w:ascii="Times New Roman" w:eastAsia="Times New Roman" w:hAnsi="Times New Roman" w:cs="Times New Roman"/>
+          <w:kern w:val="0"/>
+          <w14:ligatures w14:val="none"/>
+        </w:rPr>
+      </w:pPr>
+      <w:r>
+        <w:rPr>
+          <w:rFonts w:ascii="Times New Roman" w:eastAsia="Times New Roman" w:hAnsi="Times New Roman" w:cs="Times New Roman"/>
+          <w:kern w:val="0"/>
+          <w14:ligatures w14:val="none"/>
+        </w:rPr>
+        <w:t xml:space="preserve">I found out that Barnes &amp; Noble has an incredibly easy process (so far) and very reasonable pricing for book printing, selling, and publishing, so I’ve decided to go ahead and go through the entire process </w:t>
+      </w:r>
+      <w:r>
+        <w:rPr>
+          <w:rFonts w:ascii="Times New Roman" w:eastAsia="Times New Roman" w:hAnsi="Times New Roman" w:cs="Times New Roman"/>
+          <w:kern w:val="0"/>
+          <w14:ligatures w14:val="none"/>
+        </w:rPr>
+        <w:t xml:space="preserve">and do a playtest with a printed version of the book. </w:t>
+      </w:r>
+    </w:p>
+    <w:p>
+      <w:pPr>
+        <w:rPr>
+          <w:rFonts w:ascii="Times New Roman" w:eastAsia="Times New Roman" w:hAnsi="Times New Roman" w:cs="Times New Roman"/>
+          <w:kern w:val="0"/>
+          <w14:ligatures w14:val="none"/>
+        </w:rPr>
+      </w:pPr>
+    </w:p>
+    <w:p>
+      <w:pPr>
+        <w:rPr>
+          <w:rFonts w:ascii="Times New Roman" w:eastAsia="Times New Roman" w:hAnsi="Times New Roman" w:cs="Times New Roman"/>
+          <w:kern w:val="0"/>
+          <w14:ligatures w14:val="none"/>
+        </w:rPr>
+      </w:pPr>
+      <w:r>
+        <w:rPr>
+          <w:rFonts w:ascii="Times New Roman" w:eastAsia="Times New Roman" w:hAnsi="Times New Roman" w:cs="Times New Roman"/>
+          <w:kern w:val="0"/>
+          <w14:ligatures w14:val="none"/>
+        </w:rPr>
+        <w:tab/>
+        <w:t xml:space="preserve">Because of the surprising accessibility of printing and selling books, I’ve also decided to make a pocketbook edition for character sheets. </w:t>
+      </w:r>
+    </w:p>
+    <w:p>
+      <w:pPr>
+        <w:rPr>
+          <w:rFonts w:ascii="Times New Roman" w:eastAsia="Times New Roman" w:hAnsi="Times New Roman" w:cs="Times New Roman"/>
+          <w:kern w:val="0"/>
+          <w14:ligatures w14:val="none"/>
+        </w:rPr>
+      </w:pPr>
+      <w:r>
+        <w:rPr>
+          <w:rFonts w:ascii="Times New Roman" w:eastAsia="Times New Roman" w:hAnsi="Times New Roman" w:cs="Times New Roman"/>
+          <w:kern w:val="0"/>
+          <w14:ligatures w14:val="none"/>
+        </w:rPr>
+        <w:t xml:space="preserve">Since the character sheet by itself isn’t enough content to warrant the murder of so many trees, I’ve decided to release this as a “Book of Characters,” which will include </w:t>
       </w:r>
       <w:proofErr w:type="gramStart"/>
       <w:r>
         <w:rPr>
-          <w:rFonts w:ascii="Times New Roman" w:hAnsi="Times New Roman" w:cs="Times New Roman"/>
-        </w:rPr>
-        <w:t>more accurately reflect the current rules</w:t>
+          <w:rFonts w:ascii="Times New Roman" w:eastAsia="Times New Roman" w:hAnsi="Times New Roman" w:cs="Times New Roman"/>
+          <w:kern w:val="0"/>
+          <w14:ligatures w14:val="none"/>
+        </w:rPr>
+        <w:t>10 character</w:t>
       </w:r>
       <w:proofErr w:type="gramEnd"/>
       <w:r>
         <w:rPr>
-          <w:rFonts w:ascii="Times New Roman" w:hAnsi="Times New Roman" w:cs="Times New Roman"/>
-        </w:rPr>
-        <w:t xml:space="preserve">. </w:t>
-      </w:r>
-    </w:p>
-    <w:p>
-      <w:pPr>
-        <w:rPr>
-          <w:rFonts w:ascii="Times New Roman" w:hAnsi="Times New Roman" w:cs="Times New Roman"/>
-        </w:rPr>
-      </w:pPr>
-    </w:p>
-    <w:p>
-      <w:pPr>
-        <w:pStyle w:val="Heading2"/>
-        <w:rPr>
-          <w:rFonts w:ascii="Times New Roman" w:hAnsi="Times New Roman" w:cs="Times New Roman"/>
-        </w:rPr>
-      </w:pPr>
-      <w:r>
-        <w:rPr>
-          <w:rFonts w:ascii="Times New Roman" w:hAnsi="Times New Roman" w:cs="Times New Roman"/>
-        </w:rPr>
-        <w:t>6/18/23</w:t>
-      </w:r>
-    </w:p>
-    <w:p>
-      <w:pPr>
-        <w:rPr>
-          <w:rFonts w:ascii="Times New Roman" w:hAnsi="Times New Roman" w:cs="Times New Roman"/>
-        </w:rPr>
-      </w:pPr>
-      <w:r>
-        <w:rPr>
-          <w:rFonts w:ascii="Times New Roman" w:hAnsi="Times New Roman" w:cs="Times New Roman"/>
-        </w:rPr>
-        <w:tab/>
-        <w:t xml:space="preserve">I worked on adding visual guides throughout the rulebook to aid in readability and help create a consistent visual language. </w:t>
-      </w:r>
-      <w:r>
-        <w:rPr>
-          <w:rFonts w:ascii="Times New Roman" w:hAnsi="Times New Roman" w:cs="Times New Roman"/>
-        </w:rPr>
-        <w:br/>
-        <w:t xml:space="preserve">Callout boxes that are part of another section use thin borders, while callout boxes that are self-contained use thick borders. </w:t>
-      </w:r>
-      <w:r>
-        <w:rPr>
-          <w:rFonts w:ascii="Times New Roman" w:hAnsi="Times New Roman" w:cs="Times New Roman"/>
-        </w:rPr>
-        <w:br/>
-        <w:t xml:space="preserve">All boxes use shades of gray to avoid needing colored ink for printing (for accessibility). </w:t>
-      </w:r>
-      <w:r>
-        <w:rPr>
-          <w:rFonts w:ascii="Times New Roman" w:hAnsi="Times New Roman" w:cs="Times New Roman"/>
-        </w:rPr>
-        <w:br/>
-        <w:t xml:space="preserve">I added some icons to the stats from </w:t>
-      </w:r>
-      <w:proofErr w:type="gramStart"/>
-      <w:r>
-        <w:rPr>
-          <w:rFonts w:ascii="Times New Roman" w:hAnsi="Times New Roman" w:cs="Times New Roman"/>
-        </w:rPr>
-        <w:t>game-icons.net, and</w:t>
-      </w:r>
-      <w:proofErr w:type="gramEnd"/>
-      <w:r>
-        <w:rPr>
-          <w:rFonts w:ascii="Times New Roman" w:hAnsi="Times New Roman" w:cs="Times New Roman"/>
-        </w:rPr>
-        <w:t xml:space="preserve"> provided attribution. </w:t>
-      </w:r>
-    </w:p>
-    <w:p>
-      <w:pPr>
-        <w:rPr>
-          <w:rFonts w:ascii="Times New Roman" w:hAnsi="Times New Roman" w:cs="Times New Roman"/>
-        </w:rPr>
-      </w:pPr>
-      <w:r>
-        <w:rPr>
-          <w:rFonts w:ascii="Times New Roman" w:hAnsi="Times New Roman" w:cs="Times New Roman"/>
-        </w:rPr>
-        <w:t xml:space="preserve">I also changed Bonus Action to Auxiliary Action, to try and clear up confusion about having multiple types of Actions. </w:t>
-      </w:r>
-      <w:r>
-        <w:rPr>
-          <w:rFonts w:ascii="Times New Roman" w:hAnsi="Times New Roman" w:cs="Times New Roman"/>
-        </w:rPr>
-        <w:br/>
-        <w:t xml:space="preserve">I also asked players about Actions and Quick Actions when doing vague actions, and players assumed Quick Actions would be used for quick tasks; mechanically, I want players to be able to interact with the environment using either their main action or bonus action, with the bonus action simply halving the roll. </w:t>
-      </w:r>
-      <w:r>
-        <w:rPr>
-          <w:rFonts w:ascii="Times New Roman" w:hAnsi="Times New Roman" w:cs="Times New Roman"/>
-        </w:rPr>
-        <w:br/>
-        <w:t xml:space="preserve">This renaming will hopefully prevent association between the types of actions and time an action would take. </w:t>
-      </w:r>
-      <w:r>
-        <w:rPr>
-          <w:rFonts w:ascii="Times New Roman" w:hAnsi="Times New Roman" w:cs="Times New Roman"/>
-        </w:rPr>
-        <w:br/>
-        <w:t xml:space="preserve">I also refer to vague actions as “Interactions,” to hopefully provide a name players can ask about, instead of a vague idea. </w:t>
-      </w:r>
-    </w:p>
-    <w:p>
-      <w:pPr>
-        <w:rPr>
-          <w:rFonts w:ascii="Times New Roman" w:hAnsi="Times New Roman" w:cs="Times New Roman"/>
-        </w:rPr>
-      </w:pPr>
-      <w:r>
-        <w:rPr>
-          <w:rFonts w:ascii="Times New Roman" w:hAnsi="Times New Roman" w:cs="Times New Roman"/>
-        </w:rPr>
-        <w:t xml:space="preserve">I halved the amount of Health enemies </w:t>
-      </w:r>
-      <w:proofErr w:type="gramStart"/>
-      <w:r>
-        <w:rPr>
-          <w:rFonts w:ascii="Times New Roman" w:hAnsi="Times New Roman" w:cs="Times New Roman"/>
-        </w:rPr>
-        <w:t>have to</w:t>
-      </w:r>
-      <w:proofErr w:type="gramEnd"/>
-      <w:r>
-        <w:rPr>
-          <w:rFonts w:ascii="Times New Roman" w:hAnsi="Times New Roman" w:cs="Times New Roman"/>
-        </w:rPr>
-        <w:t xml:space="preserve"> help make combat shorter, but I also made it easier to buy higher damage rolls, to increase the stakes of combat. </w:t>
-      </w:r>
-      <w:r>
-        <w:rPr>
-          <w:rFonts w:ascii="Times New Roman" w:hAnsi="Times New Roman" w:cs="Times New Roman"/>
-        </w:rPr>
-        <w:br/>
-        <w:t xml:space="preserve">Instead of adding a cost to “combine” half rolls, I simply made a higher cost for a full roll to make it easier for the GM to create combat encounters. </w:t>
-      </w:r>
-    </w:p>
-    <w:p>
-      <w:pPr>
-        <w:rPr>
-          <w:rFonts w:ascii="Times New Roman" w:hAnsi="Times New Roman" w:cs="Times New Roman"/>
-        </w:rPr>
-      </w:pPr>
-      <w:r>
-        <w:rPr>
-          <w:rFonts w:ascii="Times New Roman" w:hAnsi="Times New Roman" w:cs="Times New Roman"/>
-        </w:rPr>
-        <w:t xml:space="preserve">I removed the healing effect from Quick Help because players still forget it exists, and even after being reminded, they rarely </w:t>
-      </w:r>
-      <w:r>
-        <w:rPr>
-          <w:rFonts w:ascii="Times New Roman" w:hAnsi="Times New Roman" w:cs="Times New Roman"/>
-          <w:i/>
-          <w:iCs/>
-        </w:rPr>
-        <w:t>want</w:t>
-      </w:r>
-      <w:r>
-        <w:rPr>
-          <w:rFonts w:ascii="Times New Roman" w:hAnsi="Times New Roman" w:cs="Times New Roman"/>
-        </w:rPr>
-        <w:t xml:space="preserve"> to use it. </w:t>
+          <w:rFonts w:ascii="Times New Roman" w:eastAsia="Times New Roman" w:hAnsi="Times New Roman" w:cs="Times New Roman"/>
+          <w:kern w:val="0"/>
+          <w14:ligatures w14:val="none"/>
+        </w:rPr>
+        <w:t xml:space="preserve"> sheets. </w:t>
+      </w:r>
+    </w:p>
+    <w:p>
+      <w:pPr>
+        <w:rPr>
+          <w:rFonts w:ascii="Times New Roman" w:eastAsia="Times New Roman" w:hAnsi="Times New Roman" w:cs="Times New Roman"/>
+          <w:kern w:val="0"/>
+          <w14:ligatures w14:val="none"/>
+        </w:rPr>
+      </w:pPr>
+      <w:r>
+        <w:rPr>
+          <w:rFonts w:ascii="Times New Roman" w:eastAsia="Times New Roman" w:hAnsi="Times New Roman" w:cs="Times New Roman"/>
+          <w:kern w:val="0"/>
+          <w14:ligatures w14:val="none"/>
+        </w:rPr>
+        <w:t xml:space="preserve">Each of these character sheets will have the character description on the first page (like the cover to a mini-book), followed by 4 pages for the Stats (1 page for each Stat), which is then followed by 5 blank pages for note-taking and as a buffer between other character sheets. This will make for a total of 80 pages. </w:t>
       </w:r>
     </w:p>
     <w:p>
@@ -1690,6 +1288,409 @@
         <w:rPr>
           <w:rFonts w:ascii="Times New Roman" w:hAnsi="Times New Roman" w:cs="Times New Roman"/>
         </w:rPr>
+        <w:lastRenderedPageBreak/>
+        <w:t>Playtest Data</w:t>
+      </w:r>
+    </w:p>
+    <w:p>
+      <w:r>
+        <w:t>Data</w:t>
+      </w:r>
+    </w:p>
+    <w:p>
+      <w:pPr>
+        <w:pStyle w:val="Heading3"/>
+        <w:rPr>
+          <w:rFonts w:ascii="Times New Roman" w:hAnsi="Times New Roman" w:cs="Times New Roman"/>
+        </w:rPr>
+      </w:pPr>
+      <w:r>
+        <w:rPr>
+          <w:rFonts w:ascii="Times New Roman" w:hAnsi="Times New Roman" w:cs="Times New Roman"/>
+        </w:rPr>
+        <w:t>Feedback Quotes</w:t>
+      </w:r>
+    </w:p>
+    <w:p/>
+    <w:p>
+      <w:pPr>
+        <w:pStyle w:val="Heading3"/>
+        <w:rPr>
+          <w:rFonts w:ascii="Times New Roman" w:hAnsi="Times New Roman" w:cs="Times New Roman"/>
+        </w:rPr>
+      </w:pPr>
+      <w:r>
+        <w:rPr>
+          <w:rFonts w:ascii="Times New Roman" w:hAnsi="Times New Roman" w:cs="Times New Roman"/>
+        </w:rPr>
+        <w:t>Testers</w:t>
+      </w:r>
+    </w:p>
+    <w:p>
+      <w:r>
+        <w:t xml:space="preserve">So far, Cole Williams, Michael </w:t>
+      </w:r>
+      <w:proofErr w:type="spellStart"/>
+      <w:r>
+        <w:t>Lesaca</w:t>
+      </w:r>
+      <w:proofErr w:type="spellEnd"/>
+      <w:r>
+        <w:t>, Addie (get name), Keegan Logan, Kaleb Brown, Sam Friedman.</w:t>
+      </w:r>
+      <w:r>
+        <w:br w:type="page"/>
+      </w:r>
+    </w:p>
+    <w:p>
+      <w:pPr>
+        <w:rPr>
+          <w:rStyle w:val="Heading1Char"/>
+          <w:rFonts w:ascii="Times New Roman" w:hAnsi="Times New Roman" w:cs="Times New Roman"/>
+        </w:rPr>
+      </w:pPr>
+      <w:r>
+        <w:rPr>
+          <w:rStyle w:val="Heading1Char"/>
+          <w:rFonts w:ascii="Times New Roman" w:hAnsi="Times New Roman" w:cs="Times New Roman"/>
+        </w:rPr>
+        <w:lastRenderedPageBreak/>
+        <w:br w:type="page"/>
+      </w:r>
+    </w:p>
+    <w:p>
+      <w:pPr>
+        <w:rPr>
+          <w:rStyle w:val="Heading1Char"/>
+          <w:rFonts w:ascii="Times New Roman" w:hAnsi="Times New Roman" w:cs="Times New Roman"/>
+        </w:rPr>
+      </w:pPr>
+      <w:r>
+        <w:rPr>
+          <w:rStyle w:val="Heading1Char"/>
+          <w:rFonts w:ascii="Times New Roman" w:hAnsi="Times New Roman" w:cs="Times New Roman"/>
+        </w:rPr>
+        <w:lastRenderedPageBreak/>
+        <w:br w:type="page"/>
+      </w:r>
+    </w:p>
+    <w:p>
+      <w:pPr>
+        <w:pStyle w:val="Heading1"/>
+      </w:pPr>
+      <w:r>
+        <w:rPr>
+          <w:rStyle w:val="Heading1Char"/>
+          <w:rFonts w:ascii="Times New Roman" w:hAnsi="Times New Roman" w:cs="Times New Roman"/>
+        </w:rPr>
+        <w:lastRenderedPageBreak/>
+        <w:t>Version 0.1.6</w:t>
+      </w:r>
+    </w:p>
+    <w:p>
+      <w:pPr>
+        <w:pStyle w:val="Heading2"/>
+        <w:rPr>
+          <w:rFonts w:ascii="Times New Roman" w:hAnsi="Times New Roman" w:cs="Times New Roman"/>
+        </w:rPr>
+      </w:pPr>
+      <w:r>
+        <w:rPr>
+          <w:rFonts w:ascii="Times New Roman" w:hAnsi="Times New Roman" w:cs="Times New Roman"/>
+        </w:rPr>
+        <w:t>6/12/23</w:t>
+      </w:r>
+    </w:p>
+    <w:p>
+      <w:pPr>
+        <w:ind w:firstLine="720"/>
+        <w:rPr>
+          <w:rFonts w:ascii="Times New Roman" w:hAnsi="Times New Roman" w:cs="Times New Roman"/>
+        </w:rPr>
+      </w:pPr>
+      <w:r>
+        <w:rPr>
+          <w:rFonts w:ascii="Times New Roman" w:hAnsi="Times New Roman" w:cs="Times New Roman"/>
+        </w:rPr>
+        <w:t xml:space="preserve">I worked on formatting throughout the entire document. I started using more consistent visual language; game terms are now all Capitalized and </w:t>
+      </w:r>
+      <w:r>
+        <w:rPr>
+          <w:rFonts w:ascii="Times New Roman" w:hAnsi="Times New Roman" w:cs="Times New Roman"/>
+          <w:i/>
+          <w:iCs/>
+        </w:rPr>
+        <w:t>italicized</w:t>
+      </w:r>
+      <w:r>
+        <w:rPr>
+          <w:rFonts w:ascii="Times New Roman" w:hAnsi="Times New Roman" w:cs="Times New Roman"/>
+        </w:rPr>
+        <w:t xml:space="preserve">. I also used </w:t>
+      </w:r>
+      <w:r>
+        <w:rPr>
+          <w:rFonts w:ascii="Times New Roman" w:hAnsi="Times New Roman" w:cs="Times New Roman"/>
+          <w:b/>
+          <w:bCs/>
+        </w:rPr>
+        <w:t>bold</w:t>
+      </w:r>
+      <w:r>
+        <w:rPr>
+          <w:rFonts w:ascii="Times New Roman" w:hAnsi="Times New Roman" w:cs="Times New Roman"/>
+        </w:rPr>
+        <w:t xml:space="preserve"> to highlight important phrases in each section of the rulebook </w:t>
+      </w:r>
+      <w:proofErr w:type="gramStart"/>
+      <w:r>
+        <w:rPr>
+          <w:rFonts w:ascii="Times New Roman" w:hAnsi="Times New Roman" w:cs="Times New Roman"/>
+        </w:rPr>
+        <w:t>in an attempt to</w:t>
+      </w:r>
+      <w:proofErr w:type="gramEnd"/>
+      <w:r>
+        <w:rPr>
+          <w:rFonts w:ascii="Times New Roman" w:hAnsi="Times New Roman" w:cs="Times New Roman"/>
+        </w:rPr>
+        <w:t xml:space="preserve"> make it </w:t>
+      </w:r>
+      <w:proofErr w:type="spellStart"/>
+      <w:r>
+        <w:rPr>
+          <w:rFonts w:ascii="Times New Roman" w:hAnsi="Times New Roman" w:cs="Times New Roman"/>
+        </w:rPr>
+        <w:t>skimmable</w:t>
+      </w:r>
+      <w:proofErr w:type="spellEnd"/>
+      <w:r>
+        <w:rPr>
+          <w:rFonts w:ascii="Times New Roman" w:hAnsi="Times New Roman" w:cs="Times New Roman"/>
+        </w:rPr>
+        <w:t xml:space="preserve">; playtest this by quizzing someone unfamiliar with the game and timing them. </w:t>
+      </w:r>
+    </w:p>
+    <w:p>
+      <w:pPr>
+        <w:rPr>
+          <w:rFonts w:ascii="Times New Roman" w:hAnsi="Times New Roman" w:cs="Times New Roman"/>
+        </w:rPr>
+      </w:pPr>
+      <w:r>
+        <w:rPr>
+          <w:rFonts w:ascii="Times New Roman" w:hAnsi="Times New Roman" w:cs="Times New Roman"/>
+        </w:rPr>
+        <w:t xml:space="preserve">I also updated the Enemies in the Sample Content section to </w:t>
+      </w:r>
+      <w:proofErr w:type="gramStart"/>
+      <w:r>
+        <w:rPr>
+          <w:rFonts w:ascii="Times New Roman" w:hAnsi="Times New Roman" w:cs="Times New Roman"/>
+        </w:rPr>
+        <w:t>more accurately reflect the current rules</w:t>
+      </w:r>
+      <w:proofErr w:type="gramEnd"/>
+      <w:r>
+        <w:rPr>
+          <w:rFonts w:ascii="Times New Roman" w:hAnsi="Times New Roman" w:cs="Times New Roman"/>
+        </w:rPr>
+        <w:t xml:space="preserve">. </w:t>
+      </w:r>
+    </w:p>
+    <w:p>
+      <w:pPr>
+        <w:rPr>
+          <w:rFonts w:ascii="Times New Roman" w:hAnsi="Times New Roman" w:cs="Times New Roman"/>
+        </w:rPr>
+      </w:pPr>
+    </w:p>
+    <w:p>
+      <w:pPr>
+        <w:pStyle w:val="Heading2"/>
+        <w:rPr>
+          <w:rFonts w:ascii="Times New Roman" w:hAnsi="Times New Roman" w:cs="Times New Roman"/>
+        </w:rPr>
+      </w:pPr>
+      <w:r>
+        <w:rPr>
+          <w:rFonts w:ascii="Times New Roman" w:hAnsi="Times New Roman" w:cs="Times New Roman"/>
+        </w:rPr>
+        <w:t>6/18/23</w:t>
+      </w:r>
+    </w:p>
+    <w:p>
+      <w:pPr>
+        <w:rPr>
+          <w:rFonts w:ascii="Times New Roman" w:hAnsi="Times New Roman" w:cs="Times New Roman"/>
+        </w:rPr>
+      </w:pPr>
+      <w:r>
+        <w:rPr>
+          <w:rFonts w:ascii="Times New Roman" w:hAnsi="Times New Roman" w:cs="Times New Roman"/>
+        </w:rPr>
+        <w:tab/>
+        <w:t xml:space="preserve">I worked on adding visual guides throughout the rulebook to aid in readability and help create a consistent visual language. </w:t>
+      </w:r>
+      <w:r>
+        <w:rPr>
+          <w:rFonts w:ascii="Times New Roman" w:hAnsi="Times New Roman" w:cs="Times New Roman"/>
+        </w:rPr>
+        <w:br/>
+        <w:t xml:space="preserve">Callout boxes that are part of another section use thin borders, while callout boxes that are self-contained use thick borders. </w:t>
+      </w:r>
+      <w:r>
+        <w:rPr>
+          <w:rFonts w:ascii="Times New Roman" w:hAnsi="Times New Roman" w:cs="Times New Roman"/>
+        </w:rPr>
+        <w:br/>
+        <w:t xml:space="preserve">All boxes use shades of gray to avoid needing colored ink for printing (for accessibility). </w:t>
+      </w:r>
+      <w:r>
+        <w:rPr>
+          <w:rFonts w:ascii="Times New Roman" w:hAnsi="Times New Roman" w:cs="Times New Roman"/>
+        </w:rPr>
+        <w:br/>
+        <w:t xml:space="preserve">I added some icons to the stats from </w:t>
+      </w:r>
+      <w:proofErr w:type="gramStart"/>
+      <w:r>
+        <w:rPr>
+          <w:rFonts w:ascii="Times New Roman" w:hAnsi="Times New Roman" w:cs="Times New Roman"/>
+        </w:rPr>
+        <w:t>game-icons.net, and</w:t>
+      </w:r>
+      <w:proofErr w:type="gramEnd"/>
+      <w:r>
+        <w:rPr>
+          <w:rFonts w:ascii="Times New Roman" w:hAnsi="Times New Roman" w:cs="Times New Roman"/>
+        </w:rPr>
+        <w:t xml:space="preserve"> provided attribution. </w:t>
+      </w:r>
+    </w:p>
+    <w:p>
+      <w:pPr>
+        <w:rPr>
+          <w:rFonts w:ascii="Times New Roman" w:hAnsi="Times New Roman" w:cs="Times New Roman"/>
+        </w:rPr>
+      </w:pPr>
+      <w:r>
+        <w:rPr>
+          <w:rFonts w:ascii="Times New Roman" w:hAnsi="Times New Roman" w:cs="Times New Roman"/>
+        </w:rPr>
+        <w:t xml:space="preserve">I also changed Bonus Action to Auxiliary Action, to try and clear up confusion about having multiple types of Actions. </w:t>
+      </w:r>
+      <w:r>
+        <w:rPr>
+          <w:rFonts w:ascii="Times New Roman" w:hAnsi="Times New Roman" w:cs="Times New Roman"/>
+        </w:rPr>
+        <w:br/>
+        <w:t xml:space="preserve">I also asked players about Actions and Quick Actions when doing vague actions, and players assumed Quick Actions would be used for quick tasks; mechanically, I want players to be able to interact with the environment using either their main action or bonus action, with the bonus action simply halving the roll. </w:t>
+      </w:r>
+      <w:r>
+        <w:rPr>
+          <w:rFonts w:ascii="Times New Roman" w:hAnsi="Times New Roman" w:cs="Times New Roman"/>
+        </w:rPr>
+        <w:br/>
+        <w:t xml:space="preserve">This renaming will hopefully prevent association between the types of actions and time an action would take. </w:t>
+      </w:r>
+      <w:r>
+        <w:rPr>
+          <w:rFonts w:ascii="Times New Roman" w:hAnsi="Times New Roman" w:cs="Times New Roman"/>
+        </w:rPr>
+        <w:br/>
+        <w:t xml:space="preserve">I also refer to vague actions as “Interactions,” to hopefully provide a name players can ask about, instead of a vague idea. </w:t>
+      </w:r>
+    </w:p>
+    <w:p>
+      <w:pPr>
+        <w:rPr>
+          <w:rFonts w:ascii="Times New Roman" w:hAnsi="Times New Roman" w:cs="Times New Roman"/>
+        </w:rPr>
+      </w:pPr>
+      <w:r>
+        <w:rPr>
+          <w:rFonts w:ascii="Times New Roman" w:hAnsi="Times New Roman" w:cs="Times New Roman"/>
+        </w:rPr>
+        <w:t xml:space="preserve">I halved the amount of Health enemies </w:t>
+      </w:r>
+      <w:proofErr w:type="gramStart"/>
+      <w:r>
+        <w:rPr>
+          <w:rFonts w:ascii="Times New Roman" w:hAnsi="Times New Roman" w:cs="Times New Roman"/>
+        </w:rPr>
+        <w:t>have to</w:t>
+      </w:r>
+      <w:proofErr w:type="gramEnd"/>
+      <w:r>
+        <w:rPr>
+          <w:rFonts w:ascii="Times New Roman" w:hAnsi="Times New Roman" w:cs="Times New Roman"/>
+        </w:rPr>
+        <w:t xml:space="preserve"> help make combat shorter, but I also made it easier to buy higher damage rolls, to increase the stakes of combat. </w:t>
+      </w:r>
+      <w:r>
+        <w:rPr>
+          <w:rFonts w:ascii="Times New Roman" w:hAnsi="Times New Roman" w:cs="Times New Roman"/>
+        </w:rPr>
+        <w:br/>
+        <w:t xml:space="preserve">Instead of adding a cost to “combine” half rolls, I simply made a higher cost for a full roll to make it easier for the GM to create combat encounters. </w:t>
+      </w:r>
+    </w:p>
+    <w:p>
+      <w:pPr>
+        <w:rPr>
+          <w:rFonts w:ascii="Times New Roman" w:hAnsi="Times New Roman" w:cs="Times New Roman"/>
+        </w:rPr>
+      </w:pPr>
+      <w:r>
+        <w:rPr>
+          <w:rFonts w:ascii="Times New Roman" w:hAnsi="Times New Roman" w:cs="Times New Roman"/>
+        </w:rPr>
+        <w:t xml:space="preserve">I removed the healing effect from Quick Help because players still forget it exists, and even after being reminded, they rarely </w:t>
+      </w:r>
+      <w:r>
+        <w:rPr>
+          <w:rFonts w:ascii="Times New Roman" w:hAnsi="Times New Roman" w:cs="Times New Roman"/>
+          <w:i/>
+          <w:iCs/>
+        </w:rPr>
+        <w:t>want</w:t>
+      </w:r>
+      <w:r>
+        <w:rPr>
+          <w:rFonts w:ascii="Times New Roman" w:hAnsi="Times New Roman" w:cs="Times New Roman"/>
+        </w:rPr>
+        <w:t xml:space="preserve"> to use it. </w:t>
+      </w:r>
+    </w:p>
+    <w:p>
+      <w:pPr>
+        <w:rPr>
+          <w:rFonts w:ascii="Times New Roman" w:eastAsiaTheme="majorEastAsia" w:hAnsi="Times New Roman" w:cs="Times New Roman"/>
+          <w:color w:val="2F5496" w:themeColor="accent1" w:themeShade="BF"/>
+          <w:sz w:val="26"/>
+          <w:szCs w:val="26"/>
+        </w:rPr>
+      </w:pPr>
+      <w:r>
+        <w:rPr>
+          <w:rFonts w:ascii="Times New Roman" w:hAnsi="Times New Roman" w:cs="Times New Roman"/>
+        </w:rPr>
+        <w:br w:type="page"/>
+      </w:r>
+    </w:p>
+    <w:p>
+      <w:pPr>
+        <w:pStyle w:val="Heading2"/>
+        <w:rPr>
+          <w:rFonts w:ascii="Times New Roman" w:hAnsi="Times New Roman" w:cs="Times New Roman"/>
+        </w:rPr>
+      </w:pPr>
+      <w:r>
+        <w:rPr>
+          <w:rFonts w:ascii="Times New Roman" w:hAnsi="Times New Roman" w:cs="Times New Roman"/>
+        </w:rPr>
+        <w:lastRenderedPageBreak/>
         <w:t>Playtest Data</w:t>
       </w:r>
     </w:p>
@@ -1842,6 +1843,7 @@
         <w:rPr>
           <w:rFonts w:ascii="Times New Roman" w:hAnsi="Times New Roman" w:cs="Times New Roman"/>
         </w:rPr>
+        <w:lastRenderedPageBreak/>
         <w:t>Version 0.1.5</w:t>
       </w:r>
     </w:p>
@@ -2955,6 +2957,7 @@
   <w:style w:type="character" w:default="1" w:styleId="DefaultParagraphFont">
     <w:name w:val="Default Paragraph Font"/>
     <w:uiPriority w:val="1"/>
+    <w:semiHidden/>
     <w:unhideWhenUsed/>
   </w:style>
   <w:style w:type="table" w:default="1" w:styleId="TableNormal">

</xml_diff>

<commit_message>
0.1.9: Tier 1 Adjustments
Damaging and Healing abilities are now directly tied to SP.
I adjusted all Tier 1 abilities to add offensive capabilties to every Stat
</commit_message>
<xml_diff>
--- a/DevLog.docx
+++ b/DevLog.docx
@@ -17,7 +17,19 @@
         <w:rPr>
           <w:rFonts w:ascii="Times New Roman" w:eastAsia="Times New Roman" w:hAnsi="Times New Roman" w:cs="Times New Roman"/>
         </w:rPr>
-        <w:t>Version 0.1.7 Playtest Data</w:t>
+        <w:t>Version 0.1.</w:t>
+      </w:r>
+      <w:r>
+        <w:rPr>
+          <w:rFonts w:ascii="Times New Roman" w:eastAsia="Times New Roman" w:hAnsi="Times New Roman" w:cs="Times New Roman"/>
+        </w:rPr>
+        <w:t>8</w:t>
+      </w:r>
+      <w:r>
+        <w:rPr>
+          <w:rFonts w:ascii="Times New Roman" w:eastAsia="Times New Roman" w:hAnsi="Times New Roman" w:cs="Times New Roman"/>
+        </w:rPr>
+        <w:t xml:space="preserve"> Playtest Data</w:t>
       </w:r>
     </w:p>
     <w:p>
@@ -93,119 +105,6 @@
     </w:p>
     <w:p>
       <w:pPr>
-        <w:pStyle w:val="ListParagraph"/>
-        <w:numPr>
-          <w:ilvl w:val="0"/>
-          <w:numId w:val="2"/>
-        </w:numPr>
-        <w:spacing w:after="0" w:line="240" w:lineRule="auto"/>
-        <w:rPr>
-          <w:rFonts w:ascii="Times New Roman" w:eastAsia="Times New Roman" w:hAnsi="Times New Roman" w:cs="Times New Roman"/>
-          <w:color w:val="000000"/>
-          <w:kern w:val="0"/>
-          <w14:ligatures w14:val="none"/>
-        </w:rPr>
-      </w:pPr>
-      <w:r>
-        <w:rPr>
-          <w:rFonts w:ascii="Times New Roman" w:eastAsia="Times New Roman" w:hAnsi="Times New Roman" w:cs="Times New Roman"/>
-          <w:color w:val="000000"/>
-          <w:kern w:val="0"/>
-          <w14:ligatures w14:val="none"/>
-        </w:rPr>
-        <w:t>Start players at tier 2</w:t>
-      </w:r>
-      <w:r>
-        <w:rPr>
-          <w:rFonts w:ascii="Times New Roman" w:eastAsia="Times New Roman" w:hAnsi="Times New Roman" w:cs="Times New Roman"/>
-          <w:color w:val="000000"/>
-          <w:kern w:val="0"/>
-          <w14:ligatures w14:val="none"/>
-        </w:rPr>
-        <w:t xml:space="preserve"> with 4 extra Stat Points. Give players 4 Stat Points frequently, track where players put these Stat Points (evenly spread or levelling up an individual Stat?)</w:t>
-      </w:r>
-    </w:p>
-    <w:p>
-      <w:pPr>
-        <w:pStyle w:val="ListParagraph"/>
-        <w:numPr>
-          <w:ilvl w:val="0"/>
-          <w:numId w:val="2"/>
-        </w:numPr>
-        <w:spacing w:after="0" w:line="240" w:lineRule="auto"/>
-        <w:rPr>
-          <w:rFonts w:ascii="Times New Roman" w:eastAsia="Times New Roman" w:hAnsi="Times New Roman" w:cs="Times New Roman"/>
-          <w:color w:val="000000"/>
-          <w:kern w:val="0"/>
-          <w14:ligatures w14:val="none"/>
-        </w:rPr>
-      </w:pPr>
-      <w:r>
-        <w:rPr>
-          <w:rFonts w:ascii="Times New Roman" w:eastAsia="Times New Roman" w:hAnsi="Times New Roman" w:cs="Times New Roman"/>
-          <w:color w:val="000000"/>
-          <w:kern w:val="0"/>
-          <w14:ligatures w14:val="none"/>
-        </w:rPr>
-        <w:t>Playtest Action Point system</w:t>
-      </w:r>
-    </w:p>
-    <w:p>
-      <w:pPr>
-        <w:pStyle w:val="ListParagraph"/>
-        <w:numPr>
-          <w:ilvl w:val="0"/>
-          <w:numId w:val="2"/>
-        </w:numPr>
-        <w:spacing w:after="0" w:line="240" w:lineRule="auto"/>
-        <w:rPr>
-          <w:rFonts w:ascii="Times New Roman" w:eastAsia="Times New Roman" w:hAnsi="Times New Roman" w:cs="Times New Roman"/>
-          <w:color w:val="000000"/>
-          <w:kern w:val="0"/>
-          <w14:ligatures w14:val="none"/>
-        </w:rPr>
-      </w:pPr>
-      <w:r>
-        <w:rPr>
-          <w:rFonts w:ascii="Times New Roman" w:eastAsia="Times New Roman" w:hAnsi="Times New Roman" w:cs="Times New Roman"/>
-          <w:color w:val="000000"/>
-          <w:kern w:val="0"/>
-          <w14:ligatures w14:val="none"/>
-        </w:rPr>
-        <w:t xml:space="preserve">Ask players to track their Action Points however they want (tell them they currently have </w:t>
-      </w:r>
-      <w:r>
-        <w:rPr>
-          <w:rFonts w:ascii="Times New Roman" w:eastAsia="Times New Roman" w:hAnsi="Times New Roman" w:cs="Times New Roman"/>
-          <w:color w:val="000000"/>
-          <w:kern w:val="0"/>
-          <w14:ligatures w14:val="none"/>
-        </w:rPr>
-        <w:t>8</w:t>
-      </w:r>
-      <w:r>
-        <w:rPr>
-          <w:rFonts w:ascii="Times New Roman" w:eastAsia="Times New Roman" w:hAnsi="Times New Roman" w:cs="Times New Roman"/>
-          <w:color w:val="000000"/>
-          <w:kern w:val="0"/>
-          <w14:ligatures w14:val="none"/>
-        </w:rPr>
-        <w:t xml:space="preserve"> that refill at the start of each Player Phase and that their max can be upgraded to 12, then 16), look for common trends to see what players naturally prefer. </w:t>
-      </w:r>
-    </w:p>
-    <w:p>
-      <w:pPr>
-        <w:spacing w:after="0" w:line="240" w:lineRule="auto"/>
-        <w:rPr>
-          <w:rFonts w:ascii="Times New Roman" w:eastAsia="Times New Roman" w:hAnsi="Times New Roman" w:cs="Times New Roman"/>
-          <w:color w:val="000000"/>
-          <w:kern w:val="0"/>
-          <w14:ligatures w14:val="none"/>
-        </w:rPr>
-      </w:pPr>
-    </w:p>
-    <w:p>
-      <w:pPr>
         <w:spacing w:before="320" w:after="80" w:line="240" w:lineRule="auto"/>
         <w:outlineLvl w:val="2"/>
         <w:rPr>
@@ -357,6 +256,223 @@
           <w14:ligatures w14:val="none"/>
         </w:rPr>
       </w:pPr>
+    </w:p>
+    <w:p>
+      <w:pPr>
+        <w:rPr>
+          <w:rFonts w:ascii="Times New Roman" w:eastAsiaTheme="majorEastAsia" w:hAnsi="Times New Roman" w:cs="Times New Roman"/>
+          <w:color w:val="2F5496" w:themeColor="accent1" w:themeShade="BF"/>
+          <w:sz w:val="32"/>
+          <w:szCs w:val="32"/>
+        </w:rPr>
+      </w:pPr>
+      <w:r>
+        <w:rPr>
+          <w:rFonts w:ascii="Times New Roman" w:hAnsi="Times New Roman" w:cs="Times New Roman"/>
+        </w:rPr>
+        <w:br w:type="page"/>
+      </w:r>
+    </w:p>
+    <w:p>
+      <w:pPr>
+        <w:pStyle w:val="Heading1"/>
+        <w:rPr>
+          <w:rFonts w:ascii="Times New Roman" w:hAnsi="Times New Roman" w:cs="Times New Roman"/>
+        </w:rPr>
+      </w:pPr>
+      <w:r>
+        <w:rPr>
+          <w:rFonts w:ascii="Times New Roman" w:hAnsi="Times New Roman" w:cs="Times New Roman"/>
+        </w:rPr>
+        <w:lastRenderedPageBreak/>
+        <w:t>Version 0.1.</w:t>
+      </w:r>
+      <w:r>
+        <w:rPr>
+          <w:rFonts w:ascii="Times New Roman" w:hAnsi="Times New Roman" w:cs="Times New Roman"/>
+        </w:rPr>
+        <w:t>8</w:t>
+      </w:r>
+    </w:p>
+    <w:p>
+      <w:pPr>
+        <w:pStyle w:val="Heading2"/>
+      </w:pPr>
+      <w:r>
+        <w:t>7/1/2023</w:t>
+      </w:r>
+    </w:p>
+    <w:p>
+      <w:r>
+        <w:t xml:space="preserve">I iterated on the Character Sheet. </w:t>
+      </w:r>
+    </w:p>
+    <w:p>
+      <w:r>
+        <w:t>To remedy the confusion about Actions that can be used during Enemy Phases, I changed the text from “This can be done during the Enemy Phase” to “This can be done during any phase.”</w:t>
+      </w:r>
+    </w:p>
+    <w:p>
+      <w:pPr>
+        <w:ind w:firstLine="720"/>
+      </w:pPr>
+      <w:r>
+        <w:t xml:space="preserve">I’m trying out Circles instead of squares, and I made other formatting shapes to make the character sheet more polished. </w:t>
+      </w:r>
+      <w:r>
+        <w:t xml:space="preserve">I utilized the hex code of pencil lead to signify the Tier bubbles get filled in. I’m also leaning into user heuristics of bubbling in answer sheets with circles. </w:t>
+      </w:r>
+    </w:p>
+    <w:p>
+      <w:pPr>
+        <w:ind w:firstLine="720"/>
+      </w:pPr>
+      <w:r>
+        <w:t xml:space="preserve">Instead of keeping Tiers separated by thick lines, tiers are isolated in their own squares. Now, thick lines </w:t>
+      </w:r>
+      <w:r>
+        <w:rPr>
+          <w:i/>
+          <w:iCs/>
+        </w:rPr>
+        <w:t>connect</w:t>
+      </w:r>
+      <w:r>
+        <w:t xml:space="preserve"> these isolated squares to each other. </w:t>
+      </w:r>
+    </w:p>
+    <w:p>
+      <w:pPr>
+        <w:ind w:firstLine="720"/>
+      </w:pPr>
+      <w:r>
+        <w:t xml:space="preserve">A heart icon is now included on the character sheet to break up the chunks of text and  provide opportunities for players to personalize their character sheets. This was a success, as some players wrote their health in the heart, some colored it in based on their current health, and some simply colored it in and wrote their Health elsewhere. </w:t>
+      </w:r>
+    </w:p>
+    <w:p>
+      <w:pPr>
+        <w:ind w:firstLine="720"/>
+      </w:pPr>
+      <w:r>
+        <w:t xml:space="preserve">Based on playtest feedback, I’ve adjusted the starting experience for players to include two Points to increase stats. This is to give level 1 players a sense of individuality from other level 1 players. It also “skips” the first level up experience, which has a strong chance of not changing the player’s build at all. </w:t>
+      </w:r>
+    </w:p>
+    <w:p>
+      <w:r>
+        <w:t xml:space="preserve">To support this idea of making player builds feel more unique, </w:t>
+      </w:r>
+      <w:r>
+        <w:rPr>
+          <w:i/>
+          <w:iCs/>
+        </w:rPr>
+        <w:t>and</w:t>
+      </w:r>
+      <w:r>
+        <w:t xml:space="preserve"> to help make balancing combat more streamlined (and balanced), I adjusted all abilities that deal/heal damage. Now abilities do some kind of dice roll and are affected by the Points put into that ability’s Stat. For example, an ability that used to do 1d6 damage now does 1d6 + the amount of Stat Points damage. </w:t>
+      </w:r>
+    </w:p>
+    <w:p>
+      <w:r>
+        <w:t xml:space="preserve">This might also mean that I can increase enemy Health (and make balance easier by making the Health pool 10 per player level) so players feel more powerful, but this will need playtesting to confirm. </w:t>
+      </w:r>
+    </w:p>
+    <w:p>
+      <w:r>
+        <w:t xml:space="preserve">To remedy the fear of using the blank pages, I added some simple squares to divide these pages into arbitrary sections. I’ll see how players use this space to see if/how I adjust these blank pages. </w:t>
+      </w:r>
+    </w:p>
+    <w:p/>
+    <w:p>
+      <w:pPr>
+        <w:rPr>
+          <w:rFonts w:asciiTheme="majorHAnsi" w:eastAsiaTheme="majorEastAsia" w:hAnsiTheme="majorHAnsi" w:cstheme="majorBidi"/>
+          <w:color w:val="2F5496" w:themeColor="accent1" w:themeShade="BF"/>
+          <w:sz w:val="26"/>
+          <w:szCs w:val="26"/>
+        </w:rPr>
+      </w:pPr>
+      <w:r>
+        <w:br w:type="page"/>
+      </w:r>
+    </w:p>
+    <w:p>
+      <w:pPr>
+        <w:pStyle w:val="Heading2"/>
+      </w:pPr>
+      <w:r>
+        <w:lastRenderedPageBreak/>
+        <w:t>6/30/2023</w:t>
+      </w:r>
+    </w:p>
+    <w:p>
+      <w:pPr>
+        <w:ind w:firstLine="720"/>
+      </w:pPr>
+      <w:r>
+        <w:t xml:space="preserve">I conducted a playtest with Keegan, Gunnar, Sam, and Diana. </w:t>
+      </w:r>
+    </w:p>
+    <w:p>
+      <w:r>
+        <w:t>The overuse of square shapes is confusing, and all the similarities makes a lot of the information on the character sheet to blend together.</w:t>
+      </w:r>
+    </w:p>
+    <w:p>
+      <w:r>
+        <w:t xml:space="preserve">One idea most players supported was the idea of filling in </w:t>
+      </w:r>
+      <w:r>
+        <w:rPr>
+          <w:i/>
+          <w:iCs/>
+        </w:rPr>
+        <w:t>circles</w:t>
+      </w:r>
+      <w:r>
+        <w:t xml:space="preserve"> instead of squares to show level up progression. </w:t>
+      </w:r>
+      <w:r>
+        <w:t xml:space="preserve">One player seemed apprehensive about the idea, preferring the squares. Pay attention to larger playtest data. </w:t>
+      </w:r>
+    </w:p>
+    <w:p>
+      <w:r>
+        <w:t xml:space="preserve">Players tracked AP by either writing down how many they had and changing a number or by writing down their max and tracking the AP they’ve used in their heads. </w:t>
+      </w:r>
+    </w:p>
+    <w:p>
+      <w:r>
+        <w:t xml:space="preserve">One player asked if they were allowed to do Actions that said “This can be done during the Enemy Phase” during the Player Phase. </w:t>
+      </w:r>
+    </w:p>
+    <w:p>
+      <w:r>
+        <w:t xml:space="preserve">One player mentioned that all players felt too similar to each other at level 1. After this was brought up, other players agreed. This player also brought up the idea of asymmetric tiers (maybe Tier 1 is shorter than Tier 2). This is an interesting idea that I might adjust after doing some long-term campaign playtesting. </w:t>
+      </w:r>
+    </w:p>
+    <w:p>
+      <w:r>
+        <w:t xml:space="preserve">After talking about my desire for accessibility, multiple players suggested using Comic Sans for dyslexia accessibility. </w:t>
+      </w:r>
+    </w:p>
+    <w:p>
+      <w:r>
+        <w:t xml:space="preserve">Some players also mentioned that adding pictures to the rulebook would help break up the text and make the book more enticing to read through. </w:t>
+      </w:r>
+    </w:p>
+    <w:p>
+      <w:r>
+        <w:t xml:space="preserve">Players mentioned that the dashed line for the first Stat Box in each tier was confusing. Many assumed that each tier had 5 boxes (since it’s a more “rounded” number) and they thought they weren’t supposed to fill it in because of the dashed, vertical line. </w:t>
+      </w:r>
+    </w:p>
+    <w:p>
+      <w:r>
+        <w:t xml:space="preserve">Players also </w:t>
+      </w:r>
+      <w:r>
+        <w:t>were afraid to use the blank pages of the character sheet because “they didn’t want to ruin the clean page.”</w:t>
+      </w:r>
     </w:p>
     <w:p>
       <w:pPr>

</xml_diff>

<commit_message>
0.2.5 Quick Reference Update
Updated the Character Booklet's Quick Reference section.
Details and explanations can be found in the DevLog
</commit_message>
<xml_diff>
--- a/DevLog.docx
+++ b/DevLog.docx
@@ -9,72 +9,40 @@
           <w:rFonts w:ascii="Times New Roman" w:eastAsia="Times New Roman" w:hAnsi="Times New Roman" w:cs="Times New Roman"/>
           <w:b/>
           <w:bCs/>
-          <w:sz w:val="52"/>
-          <w:szCs w:val="52"/>
-        </w:rPr>
-      </w:pPr>
-      <w:r>
-        <w:rPr>
-          <w:rFonts w:ascii="Times New Roman" w:eastAsia="Times New Roman" w:hAnsi="Times New Roman" w:cs="Times New Roman"/>
+          <w:sz w:val="56"/>
+          <w:szCs w:val="56"/>
+        </w:rPr>
+      </w:pPr>
+      <w:r>
+        <w:rPr>
+          <w:rFonts w:ascii="Times New Roman" w:eastAsia="Times New Roman" w:hAnsi="Times New Roman" w:cs="Times New Roman"/>
+          <w:sz w:val="40"/>
+          <w:szCs w:val="40"/>
+        </w:rPr>
+        <w:t>Version 0.2.5 Playtest Data</w:t>
+      </w:r>
+    </w:p>
+    <w:p>
+      <w:pPr>
+        <w:spacing w:before="320" w:after="80" w:line="240" w:lineRule="auto"/>
+        <w:outlineLvl w:val="2"/>
+        <w:rPr>
+          <w:rFonts w:ascii="Times New Roman" w:eastAsia="Times New Roman" w:hAnsi="Times New Roman" w:cs="Times New Roman"/>
+          <w:b/>
+          <w:bCs/>
+          <w:kern w:val="0"/>
+          <w:sz w:val="32"/>
+          <w:szCs w:val="32"/>
+          <w14:ligatures w14:val="none"/>
+        </w:rPr>
+      </w:pPr>
+      <w:r>
+        <w:rPr>
+          <w:rFonts w:ascii="Times New Roman" w:eastAsia="Times New Roman" w:hAnsi="Times New Roman" w:cs="Times New Roman"/>
+          <w:color w:val="434343"/>
+          <w:kern w:val="0"/>
           <w:sz w:val="36"/>
           <w:szCs w:val="36"/>
-        </w:rPr>
-        <w:t>Version 0.</w:t>
-      </w:r>
-      <w:r>
-        <w:rPr>
-          <w:rFonts w:ascii="Times New Roman" w:eastAsia="Times New Roman" w:hAnsi="Times New Roman" w:cs="Times New Roman"/>
-          <w:sz w:val="36"/>
-          <w:szCs w:val="36"/>
-        </w:rPr>
-        <w:t>2</w:t>
-      </w:r>
-      <w:r>
-        <w:rPr>
-          <w:rFonts w:ascii="Times New Roman" w:eastAsia="Times New Roman" w:hAnsi="Times New Roman" w:cs="Times New Roman"/>
-          <w:sz w:val="36"/>
-          <w:szCs w:val="36"/>
-        </w:rPr>
-        <w:t>.</w:t>
-      </w:r>
-      <w:r>
-        <w:rPr>
-          <w:rFonts w:ascii="Times New Roman" w:eastAsia="Times New Roman" w:hAnsi="Times New Roman" w:cs="Times New Roman"/>
-          <w:sz w:val="36"/>
-          <w:szCs w:val="36"/>
-        </w:rPr>
-        <w:t>5</w:t>
-      </w:r>
-      <w:r>
-        <w:rPr>
-          <w:rFonts w:ascii="Times New Roman" w:eastAsia="Times New Roman" w:hAnsi="Times New Roman" w:cs="Times New Roman"/>
-          <w:sz w:val="36"/>
-          <w:szCs w:val="36"/>
-        </w:rPr>
-        <w:t xml:space="preserve"> Playtest Data</w:t>
-      </w:r>
-    </w:p>
-    <w:p>
-      <w:pPr>
-        <w:spacing w:before="320" w:after="80" w:line="240" w:lineRule="auto"/>
-        <w:outlineLvl w:val="2"/>
-        <w:rPr>
-          <w:rFonts w:ascii="Times New Roman" w:eastAsia="Times New Roman" w:hAnsi="Times New Roman" w:cs="Times New Roman"/>
-          <w:b/>
-          <w:bCs/>
-          <w:kern w:val="0"/>
-          <w:sz w:val="28"/>
-          <w:szCs w:val="28"/>
-          <w14:ligatures w14:val="none"/>
-        </w:rPr>
-      </w:pPr>
-      <w:r>
-        <w:rPr>
-          <w:rFonts w:ascii="Times New Roman" w:eastAsia="Times New Roman" w:hAnsi="Times New Roman" w:cs="Times New Roman"/>
-          <w:color w:val="434343"/>
-          <w:kern w:val="0"/>
-          <w:sz w:val="32"/>
-          <w:szCs w:val="32"/>
           <w14:ligatures w14:val="none"/>
         </w:rPr>
         <w:t>Playtest Ideas</w:t>
@@ -92,18 +60,18 @@
           <w:rFonts w:ascii="Times New Roman" w:eastAsia="Times New Roman" w:hAnsi="Times New Roman" w:cs="Times New Roman"/>
           <w:color w:val="000000"/>
           <w:kern w:val="0"/>
-          <w:sz w:val="24"/>
-          <w:szCs w:val="24"/>
-          <w14:ligatures w14:val="none"/>
-        </w:rPr>
-      </w:pPr>
-      <w:r>
-        <w:rPr>
-          <w:rFonts w:ascii="Times New Roman" w:eastAsia="Times New Roman" w:hAnsi="Times New Roman" w:cs="Times New Roman"/>
-          <w:color w:val="000000"/>
-          <w:kern w:val="0"/>
-          <w:sz w:val="24"/>
-          <w:szCs w:val="24"/>
+          <w:sz w:val="28"/>
+          <w:szCs w:val="28"/>
+          <w14:ligatures w14:val="none"/>
+        </w:rPr>
+      </w:pPr>
+      <w:r>
+        <w:rPr>
+          <w:rFonts w:ascii="Times New Roman" w:eastAsia="Times New Roman" w:hAnsi="Times New Roman" w:cs="Times New Roman"/>
+          <w:color w:val="000000"/>
+          <w:kern w:val="0"/>
+          <w:sz w:val="28"/>
+          <w:szCs w:val="28"/>
           <w14:ligatures w14:val="none"/>
         </w:rPr>
         <w:t xml:space="preserve">Test </w:t>
@@ -114,8 +82,8 @@
           <w:rFonts w:ascii="Times New Roman" w:eastAsia="Times New Roman" w:hAnsi="Times New Roman" w:cs="Times New Roman"/>
           <w:color w:val="000000"/>
           <w:kern w:val="0"/>
-          <w:sz w:val="24"/>
-          <w:szCs w:val="24"/>
+          <w:sz w:val="28"/>
+          <w:szCs w:val="28"/>
           <w14:ligatures w14:val="none"/>
         </w:rPr>
         <w:t>skimmability</w:t>
@@ -126,8 +94,8 @@
           <w:rFonts w:ascii="Times New Roman" w:eastAsia="Times New Roman" w:hAnsi="Times New Roman" w:cs="Times New Roman"/>
           <w:color w:val="000000"/>
           <w:kern w:val="0"/>
-          <w:sz w:val="24"/>
-          <w:szCs w:val="24"/>
+          <w:sz w:val="28"/>
+          <w:szCs w:val="28"/>
           <w14:ligatures w14:val="none"/>
         </w:rPr>
         <w:t xml:space="preserve"> of rulebook: give to unfamiliar GM, quiz them, time how long it takes to find the answer (regardless of correctness).</w:t>
@@ -145,18 +113,18 @@
           <w:rFonts w:ascii="Times New Roman" w:eastAsia="Times New Roman" w:hAnsi="Times New Roman" w:cs="Times New Roman"/>
           <w:color w:val="000000"/>
           <w:kern w:val="0"/>
-          <w:sz w:val="24"/>
-          <w:szCs w:val="24"/>
-          <w14:ligatures w14:val="none"/>
-        </w:rPr>
-      </w:pPr>
-      <w:r>
-        <w:rPr>
-          <w:rFonts w:ascii="Times New Roman" w:eastAsia="Times New Roman" w:hAnsi="Times New Roman" w:cs="Times New Roman"/>
-          <w:color w:val="000000"/>
-          <w:kern w:val="0"/>
-          <w:sz w:val="24"/>
-          <w:szCs w:val="24"/>
+          <w:sz w:val="28"/>
+          <w:szCs w:val="28"/>
+          <w14:ligatures w14:val="none"/>
+        </w:rPr>
+      </w:pPr>
+      <w:r>
+        <w:rPr>
+          <w:rFonts w:ascii="Times New Roman" w:eastAsia="Times New Roman" w:hAnsi="Times New Roman" w:cs="Times New Roman"/>
+          <w:color w:val="000000"/>
+          <w:kern w:val="0"/>
+          <w:sz w:val="28"/>
+          <w:szCs w:val="28"/>
           <w14:ligatures w14:val="none"/>
         </w:rPr>
         <w:t>How many items do players start with?</w:t>
@@ -174,18 +142,18 @@
           <w:rFonts w:ascii="Times New Roman" w:eastAsia="Times New Roman" w:hAnsi="Times New Roman" w:cs="Times New Roman"/>
           <w:color w:val="000000"/>
           <w:kern w:val="0"/>
-          <w:sz w:val="24"/>
-          <w:szCs w:val="24"/>
-          <w14:ligatures w14:val="none"/>
-        </w:rPr>
-      </w:pPr>
-      <w:r>
-        <w:rPr>
-          <w:rFonts w:ascii="Times New Roman" w:eastAsia="Times New Roman" w:hAnsi="Times New Roman" w:cs="Times New Roman"/>
-          <w:color w:val="000000"/>
-          <w:kern w:val="0"/>
-          <w:sz w:val="24"/>
-          <w:szCs w:val="24"/>
+          <w:sz w:val="28"/>
+          <w:szCs w:val="28"/>
+          <w14:ligatures w14:val="none"/>
+        </w:rPr>
+      </w:pPr>
+      <w:r>
+        <w:rPr>
+          <w:rFonts w:ascii="Times New Roman" w:eastAsia="Times New Roman" w:hAnsi="Times New Roman" w:cs="Times New Roman"/>
+          <w:color w:val="000000"/>
+          <w:kern w:val="0"/>
+          <w:sz w:val="28"/>
+          <w:szCs w:val="28"/>
           <w14:ligatures w14:val="none"/>
         </w:rPr>
         <w:t>Which phase does combat usually start with?</w:t>
@@ -203,18 +171,18 @@
           <w:rFonts w:ascii="Times New Roman" w:eastAsia="Times New Roman" w:hAnsi="Times New Roman" w:cs="Times New Roman"/>
           <w:color w:val="000000"/>
           <w:kern w:val="0"/>
-          <w:sz w:val="24"/>
-          <w:szCs w:val="24"/>
-          <w14:ligatures w14:val="none"/>
-        </w:rPr>
-      </w:pPr>
-      <w:r>
-        <w:rPr>
-          <w:rFonts w:ascii="Times New Roman" w:eastAsia="Times New Roman" w:hAnsi="Times New Roman" w:cs="Times New Roman"/>
-          <w:color w:val="000000"/>
-          <w:kern w:val="0"/>
-          <w:sz w:val="24"/>
-          <w:szCs w:val="24"/>
+          <w:sz w:val="28"/>
+          <w:szCs w:val="28"/>
+          <w14:ligatures w14:val="none"/>
+        </w:rPr>
+      </w:pPr>
+      <w:r>
+        <w:rPr>
+          <w:rFonts w:ascii="Times New Roman" w:eastAsia="Times New Roman" w:hAnsi="Times New Roman" w:cs="Times New Roman"/>
+          <w:color w:val="000000"/>
+          <w:kern w:val="0"/>
+          <w:sz w:val="28"/>
+          <w:szCs w:val="28"/>
           <w14:ligatures w14:val="none"/>
         </w:rPr>
         <w:t xml:space="preserve">What happens if a player wants to persuade a </w:t>
@@ -225,8 +193,8 @@
           <w:rFonts w:ascii="Times New Roman" w:eastAsia="Times New Roman" w:hAnsi="Times New Roman" w:cs="Times New Roman"/>
           <w:color w:val="000000"/>
           <w:kern w:val="0"/>
-          <w:sz w:val="24"/>
-          <w:szCs w:val="24"/>
+          <w:sz w:val="28"/>
+          <w:szCs w:val="28"/>
           <w14:ligatures w14:val="none"/>
         </w:rPr>
         <w:t>shopkeep</w:t>
@@ -237,8 +205,8 @@
           <w:rFonts w:ascii="Times New Roman" w:eastAsia="Times New Roman" w:hAnsi="Times New Roman" w:cs="Times New Roman"/>
           <w:color w:val="000000"/>
           <w:kern w:val="0"/>
-          <w:sz w:val="24"/>
-          <w:szCs w:val="24"/>
+          <w:sz w:val="28"/>
+          <w:szCs w:val="28"/>
           <w14:ligatures w14:val="none"/>
         </w:rPr>
         <w:t xml:space="preserve"> for a discount?</w:t>
@@ -256,18 +224,18 @@
           <w:rFonts w:ascii="Times New Roman" w:eastAsia="Times New Roman" w:hAnsi="Times New Roman" w:cs="Times New Roman"/>
           <w:color w:val="000000"/>
           <w:kern w:val="0"/>
-          <w:sz w:val="24"/>
-          <w:szCs w:val="24"/>
-          <w14:ligatures w14:val="none"/>
-        </w:rPr>
-      </w:pPr>
-      <w:r>
-        <w:rPr>
-          <w:rFonts w:ascii="Times New Roman" w:eastAsia="Times New Roman" w:hAnsi="Times New Roman" w:cs="Times New Roman"/>
-          <w:color w:val="000000"/>
-          <w:kern w:val="0"/>
-          <w:sz w:val="24"/>
-          <w:szCs w:val="24"/>
+          <w:sz w:val="28"/>
+          <w:szCs w:val="28"/>
+          <w14:ligatures w14:val="none"/>
+        </w:rPr>
+      </w:pPr>
+      <w:r>
+        <w:rPr>
+          <w:rFonts w:ascii="Times New Roman" w:eastAsia="Times New Roman" w:hAnsi="Times New Roman" w:cs="Times New Roman"/>
+          <w:color w:val="000000"/>
+          <w:kern w:val="0"/>
+          <w:sz w:val="28"/>
+          <w:szCs w:val="28"/>
           <w14:ligatures w14:val="none"/>
         </w:rPr>
         <w:t xml:space="preserve">If 2 players roll </w:t>
@@ -279,8 +247,8 @@
           <w:iCs/>
           <w:color w:val="000000"/>
           <w:kern w:val="0"/>
-          <w:sz w:val="24"/>
-          <w:szCs w:val="24"/>
+          <w:sz w:val="28"/>
+          <w:szCs w:val="28"/>
           <w14:ligatures w14:val="none"/>
         </w:rPr>
         <w:t>against</w:t>
@@ -290,8 +258,8 @@
           <w:rFonts w:ascii="Times New Roman" w:eastAsia="Times New Roman" w:hAnsi="Times New Roman" w:cs="Times New Roman"/>
           <w:color w:val="000000"/>
           <w:kern w:val="0"/>
-          <w:sz w:val="24"/>
-          <w:szCs w:val="24"/>
+          <w:sz w:val="28"/>
+          <w:szCs w:val="28"/>
           <w14:ligatures w14:val="none"/>
         </w:rPr>
         <w:t xml:space="preserve"> each other, who wins a tie?</w:t>
@@ -309,18 +277,18 @@
           <w:rFonts w:ascii="Times New Roman" w:eastAsia="Times New Roman" w:hAnsi="Times New Roman" w:cs="Times New Roman"/>
           <w:color w:val="000000"/>
           <w:kern w:val="0"/>
-          <w:sz w:val="24"/>
-          <w:szCs w:val="24"/>
-          <w14:ligatures w14:val="none"/>
-        </w:rPr>
-      </w:pPr>
-      <w:r>
-        <w:rPr>
-          <w:rFonts w:ascii="Times New Roman" w:eastAsia="Times New Roman" w:hAnsi="Times New Roman" w:cs="Times New Roman"/>
-          <w:color w:val="000000"/>
-          <w:kern w:val="0"/>
-          <w:sz w:val="24"/>
-          <w:szCs w:val="24"/>
+          <w:sz w:val="28"/>
+          <w:szCs w:val="28"/>
+          <w14:ligatures w14:val="none"/>
+        </w:rPr>
+      </w:pPr>
+      <w:r>
+        <w:rPr>
+          <w:rFonts w:ascii="Times New Roman" w:eastAsia="Times New Roman" w:hAnsi="Times New Roman" w:cs="Times New Roman"/>
+          <w:color w:val="000000"/>
+          <w:kern w:val="0"/>
+          <w:sz w:val="28"/>
+          <w:szCs w:val="28"/>
           <w14:ligatures w14:val="none"/>
         </w:rPr>
         <w:t>If a player wants to do an RP-Roll during combat, how much AP does it cost?</w:t>
@@ -338,18 +306,18 @@
           <w:rFonts w:ascii="Times New Roman" w:eastAsia="Times New Roman" w:hAnsi="Times New Roman" w:cs="Times New Roman"/>
           <w:color w:val="000000"/>
           <w:kern w:val="0"/>
-          <w:sz w:val="24"/>
-          <w:szCs w:val="24"/>
-          <w14:ligatures w14:val="none"/>
-        </w:rPr>
-      </w:pPr>
-      <w:r>
-        <w:rPr>
-          <w:rFonts w:ascii="Times New Roman" w:eastAsia="Times New Roman" w:hAnsi="Times New Roman" w:cs="Times New Roman"/>
-          <w:color w:val="000000"/>
-          <w:kern w:val="0"/>
-          <w:sz w:val="24"/>
-          <w:szCs w:val="24"/>
+          <w:sz w:val="28"/>
+          <w:szCs w:val="28"/>
+          <w14:ligatures w14:val="none"/>
+        </w:rPr>
+      </w:pPr>
+      <w:r>
+        <w:rPr>
+          <w:rFonts w:ascii="Times New Roman" w:eastAsia="Times New Roman" w:hAnsi="Times New Roman" w:cs="Times New Roman"/>
+          <w:color w:val="000000"/>
+          <w:kern w:val="0"/>
+          <w:sz w:val="28"/>
+          <w:szCs w:val="28"/>
           <w14:ligatures w14:val="none"/>
         </w:rPr>
         <w:t xml:space="preserve">How many times can you move during the Player Phase? </w:t>
@@ -367,18 +335,18 @@
           <w:rFonts w:ascii="Times New Roman" w:eastAsia="Times New Roman" w:hAnsi="Times New Roman" w:cs="Times New Roman"/>
           <w:color w:val="000000"/>
           <w:kern w:val="0"/>
-          <w:sz w:val="24"/>
-          <w:szCs w:val="24"/>
-          <w14:ligatures w14:val="none"/>
-        </w:rPr>
-      </w:pPr>
-      <w:r>
-        <w:rPr>
-          <w:rFonts w:ascii="Times New Roman" w:eastAsia="Times New Roman" w:hAnsi="Times New Roman" w:cs="Times New Roman"/>
-          <w:color w:val="000000"/>
-          <w:kern w:val="0"/>
-          <w:sz w:val="24"/>
-          <w:szCs w:val="24"/>
+          <w:sz w:val="28"/>
+          <w:szCs w:val="28"/>
+          <w14:ligatures w14:val="none"/>
+        </w:rPr>
+      </w:pPr>
+      <w:r>
+        <w:rPr>
+          <w:rFonts w:ascii="Times New Roman" w:eastAsia="Times New Roman" w:hAnsi="Times New Roman" w:cs="Times New Roman"/>
+          <w:color w:val="000000"/>
+          <w:kern w:val="0"/>
+          <w:sz w:val="28"/>
+          <w:szCs w:val="28"/>
           <w14:ligatures w14:val="none"/>
         </w:rPr>
         <w:t>How do you level up?</w:t>
@@ -396,18 +364,18 @@
           <w:rFonts w:ascii="Times New Roman" w:eastAsia="Times New Roman" w:hAnsi="Times New Roman" w:cs="Times New Roman"/>
           <w:color w:val="000000"/>
           <w:kern w:val="0"/>
-          <w:sz w:val="24"/>
-          <w:szCs w:val="24"/>
-          <w14:ligatures w14:val="none"/>
-        </w:rPr>
-      </w:pPr>
-      <w:r>
-        <w:rPr>
-          <w:rFonts w:ascii="Times New Roman" w:eastAsia="Times New Roman" w:hAnsi="Times New Roman" w:cs="Times New Roman"/>
-          <w:color w:val="000000"/>
-          <w:kern w:val="0"/>
-          <w:sz w:val="24"/>
-          <w:szCs w:val="24"/>
+          <w:sz w:val="28"/>
+          <w:szCs w:val="28"/>
+          <w14:ligatures w14:val="none"/>
+        </w:rPr>
+      </w:pPr>
+      <w:r>
+        <w:rPr>
+          <w:rFonts w:ascii="Times New Roman" w:eastAsia="Times New Roman" w:hAnsi="Times New Roman" w:cs="Times New Roman"/>
+          <w:color w:val="000000"/>
+          <w:kern w:val="0"/>
+          <w:sz w:val="28"/>
+          <w:szCs w:val="28"/>
           <w14:ligatures w14:val="none"/>
         </w:rPr>
         <w:t>How much Health does a level 5 player have?</w:t>
@@ -425,18 +393,18 @@
           <w:rFonts w:ascii="Times New Roman" w:eastAsia="Times New Roman" w:hAnsi="Times New Roman" w:cs="Times New Roman"/>
           <w:color w:val="000000"/>
           <w:kern w:val="0"/>
-          <w:sz w:val="24"/>
-          <w:szCs w:val="24"/>
-          <w14:ligatures w14:val="none"/>
-        </w:rPr>
-      </w:pPr>
-      <w:r>
-        <w:rPr>
-          <w:rFonts w:ascii="Times New Roman" w:eastAsia="Times New Roman" w:hAnsi="Times New Roman" w:cs="Times New Roman"/>
-          <w:color w:val="000000"/>
-          <w:kern w:val="0"/>
-          <w:sz w:val="24"/>
-          <w:szCs w:val="24"/>
+          <w:sz w:val="28"/>
+          <w:szCs w:val="28"/>
+          <w14:ligatures w14:val="none"/>
+        </w:rPr>
+      </w:pPr>
+      <w:r>
+        <w:rPr>
+          <w:rFonts w:ascii="Times New Roman" w:eastAsia="Times New Roman" w:hAnsi="Times New Roman" w:cs="Times New Roman"/>
+          <w:color w:val="000000"/>
+          <w:kern w:val="0"/>
+          <w:sz w:val="28"/>
+          <w:szCs w:val="28"/>
           <w14:ligatures w14:val="none"/>
         </w:rPr>
         <w:t xml:space="preserve">If two players try to do the same thing and tie, who wins? </w:t>
@@ -454,18 +422,18 @@
           <w:rFonts w:ascii="Times New Roman" w:eastAsia="Times New Roman" w:hAnsi="Times New Roman" w:cs="Times New Roman"/>
           <w:color w:val="000000"/>
           <w:kern w:val="0"/>
-          <w:sz w:val="24"/>
-          <w:szCs w:val="24"/>
-          <w14:ligatures w14:val="none"/>
-        </w:rPr>
-      </w:pPr>
-      <w:r>
-        <w:rPr>
-          <w:rFonts w:ascii="Times New Roman" w:eastAsia="Times New Roman" w:hAnsi="Times New Roman" w:cs="Times New Roman"/>
-          <w:color w:val="000000"/>
-          <w:kern w:val="0"/>
-          <w:sz w:val="24"/>
-          <w:szCs w:val="24"/>
+          <w:sz w:val="28"/>
+          <w:szCs w:val="28"/>
+          <w14:ligatures w14:val="none"/>
+        </w:rPr>
+      </w:pPr>
+      <w:r>
+        <w:rPr>
+          <w:rFonts w:ascii="Times New Roman" w:eastAsia="Times New Roman" w:hAnsi="Times New Roman" w:cs="Times New Roman"/>
+          <w:color w:val="000000"/>
+          <w:kern w:val="0"/>
+          <w:sz w:val="28"/>
+          <w:szCs w:val="28"/>
           <w14:ligatures w14:val="none"/>
         </w:rPr>
         <w:t xml:space="preserve">Which Stat can change dice rolls? </w:t>
@@ -483,18 +451,18 @@
           <w:rFonts w:ascii="Times New Roman" w:eastAsia="Times New Roman" w:hAnsi="Times New Roman" w:cs="Times New Roman"/>
           <w:color w:val="000000"/>
           <w:kern w:val="0"/>
-          <w:sz w:val="24"/>
-          <w:szCs w:val="24"/>
-          <w14:ligatures w14:val="none"/>
-        </w:rPr>
-      </w:pPr>
-      <w:r>
-        <w:rPr>
-          <w:rFonts w:ascii="Times New Roman" w:eastAsia="Times New Roman" w:hAnsi="Times New Roman" w:cs="Times New Roman"/>
-          <w:color w:val="000000"/>
-          <w:kern w:val="0"/>
-          <w:sz w:val="24"/>
-          <w:szCs w:val="24"/>
+          <w:sz w:val="28"/>
+          <w:szCs w:val="28"/>
+          <w14:ligatures w14:val="none"/>
+        </w:rPr>
+      </w:pPr>
+      <w:r>
+        <w:rPr>
+          <w:rFonts w:ascii="Times New Roman" w:eastAsia="Times New Roman" w:hAnsi="Times New Roman" w:cs="Times New Roman"/>
+          <w:color w:val="000000"/>
+          <w:kern w:val="0"/>
+          <w:sz w:val="28"/>
+          <w:szCs w:val="28"/>
           <w14:ligatures w14:val="none"/>
         </w:rPr>
         <w:t xml:space="preserve">Start letting others GM sessions. Ask them to do whatever theme/world/story they want, but request a minimum of the following: </w:t>
@@ -512,18 +480,18 @@
           <w:rFonts w:ascii="Times New Roman" w:eastAsia="Times New Roman" w:hAnsi="Times New Roman" w:cs="Times New Roman"/>
           <w:color w:val="000000"/>
           <w:kern w:val="0"/>
-          <w:sz w:val="24"/>
-          <w:szCs w:val="24"/>
-          <w14:ligatures w14:val="none"/>
-        </w:rPr>
-      </w:pPr>
-      <w:r>
-        <w:rPr>
-          <w:rFonts w:ascii="Times New Roman" w:eastAsia="Times New Roman" w:hAnsi="Times New Roman" w:cs="Times New Roman"/>
-          <w:color w:val="000000"/>
-          <w:kern w:val="0"/>
-          <w:sz w:val="24"/>
-          <w:szCs w:val="24"/>
+          <w:sz w:val="28"/>
+          <w:szCs w:val="28"/>
+          <w14:ligatures w14:val="none"/>
+        </w:rPr>
+      </w:pPr>
+      <w:r>
+        <w:rPr>
+          <w:rFonts w:ascii="Times New Roman" w:eastAsia="Times New Roman" w:hAnsi="Times New Roman" w:cs="Times New Roman"/>
+          <w:color w:val="000000"/>
+          <w:kern w:val="0"/>
+          <w:sz w:val="28"/>
+          <w:szCs w:val="28"/>
           <w14:ligatures w14:val="none"/>
         </w:rPr>
         <w:t xml:space="preserve">1 dungeon (I recommend around 4 rooms for brevity) </w:t>
@@ -541,18 +509,18 @@
           <w:rFonts w:ascii="Times New Roman" w:eastAsia="Times New Roman" w:hAnsi="Times New Roman" w:cs="Times New Roman"/>
           <w:color w:val="000000"/>
           <w:kern w:val="0"/>
-          <w:sz w:val="24"/>
-          <w:szCs w:val="24"/>
-          <w14:ligatures w14:val="none"/>
-        </w:rPr>
-      </w:pPr>
-      <w:r>
-        <w:rPr>
-          <w:rFonts w:ascii="Times New Roman" w:eastAsia="Times New Roman" w:hAnsi="Times New Roman" w:cs="Times New Roman"/>
-          <w:color w:val="000000"/>
-          <w:kern w:val="0"/>
-          <w:sz w:val="24"/>
-          <w:szCs w:val="24"/>
+          <w:sz w:val="28"/>
+          <w:szCs w:val="28"/>
+          <w14:ligatures w14:val="none"/>
+        </w:rPr>
+      </w:pPr>
+      <w:r>
+        <w:rPr>
+          <w:rFonts w:ascii="Times New Roman" w:eastAsia="Times New Roman" w:hAnsi="Times New Roman" w:cs="Times New Roman"/>
+          <w:color w:val="000000"/>
+          <w:kern w:val="0"/>
+          <w:sz w:val="28"/>
+          <w:szCs w:val="28"/>
           <w14:ligatures w14:val="none"/>
         </w:rPr>
         <w:t>1 puzzle</w:t>
@@ -570,18 +538,18 @@
           <w:rFonts w:ascii="Times New Roman" w:eastAsia="Times New Roman" w:hAnsi="Times New Roman" w:cs="Times New Roman"/>
           <w:color w:val="000000"/>
           <w:kern w:val="0"/>
-          <w:sz w:val="24"/>
-          <w:szCs w:val="24"/>
-          <w14:ligatures w14:val="none"/>
-        </w:rPr>
-      </w:pPr>
-      <w:r>
-        <w:rPr>
-          <w:rFonts w:ascii="Times New Roman" w:eastAsia="Times New Roman" w:hAnsi="Times New Roman" w:cs="Times New Roman"/>
-          <w:color w:val="000000"/>
-          <w:kern w:val="0"/>
-          <w:sz w:val="24"/>
-          <w:szCs w:val="24"/>
+          <w:sz w:val="28"/>
+          <w:szCs w:val="28"/>
+          <w14:ligatures w14:val="none"/>
+        </w:rPr>
+      </w:pPr>
+      <w:r>
+        <w:rPr>
+          <w:rFonts w:ascii="Times New Roman" w:eastAsia="Times New Roman" w:hAnsi="Times New Roman" w:cs="Times New Roman"/>
+          <w:color w:val="000000"/>
+          <w:kern w:val="0"/>
+          <w:sz w:val="28"/>
+          <w:szCs w:val="28"/>
           <w14:ligatures w14:val="none"/>
         </w:rPr>
         <w:t>2 combat sessions (1 easy, 1 hard)</w:t>
@@ -599,18 +567,18 @@
           <w:rFonts w:ascii="Times New Roman" w:eastAsia="Times New Roman" w:hAnsi="Times New Roman" w:cs="Times New Roman"/>
           <w:color w:val="000000"/>
           <w:kern w:val="0"/>
-          <w:sz w:val="24"/>
-          <w:szCs w:val="24"/>
-          <w14:ligatures w14:val="none"/>
-        </w:rPr>
-      </w:pPr>
-      <w:r>
-        <w:rPr>
-          <w:rFonts w:ascii="Times New Roman" w:eastAsia="Times New Roman" w:hAnsi="Times New Roman" w:cs="Times New Roman"/>
-          <w:color w:val="000000"/>
-          <w:kern w:val="0"/>
-          <w:sz w:val="24"/>
-          <w:szCs w:val="24"/>
+          <w:sz w:val="28"/>
+          <w:szCs w:val="28"/>
+          <w14:ligatures w14:val="none"/>
+        </w:rPr>
+      </w:pPr>
+      <w:r>
+        <w:rPr>
+          <w:rFonts w:ascii="Times New Roman" w:eastAsia="Times New Roman" w:hAnsi="Times New Roman" w:cs="Times New Roman"/>
+          <w:color w:val="000000"/>
+          <w:kern w:val="0"/>
+          <w:sz w:val="28"/>
+          <w:szCs w:val="28"/>
           <w14:ligatures w14:val="none"/>
         </w:rPr>
         <w:t xml:space="preserve">3 custom Items </w:t>
@@ -628,18 +596,18 @@
           <w:rFonts w:ascii="Times New Roman" w:eastAsia="Times New Roman" w:hAnsi="Times New Roman" w:cs="Times New Roman"/>
           <w:color w:val="000000"/>
           <w:kern w:val="0"/>
-          <w:sz w:val="24"/>
-          <w:szCs w:val="24"/>
-          <w14:ligatures w14:val="none"/>
-        </w:rPr>
-      </w:pPr>
-      <w:r>
-        <w:rPr>
-          <w:rFonts w:ascii="Times New Roman" w:eastAsia="Times New Roman" w:hAnsi="Times New Roman" w:cs="Times New Roman"/>
-          <w:color w:val="000000"/>
-          <w:kern w:val="0"/>
-          <w:sz w:val="24"/>
-          <w:szCs w:val="24"/>
+          <w:sz w:val="28"/>
+          <w:szCs w:val="28"/>
+          <w14:ligatures w14:val="none"/>
+        </w:rPr>
+      </w:pPr>
+      <w:r>
+        <w:rPr>
+          <w:rFonts w:ascii="Times New Roman" w:eastAsia="Times New Roman" w:hAnsi="Times New Roman" w:cs="Times New Roman"/>
+          <w:color w:val="000000"/>
+          <w:kern w:val="0"/>
+          <w:sz w:val="28"/>
+          <w:szCs w:val="28"/>
           <w14:ligatures w14:val="none"/>
         </w:rPr>
         <w:t>Focus on players needing only their character booklets to know how to play the game, GMs can access rulebook to study before and during their sessions</w:t>
@@ -654,20 +622,20 @@
           <w:b/>
           <w:bCs/>
           <w:kern w:val="0"/>
-          <w:sz w:val="28"/>
-          <w:szCs w:val="28"/>
-          <w14:ligatures w14:val="none"/>
-        </w:rPr>
-      </w:pPr>
-      <w:r>
-        <w:rPr>
-          <w:rFonts w:ascii="Times New Roman" w:eastAsia="Times New Roman" w:hAnsi="Times New Roman" w:cs="Times New Roman"/>
-          <w:color w:val="434343"/>
-          <w:kern w:val="0"/>
           <w:sz w:val="32"/>
           <w:szCs w:val="32"/>
           <w14:ligatures w14:val="none"/>
         </w:rPr>
+      </w:pPr>
+      <w:r>
+        <w:rPr>
+          <w:rFonts w:ascii="Times New Roman" w:eastAsia="Times New Roman" w:hAnsi="Times New Roman" w:cs="Times New Roman"/>
+          <w:color w:val="434343"/>
+          <w:kern w:val="0"/>
+          <w:sz w:val="36"/>
+          <w:szCs w:val="36"/>
+          <w14:ligatures w14:val="none"/>
+        </w:rPr>
         <w:t>Feedback Quotes</w:t>
       </w:r>
     </w:p>
@@ -677,17 +645,17 @@
         <w:rPr>
           <w:rFonts w:ascii="Times New Roman" w:eastAsia="Times New Roman" w:hAnsi="Times New Roman" w:cs="Times New Roman"/>
           <w:kern w:val="0"/>
-          <w:sz w:val="28"/>
-          <w:szCs w:val="28"/>
-          <w14:ligatures w14:val="none"/>
-        </w:rPr>
-      </w:pPr>
-      <w:r>
-        <w:rPr>
-          <w:rFonts w:ascii="Times New Roman" w:eastAsia="Times New Roman" w:hAnsi="Times New Roman" w:cs="Times New Roman"/>
-          <w:kern w:val="0"/>
-          <w:sz w:val="28"/>
-          <w:szCs w:val="28"/>
+          <w:sz w:val="32"/>
+          <w:szCs w:val="32"/>
+          <w14:ligatures w14:val="none"/>
+        </w:rPr>
+      </w:pPr>
+      <w:r>
+        <w:rPr>
+          <w:rFonts w:ascii="Times New Roman" w:eastAsia="Times New Roman" w:hAnsi="Times New Roman" w:cs="Times New Roman"/>
+          <w:kern w:val="0"/>
+          <w:sz w:val="32"/>
+          <w:szCs w:val="32"/>
           <w14:ligatures w14:val="none"/>
         </w:rPr>
         <w:t>*</w:t>
@@ -702,20 +670,20 @@
           <w:b/>
           <w:bCs/>
           <w:kern w:val="0"/>
-          <w:sz w:val="28"/>
-          <w:szCs w:val="28"/>
-          <w14:ligatures w14:val="none"/>
-        </w:rPr>
-      </w:pPr>
-      <w:r>
-        <w:rPr>
-          <w:rFonts w:ascii="Times New Roman" w:eastAsia="Times New Roman" w:hAnsi="Times New Roman" w:cs="Times New Roman"/>
-          <w:color w:val="434343"/>
-          <w:kern w:val="0"/>
           <w:sz w:val="32"/>
           <w:szCs w:val="32"/>
           <w14:ligatures w14:val="none"/>
         </w:rPr>
+      </w:pPr>
+      <w:r>
+        <w:rPr>
+          <w:rFonts w:ascii="Times New Roman" w:eastAsia="Times New Roman" w:hAnsi="Times New Roman" w:cs="Times New Roman"/>
+          <w:color w:val="434343"/>
+          <w:kern w:val="0"/>
+          <w:sz w:val="36"/>
+          <w:szCs w:val="36"/>
+          <w14:ligatures w14:val="none"/>
+        </w:rPr>
         <w:t>Combat</w:t>
       </w:r>
     </w:p>
@@ -725,18 +693,18 @@
         <w:rPr>
           <w:rFonts w:ascii="Times New Roman" w:eastAsia="Times New Roman" w:hAnsi="Times New Roman" w:cs="Times New Roman"/>
           <w:kern w:val="0"/>
-          <w:sz w:val="28"/>
-          <w:szCs w:val="28"/>
-          <w14:ligatures w14:val="none"/>
-        </w:rPr>
-      </w:pPr>
-      <w:r>
-        <w:rPr>
-          <w:rFonts w:ascii="Times New Roman" w:eastAsia="Times New Roman" w:hAnsi="Times New Roman" w:cs="Times New Roman"/>
-          <w:color w:val="000000"/>
-          <w:kern w:val="0"/>
-          <w:sz w:val="24"/>
-          <w:szCs w:val="24"/>
+          <w:sz w:val="32"/>
+          <w:szCs w:val="32"/>
+          <w14:ligatures w14:val="none"/>
+        </w:rPr>
+      </w:pPr>
+      <w:r>
+        <w:rPr>
+          <w:rFonts w:ascii="Times New Roman" w:eastAsia="Times New Roman" w:hAnsi="Times New Roman" w:cs="Times New Roman"/>
+          <w:color w:val="000000"/>
+          <w:kern w:val="0"/>
+          <w:sz w:val="28"/>
+          <w:szCs w:val="28"/>
           <w14:ligatures w14:val="none"/>
         </w:rPr>
         <w:t>*</w:t>
@@ -751,120 +719,206 @@
           <w:b/>
           <w:bCs/>
           <w:kern w:val="0"/>
-          <w:sz w:val="28"/>
-          <w:szCs w:val="28"/>
-          <w14:ligatures w14:val="none"/>
-        </w:rPr>
-      </w:pPr>
-      <w:r>
-        <w:rPr>
-          <w:rFonts w:ascii="Times New Roman" w:eastAsia="Times New Roman" w:hAnsi="Times New Roman" w:cs="Times New Roman"/>
-          <w:color w:val="434343"/>
-          <w:kern w:val="0"/>
           <w:sz w:val="32"/>
           <w:szCs w:val="32"/>
           <w14:ligatures w14:val="none"/>
         </w:rPr>
-        <w:t>Rules</w:t>
-      </w:r>
-    </w:p>
-    <w:p>
-      <w:pPr>
-        <w:spacing w:after="0" w:line="240" w:lineRule="auto"/>
-        <w:rPr>
-          <w:rFonts w:ascii="Times New Roman" w:eastAsia="Times New Roman" w:hAnsi="Times New Roman" w:cs="Times New Roman"/>
-          <w:kern w:val="0"/>
-          <w:sz w:val="28"/>
-          <w:szCs w:val="28"/>
-          <w14:ligatures w14:val="none"/>
-        </w:rPr>
-      </w:pPr>
-      <w:r>
-        <w:rPr>
-          <w:rFonts w:ascii="Times New Roman" w:eastAsia="Times New Roman" w:hAnsi="Times New Roman" w:cs="Times New Roman"/>
-          <w:color w:val="000000"/>
-          <w:kern w:val="0"/>
-          <w:sz w:val="24"/>
-          <w:szCs w:val="24"/>
-          <w14:ligatures w14:val="none"/>
-        </w:rPr>
-        <w:t>*</w:t>
-      </w:r>
-    </w:p>
-    <w:p>
-      <w:pPr>
-        <w:spacing w:after="0" w:line="240" w:lineRule="auto"/>
-        <w:rPr>
-          <w:rFonts w:ascii="Times New Roman" w:eastAsia="Times New Roman" w:hAnsi="Times New Roman" w:cs="Times New Roman"/>
-          <w:kern w:val="0"/>
-          <w:sz w:val="28"/>
-          <w:szCs w:val="28"/>
-          <w14:ligatures w14:val="none"/>
-        </w:rPr>
-      </w:pPr>
-    </w:p>
-    <w:p>
-      <w:pPr>
-        <w:rPr>
-          <w:rFonts w:ascii="Times New Roman" w:eastAsiaTheme="majorEastAsia" w:hAnsi="Times New Roman" w:cs="Times New Roman"/>
-          <w:color w:val="2F5496" w:themeColor="accent1" w:themeShade="BF"/>
+      </w:pPr>
+      <w:r>
+        <w:rPr>
+          <w:rFonts w:ascii="Times New Roman" w:eastAsia="Times New Roman" w:hAnsi="Times New Roman" w:cs="Times New Roman"/>
+          <w:color w:val="434343"/>
+          <w:kern w:val="0"/>
           <w:sz w:val="36"/>
           <w:szCs w:val="36"/>
-        </w:rPr>
-      </w:pPr>
-      <w:r>
-        <w:rPr>
-          <w:rFonts w:ascii="Times New Roman" w:hAnsi="Times New Roman" w:cs="Times New Roman"/>
-          <w:sz w:val="24"/>
-          <w:szCs w:val="24"/>
-        </w:rPr>
-        <w:br w:type="page"/>
-      </w:r>
+          <w14:ligatures w14:val="none"/>
+        </w:rPr>
+        <w:t>Rules</w:t>
+      </w:r>
+    </w:p>
+    <w:p>
+      <w:pPr>
+        <w:spacing w:after="0" w:line="240" w:lineRule="auto"/>
+        <w:rPr>
+          <w:rFonts w:ascii="Times New Roman" w:eastAsia="Times New Roman" w:hAnsi="Times New Roman" w:cs="Times New Roman"/>
+          <w:kern w:val="0"/>
+          <w:sz w:val="32"/>
+          <w:szCs w:val="32"/>
+          <w14:ligatures w14:val="none"/>
+        </w:rPr>
+      </w:pPr>
+      <w:r>
+        <w:rPr>
+          <w:rFonts w:ascii="Times New Roman" w:eastAsia="Times New Roman" w:hAnsi="Times New Roman" w:cs="Times New Roman"/>
+          <w:color w:val="000000"/>
+          <w:kern w:val="0"/>
+          <w:sz w:val="28"/>
+          <w:szCs w:val="28"/>
+          <w14:ligatures w14:val="none"/>
+        </w:rPr>
+        <w:t>*</w:t>
+      </w:r>
+    </w:p>
+    <w:p>
+      <w:pPr>
+        <w:spacing w:after="0" w:line="240" w:lineRule="auto"/>
+        <w:rPr>
+          <w:rFonts w:ascii="Times New Roman" w:eastAsia="Times New Roman" w:hAnsi="Times New Roman" w:cs="Times New Roman"/>
+          <w:kern w:val="0"/>
+          <w:sz w:val="32"/>
+          <w:szCs w:val="32"/>
+          <w14:ligatures w14:val="none"/>
+        </w:rPr>
+      </w:pPr>
     </w:p>
     <w:p>
       <w:pPr>
         <w:pStyle w:val="Heading1"/>
-      </w:pPr>
-      <w:r>
+        <w:rPr>
+          <w:sz w:val="36"/>
+          <w:szCs w:val="36"/>
+        </w:rPr>
+      </w:pPr>
+      <w:r>
+        <w:rPr>
+          <w:sz w:val="36"/>
+          <w:szCs w:val="36"/>
+        </w:rPr>
         <w:lastRenderedPageBreak/>
-        <w:t>Version 0.2.</w:t>
-      </w:r>
-      <w:r>
-        <w:t>5</w:t>
+        <w:t>Version 0.2.5</w:t>
       </w:r>
     </w:p>
     <w:p>
       <w:pPr>
         <w:pStyle w:val="Heading2"/>
-      </w:pPr>
-      <w:r>
-        <w:t>X</w:t>
-      </w:r>
-      <w:r>
+        <w:rPr>
+          <w:sz w:val="28"/>
+          <w:szCs w:val="28"/>
+        </w:rPr>
+      </w:pPr>
+      <w:r>
+        <w:rPr>
+          <w:sz w:val="28"/>
+          <w:szCs w:val="28"/>
+        </w:rPr>
         <w:t>9/</w:t>
       </w:r>
       <w:r>
-        <w:t>X</w:t>
-      </w:r>
-      <w:r>
+        <w:rPr>
+          <w:sz w:val="28"/>
+          <w:szCs w:val="28"/>
+        </w:rPr>
+        <w:t>11</w:t>
+      </w:r>
+      <w:r>
+        <w:rPr>
+          <w:sz w:val="28"/>
+          <w:szCs w:val="28"/>
+        </w:rPr>
         <w:t>/2023</w:t>
       </w:r>
     </w:p>
     <w:p>
-      <w:r>
-        <w:t>Task</w:t>
-      </w:r>
-      <w:r>
+      <w:pPr>
+        <w:rPr>
+          <w:sz w:val="24"/>
+          <w:szCs w:val="24"/>
+        </w:rPr>
+      </w:pPr>
+      <w:r>
+        <w:rPr>
+          <w:sz w:val="24"/>
+          <w:szCs w:val="24"/>
+        </w:rPr>
+        <w:t>Update Character Booklet Quick Reference section</w:t>
+      </w:r>
+      <w:r>
+        <w:rPr>
+          <w:sz w:val="24"/>
+          <w:szCs w:val="24"/>
+        </w:rPr>
         <w:br/>
-        <w:t xml:space="preserve">Details on the task (such as reasoning, data, </w:t>
-      </w:r>
-      <w:proofErr w:type="spellStart"/>
-      <w:r>
-        <w:t>etc</w:t>
-      </w:r>
-      <w:proofErr w:type="spellEnd"/>
-      <w:r>
-        <w:t>) go here.</w:t>
+      </w:r>
+      <w:r>
+        <w:rPr>
+          <w:sz w:val="24"/>
+          <w:szCs w:val="24"/>
+        </w:rPr>
+        <w:t>-</w:t>
+      </w:r>
+      <w:r>
+        <w:rPr>
+          <w:sz w:val="24"/>
+          <w:szCs w:val="24"/>
+        </w:rPr>
+        <w:t xml:space="preserve">I updated </w:t>
+      </w:r>
+      <w:r>
+        <w:rPr>
+          <w:sz w:val="24"/>
+          <w:szCs w:val="24"/>
+        </w:rPr>
+        <w:t xml:space="preserve">the roleplaying section. While it is way different than the core book’s wording, I think it’s more succinct and helpful. I originally wanted to avoid differing the two texts too much because I was worried I might forget to update one or the other, resulting in mismatched rules; however, I’d rather have better, mismatched text and have more proofreading work to do. </w:t>
+      </w:r>
+    </w:p>
+    <w:p>
+      <w:pPr>
+        <w:rPr>
+          <w:sz w:val="24"/>
+          <w:szCs w:val="24"/>
+        </w:rPr>
+      </w:pPr>
+      <w:r>
+        <w:rPr>
+          <w:sz w:val="24"/>
+          <w:szCs w:val="24"/>
+        </w:rPr>
+        <w:t xml:space="preserve">-Overall font size was reduced in favor of more spacing. Playtesting will tell how much 1 size change in font matters, but I think spacing out the lines of text greatly improves readability and will be very worth it. </w:t>
+      </w:r>
+    </w:p>
+    <w:p>
+      <w:pPr>
+        <w:rPr>
+          <w:sz w:val="24"/>
+          <w:szCs w:val="24"/>
+        </w:rPr>
+      </w:pPr>
+      <w:r>
+        <w:rPr>
+          <w:sz w:val="24"/>
+          <w:szCs w:val="24"/>
+        </w:rPr>
+        <w:t xml:space="preserve">-Bold font was used to stand out certain phrases of text. For example, “Roll 1d6 after dealing damage or healing. If you roll a 6, double your damage or healing!” now has certain words bolded to allow players to get the gist of the sentences while quickly skimming. Just the bolded text reads, “after dealing damage or healing. Roll a 6, double” I would like to playtest whether this improves or degrades readability. </w:t>
+      </w:r>
+    </w:p>
+    <w:p>
+      <w:pPr>
+        <w:rPr>
+          <w:sz w:val="24"/>
+          <w:szCs w:val="24"/>
+        </w:rPr>
+      </w:pPr>
+      <w:r>
+        <w:rPr>
+          <w:sz w:val="24"/>
+          <w:szCs w:val="24"/>
+        </w:rPr>
+        <w:t xml:space="preserve">Other sentences have keywords bolded so players can quickly skim through larger text boxes for the relevant sentence. For example, the Action Points callout has 5 sentences; the only bolded words include “Ranged actions,” “6 max AP,” and “track.” I hope this allows players to skim for the bolded text relevant to the specific sentence they want to re-read. </w:t>
+      </w:r>
+    </w:p>
+    <w:p>
+      <w:pPr>
+        <w:rPr>
+          <w:sz w:val="24"/>
+          <w:szCs w:val="24"/>
+        </w:rPr>
+      </w:pPr>
+      <w:r>
+        <w:rPr>
+          <w:sz w:val="24"/>
+          <w:szCs w:val="24"/>
+        </w:rPr>
+        <w:t xml:space="preserve">-I added spending 4+ AP for Special Items. While that’s covered in the book, players were often confused when picking up loot during playtests, so I think adding this extra sentence will prompt players to ask more about how Items work, facilitating an explanation from the GM. </w:t>
       </w:r>
     </w:p>
     <w:p>

</xml_diff>